<commit_message>
YSlow link vervangen door GTMetrix
</commit_message>
<xml_diff>
--- a/Joomla.Live.Checklist.Nederlands.docx
+++ b/Joomla.Live.Checklist.Nederlands.docx
@@ -1,6 +1,6 @@
 
 <file path=word/document.xml><?xml version="1.0" encoding="utf-8"?>
-<w:document xmlns:wpc="http://schemas.microsoft.com/office/word/2010/wordprocessingCanvas" xmlns:mo="http://schemas.microsoft.com/office/mac/office/2008/main" xmlns:mc="http://schemas.openxmlformats.org/markup-compatibility/2006" xmlns:mv="urn:schemas-microsoft-com:mac:vml" xmlns:o="urn:schemas-microsoft-com:office:office" xmlns:r="http://schemas.openxmlformats.org/officeDocument/2006/relationships" xmlns:m="http://schemas.openxmlformats.org/officeDocument/2006/math" xmlns:v="urn:schemas-microsoft-com:vml" xmlns:wp14="http://schemas.microsoft.com/office/word/2010/wordprocessingDrawing" xmlns:wp="http://schemas.openxmlformats.org/drawingml/2006/wordprocessingDrawing" xmlns:w10="urn:schemas-microsoft-com:office:word" xmlns:w="http://schemas.openxmlformats.org/wordprocessingml/2006/main" xmlns:w14="http://schemas.microsoft.com/office/word/2010/wordml" xmlns:wpg="http://schemas.microsoft.com/office/word/2010/wordprocessingGroup" xmlns:wpi="http://schemas.microsoft.com/office/word/2010/wordprocessingInk" xmlns:wne="http://schemas.microsoft.com/office/word/2006/wordml" xmlns:wps="http://schemas.microsoft.com/office/word/2010/wordprocessingShape" mc:Ignorable="w14 wp14">
+<w:document xmlns:wpc="http://schemas.microsoft.com/office/word/2010/wordprocessingCanvas" xmlns:mo="http://schemas.microsoft.com/office/mac/office/2008/main" xmlns:mc="http://schemas.openxmlformats.org/markup-compatibility/2006" xmlns:mv="urn:schemas-microsoft-com:mac:vml" xmlns:o="urn:schemas-microsoft-com:office:office" xmlns:r="http://schemas.openxmlformats.org/officeDocument/2006/relationships" xmlns:m="http://schemas.openxmlformats.org/officeDocument/2006/math" xmlns:v="urn:schemas-microsoft-com:vml" xmlns:wp14="http://schemas.microsoft.com/office/word/2010/wordprocessingDrawing" xmlns:wp="http://schemas.openxmlformats.org/drawingml/2006/wordprocessingDrawing" xmlns:w10="urn:schemas-microsoft-com:office:word" xmlns:w="http://schemas.openxmlformats.org/wordprocessingml/2006/main" xmlns:w14="http://schemas.microsoft.com/office/word/2010/wordml" xmlns:w15="http://schemas.microsoft.com/office/word/2012/wordml" xmlns:wpg="http://schemas.microsoft.com/office/word/2010/wordprocessingGroup" xmlns:wpi="http://schemas.microsoft.com/office/word/2010/wordprocessingInk" xmlns:wne="http://schemas.microsoft.com/office/word/2006/wordml" xmlns:wps="http://schemas.microsoft.com/office/word/2010/wordprocessingShape" mc:Ignorable="w14 w15 wp14">
   <w:body>
     <w:p>
       <w:pPr>
@@ -72,27 +72,7 @@
           <w:szCs w:val="20"/>
           <w:lang w:val="nl-NL"/>
         </w:rPr>
-        <w:t xml:space="preserve">Niet gebruikte extensies </w:t>
-      </w:r>
-      <w:proofErr w:type="spellStart"/>
-      <w:r>
-        <w:rPr>
-          <w:rFonts w:ascii="Arial" w:eastAsia="Times New Roman" w:hAnsi="Arial" w:cs="Arial"/>
-          <w:sz w:val="20"/>
-          <w:szCs w:val="20"/>
-          <w:lang w:val="nl-NL"/>
-        </w:rPr>
-        <w:t>gedepubliceerd</w:t>
-      </w:r>
-      <w:proofErr w:type="spellEnd"/>
-      <w:r>
-        <w:rPr>
-          <w:rFonts w:ascii="Arial" w:eastAsia="Times New Roman" w:hAnsi="Arial" w:cs="Arial"/>
-          <w:sz w:val="20"/>
-          <w:szCs w:val="20"/>
-          <w:lang w:val="nl-NL"/>
-        </w:rPr>
-        <w:t xml:space="preserve"> of verwijderd?</w:t>
+        <w:t>Niet gebruikte extensies gedepubliceerd of verwijderd?</w:t>
       </w:r>
     </w:p>
     <w:p>
@@ -130,61 +110,7 @@
           <w:sz w:val="20"/>
           <w:szCs w:val="20"/>
         </w:rPr>
-        <w:t xml:space="preserve">a! </w:t>
-      </w:r>
-      <w:proofErr w:type="gramStart"/>
-      <w:r>
-        <w:rPr>
-          <w:rFonts w:ascii="Arial" w:eastAsia="Times New Roman" w:hAnsi="Arial" w:cs="Arial"/>
-          <w:sz w:val="20"/>
-          <w:szCs w:val="20"/>
-        </w:rPr>
-        <w:t>en</w:t>
-      </w:r>
-      <w:proofErr w:type="gramEnd"/>
-      <w:r>
-        <w:rPr>
-          <w:rFonts w:ascii="Arial" w:eastAsia="Times New Roman" w:hAnsi="Arial" w:cs="Arial"/>
-          <w:sz w:val="20"/>
-          <w:szCs w:val="20"/>
-        </w:rPr>
-        <w:t xml:space="preserve"> </w:t>
-      </w:r>
-      <w:proofErr w:type="spellStart"/>
-      <w:r>
-        <w:rPr>
-          <w:rFonts w:ascii="Arial" w:eastAsia="Times New Roman" w:hAnsi="Arial" w:cs="Arial"/>
-          <w:sz w:val="20"/>
-          <w:szCs w:val="20"/>
-        </w:rPr>
-        <w:t>alle</w:t>
-      </w:r>
-      <w:proofErr w:type="spellEnd"/>
-      <w:r>
-        <w:rPr>
-          <w:rFonts w:ascii="Arial" w:eastAsia="Times New Roman" w:hAnsi="Arial" w:cs="Arial"/>
-          <w:sz w:val="20"/>
-          <w:szCs w:val="20"/>
-        </w:rPr>
-        <w:t xml:space="preserve"> </w:t>
-      </w:r>
-      <w:proofErr w:type="spellStart"/>
-      <w:r>
-        <w:rPr>
-          <w:rFonts w:ascii="Arial" w:eastAsia="Times New Roman" w:hAnsi="Arial" w:cs="Arial"/>
-          <w:sz w:val="20"/>
-          <w:szCs w:val="20"/>
-        </w:rPr>
-        <w:t>extensies</w:t>
-      </w:r>
-      <w:proofErr w:type="spellEnd"/>
-      <w:r>
-        <w:rPr>
-          <w:rFonts w:ascii="Arial" w:eastAsia="Times New Roman" w:hAnsi="Arial" w:cs="Arial"/>
-          <w:sz w:val="20"/>
-          <w:szCs w:val="20"/>
-        </w:rPr>
-        <w:t xml:space="preserve"> up-to-date?</w:t>
+        <w:t>a! en alle extensies up-to-date?</w:t>
       </w:r>
     </w:p>
     <w:p>
@@ -298,45 +224,14 @@
           <w:lang w:val="nl-NL"/>
         </w:rPr>
       </w:pPr>
-      <w:proofErr w:type="spellStart"/>
-      <w:r>
-        <w:rPr>
-          <w:rFonts w:ascii="Arial" w:eastAsia="Times New Roman" w:hAnsi="Arial" w:cs="Arial"/>
-          <w:sz w:val="20"/>
-          <w:szCs w:val="20"/>
-          <w:lang w:val="nl-NL"/>
-        </w:rPr>
-        <w:t>ReCaptcha</w:t>
-      </w:r>
-      <w:proofErr w:type="spellEnd"/>
-      <w:r>
-        <w:rPr>
-          <w:rFonts w:ascii="Arial" w:eastAsia="Times New Roman" w:hAnsi="Arial" w:cs="Arial"/>
-          <w:sz w:val="20"/>
-          <w:szCs w:val="20"/>
-          <w:lang w:val="nl-NL"/>
-        </w:rPr>
-        <w:t xml:space="preserve"> private/public </w:t>
-      </w:r>
-      <w:proofErr w:type="spellStart"/>
-      <w:r>
-        <w:rPr>
-          <w:rFonts w:ascii="Arial" w:eastAsia="Times New Roman" w:hAnsi="Arial" w:cs="Arial"/>
-          <w:sz w:val="20"/>
-          <w:szCs w:val="20"/>
-          <w:lang w:val="nl-NL"/>
-        </w:rPr>
-        <w:t>keys</w:t>
-      </w:r>
-      <w:proofErr w:type="spellEnd"/>
-      <w:r>
-        <w:rPr>
-          <w:rFonts w:ascii="Arial" w:eastAsia="Times New Roman" w:hAnsi="Arial" w:cs="Arial"/>
-          <w:sz w:val="20"/>
-          <w:szCs w:val="20"/>
-          <w:lang w:val="nl-NL"/>
-        </w:rPr>
-        <w:t>?</w:t>
+      <w:r>
+        <w:rPr>
+          <w:rFonts w:ascii="Arial" w:eastAsia="Times New Roman" w:hAnsi="Arial" w:cs="Arial"/>
+          <w:sz w:val="20"/>
+          <w:szCs w:val="20"/>
+          <w:lang w:val="nl-NL"/>
+        </w:rPr>
+        <w:t>ReCaptcha private/public keys?</w:t>
       </w:r>
     </w:p>
     <w:p>
@@ -360,27 +255,7 @@
           <w:szCs w:val="20"/>
           <w:lang w:val="nl-NL"/>
         </w:rPr>
-        <w:t xml:space="preserve">Standaard </w:t>
-      </w:r>
-      <w:proofErr w:type="spellStart"/>
-      <w:r>
-        <w:rPr>
-          <w:rFonts w:ascii="Arial" w:eastAsia="Times New Roman" w:hAnsi="Arial" w:cs="Arial"/>
-          <w:sz w:val="20"/>
-          <w:szCs w:val="20"/>
-          <w:lang w:val="nl-NL"/>
-        </w:rPr>
-        <w:t>Captcha</w:t>
-      </w:r>
-      <w:proofErr w:type="spellEnd"/>
-      <w:r>
-        <w:rPr>
-          <w:rFonts w:ascii="Arial" w:eastAsia="Times New Roman" w:hAnsi="Arial" w:cs="Arial"/>
-          <w:sz w:val="20"/>
-          <w:szCs w:val="20"/>
-          <w:lang w:val="nl-NL"/>
-        </w:rPr>
-        <w:t xml:space="preserve"> </w:t>
+        <w:t xml:space="preserve">Standaard Captcha </w:t>
       </w:r>
       <w:r>
         <w:rPr>
@@ -470,7 +345,7 @@
           <w:szCs w:val="20"/>
           <w:lang w:val="nl-NL"/>
         </w:rPr>
-        <w:t>SMTP server ingesteld in de e-mailinstellingen?</w:t>
+        <w:t>Feed Email Address op “No Email”?</w:t>
       </w:r>
     </w:p>
     <w:p>
@@ -487,14 +362,25 @@
           <w:lang w:val="nl-NL"/>
         </w:rPr>
       </w:pPr>
-      <w:r>
-        <w:rPr>
-          <w:rFonts w:ascii="Arial" w:eastAsia="Times New Roman" w:hAnsi="Arial" w:cs="Arial"/>
-          <w:sz w:val="20"/>
-          <w:szCs w:val="20"/>
-          <w:lang w:val="nl-NL"/>
-        </w:rPr>
-        <w:t>Groepsmail uitgeschakeld?</w:t>
+      <w:proofErr w:type="gramStart"/>
+      <w:r>
+        <w:rPr>
+          <w:rFonts w:ascii="Arial" w:eastAsia="Times New Roman" w:hAnsi="Arial" w:cs="Arial"/>
+          <w:sz w:val="20"/>
+          <w:szCs w:val="20"/>
+          <w:lang w:val="nl-NL"/>
+        </w:rPr>
+        <w:t>SMTP server</w:t>
+      </w:r>
+      <w:proofErr w:type="gramEnd"/>
+      <w:r>
+        <w:rPr>
+          <w:rFonts w:ascii="Arial" w:eastAsia="Times New Roman" w:hAnsi="Arial" w:cs="Arial"/>
+          <w:sz w:val="20"/>
+          <w:szCs w:val="20"/>
+          <w:lang w:val="nl-NL"/>
+        </w:rPr>
+        <w:t xml:space="preserve"> ingesteld in de e-mailinstellingen?</w:t>
       </w:r>
     </w:p>
     <w:p>
@@ -518,25 +404,7 @@
           <w:szCs w:val="20"/>
           <w:lang w:val="nl-NL"/>
         </w:rPr>
-        <w:t>Tijdzone se</w:t>
-      </w:r>
-      <w:r>
-        <w:rPr>
-          <w:rFonts w:ascii="Arial" w:eastAsia="Times New Roman" w:hAnsi="Arial" w:cs="Arial"/>
-          <w:sz w:val="20"/>
-          <w:szCs w:val="20"/>
-          <w:lang w:val="nl-NL"/>
-        </w:rPr>
-        <w:t>r</w:t>
-      </w:r>
-      <w:r>
-        <w:rPr>
-          <w:rFonts w:ascii="Arial" w:eastAsia="Times New Roman" w:hAnsi="Arial" w:cs="Arial"/>
-          <w:sz w:val="20"/>
-          <w:szCs w:val="20"/>
-          <w:lang w:val="nl-NL"/>
-        </w:rPr>
-        <w:t>ver goed ingesteld?</w:t>
+        <w:t>Groepsmail uitgeschakeld?</w:t>
       </w:r>
     </w:p>
     <w:p>
@@ -560,7 +428,25 @@
           <w:szCs w:val="20"/>
           <w:lang w:val="nl-NL"/>
         </w:rPr>
-        <w:t>Sessie levensduur ingesteld?</w:t>
+        <w:t>Tijdzone se</w:t>
+      </w:r>
+      <w:r>
+        <w:rPr>
+          <w:rFonts w:ascii="Arial" w:eastAsia="Times New Roman" w:hAnsi="Arial" w:cs="Arial"/>
+          <w:sz w:val="20"/>
+          <w:szCs w:val="20"/>
+          <w:lang w:val="nl-NL"/>
+        </w:rPr>
+        <w:t>r</w:t>
+      </w:r>
+      <w:r>
+        <w:rPr>
+          <w:rFonts w:ascii="Arial" w:eastAsia="Times New Roman" w:hAnsi="Arial" w:cs="Arial"/>
+          <w:sz w:val="20"/>
+          <w:szCs w:val="20"/>
+          <w:lang w:val="nl-NL"/>
+        </w:rPr>
+        <w:t>ver goed ingesteld?</w:t>
       </w:r>
     </w:p>
     <w:p>
@@ -574,26 +460,40 @@
           <w:rFonts w:ascii="Arial" w:eastAsia="Times New Roman" w:hAnsi="Arial" w:cs="Arial"/>
           <w:sz w:val="20"/>
           <w:szCs w:val="20"/>
-        </w:rPr>
-      </w:pPr>
-      <w:r>
-        <w:rPr>
-          <w:rFonts w:ascii="Arial" w:eastAsia="Times New Roman" w:hAnsi="Arial" w:cs="Arial"/>
-          <w:sz w:val="20"/>
-          <w:szCs w:val="20"/>
-        </w:rPr>
-        <w:t xml:space="preserve">Template "Preview Module Positions" </w:t>
-      </w:r>
-      <w:proofErr w:type="spellStart"/>
-      <w:r>
-        <w:rPr>
-          <w:rFonts w:ascii="Arial" w:eastAsia="Times New Roman" w:hAnsi="Arial" w:cs="Arial"/>
-          <w:sz w:val="20"/>
-          <w:szCs w:val="20"/>
-        </w:rPr>
-        <w:t>uit</w:t>
-      </w:r>
-      <w:proofErr w:type="spellEnd"/>
+          <w:lang w:val="nl-NL"/>
+        </w:rPr>
+      </w:pPr>
+      <w:r>
+        <w:rPr>
+          <w:rFonts w:ascii="Arial" w:eastAsia="Times New Roman" w:hAnsi="Arial" w:cs="Arial"/>
+          <w:sz w:val="20"/>
+          <w:szCs w:val="20"/>
+          <w:lang w:val="nl-NL"/>
+        </w:rPr>
+        <w:t>Sessie levensduur ingesteld?</w:t>
+      </w:r>
+    </w:p>
+    <w:p>
+      <w:pPr>
+        <w:numPr>
+          <w:ilvl w:val="0"/>
+          <w:numId w:val="19"/>
+        </w:numPr>
+        <w:spacing w:before="100" w:beforeAutospacing="1" w:after="100" w:afterAutospacing="1"/>
+        <w:rPr>
+          <w:rFonts w:ascii="Arial" w:eastAsia="Times New Roman" w:hAnsi="Arial" w:cs="Arial"/>
+          <w:sz w:val="20"/>
+          <w:szCs w:val="20"/>
+        </w:rPr>
+      </w:pPr>
+      <w:r>
+        <w:rPr>
+          <w:rFonts w:ascii="Arial" w:eastAsia="Times New Roman" w:hAnsi="Arial" w:cs="Arial"/>
+          <w:sz w:val="20"/>
+          <w:szCs w:val="20"/>
+        </w:rPr>
+        <w:t>Template "Preview Module Positions" uit</w:t>
+      </w:r>
       <w:r>
         <w:rPr>
           <w:rFonts w:ascii="Arial" w:eastAsia="Times New Roman" w:hAnsi="Arial" w:cs="Arial"/>
@@ -602,23 +502,13 @@
         </w:rPr>
         <w:t xml:space="preserve"> </w:t>
       </w:r>
-      <w:proofErr w:type="spellStart"/>
-      <w:r>
-        <w:rPr>
-          <w:rFonts w:ascii="Arial" w:eastAsia="Times New Roman" w:hAnsi="Arial" w:cs="Arial"/>
-          <w:sz w:val="20"/>
-          <w:szCs w:val="20"/>
-        </w:rPr>
-        <w:t>gezet</w:t>
-      </w:r>
-      <w:proofErr w:type="spellEnd"/>
-      <w:r>
-        <w:rPr>
-          <w:rFonts w:ascii="Arial" w:eastAsia="Times New Roman" w:hAnsi="Arial" w:cs="Arial"/>
-          <w:sz w:val="20"/>
-          <w:szCs w:val="20"/>
-        </w:rPr>
-        <w:t>?</w:t>
+      <w:r>
+        <w:rPr>
+          <w:rFonts w:ascii="Arial" w:eastAsia="Times New Roman" w:hAnsi="Arial" w:cs="Arial"/>
+          <w:sz w:val="20"/>
+          <w:szCs w:val="20"/>
+        </w:rPr>
+        <w:t>gezet?</w:t>
       </w:r>
     </w:p>
     <w:p>
@@ -894,47 +784,7 @@
           <w:szCs w:val="20"/>
           <w:lang w:val="nl-NL"/>
         </w:rPr>
-        <w:t xml:space="preserve">Alle </w:t>
-      </w:r>
-      <w:proofErr w:type="spellStart"/>
-      <w:r>
-        <w:rPr>
-          <w:rFonts w:ascii="Arial" w:eastAsia="Times New Roman" w:hAnsi="Arial" w:cs="Arial"/>
-          <w:sz w:val="20"/>
-          <w:szCs w:val="20"/>
-          <w:lang w:val="nl-NL"/>
-        </w:rPr>
-        <w:t>Lorem</w:t>
-      </w:r>
-      <w:proofErr w:type="spellEnd"/>
-      <w:r>
-        <w:rPr>
-          <w:rFonts w:ascii="Arial" w:eastAsia="Times New Roman" w:hAnsi="Arial" w:cs="Arial"/>
-          <w:sz w:val="20"/>
-          <w:szCs w:val="20"/>
-          <w:lang w:val="nl-NL"/>
-        </w:rPr>
-        <w:t xml:space="preserve"> </w:t>
-      </w:r>
-      <w:proofErr w:type="spellStart"/>
-      <w:r>
-        <w:rPr>
-          <w:rFonts w:ascii="Arial" w:eastAsia="Times New Roman" w:hAnsi="Arial" w:cs="Arial"/>
-          <w:sz w:val="20"/>
-          <w:szCs w:val="20"/>
-          <w:lang w:val="nl-NL"/>
-        </w:rPr>
-        <w:t>Ipsum</w:t>
-      </w:r>
-      <w:proofErr w:type="spellEnd"/>
-      <w:r>
-        <w:rPr>
-          <w:rFonts w:ascii="Arial" w:eastAsia="Times New Roman" w:hAnsi="Arial" w:cs="Arial"/>
-          <w:sz w:val="20"/>
-          <w:szCs w:val="20"/>
-          <w:lang w:val="nl-NL"/>
-        </w:rPr>
-        <w:t xml:space="preserve"> / dummy content verwijderd?</w:t>
+        <w:t>Alle Lorem Ipsum / dummy content verwijderd?</w:t>
       </w:r>
     </w:p>
     <w:p>
@@ -1041,25 +891,14 @@
           <w:lang w:val="nl-NL"/>
         </w:rPr>
       </w:pPr>
-      <w:proofErr w:type="spellStart"/>
-      <w:r>
-        <w:rPr>
-          <w:rFonts w:ascii="Arial" w:eastAsia="Times New Roman" w:hAnsi="Arial" w:cs="Arial"/>
-          <w:sz w:val="20"/>
-          <w:szCs w:val="20"/>
-          <w:lang w:val="nl-NL"/>
-        </w:rPr>
-        <w:t>Favicon</w:t>
-      </w:r>
-      <w:proofErr w:type="spellEnd"/>
-      <w:r>
-        <w:rPr>
-          <w:rFonts w:ascii="Arial" w:eastAsia="Times New Roman" w:hAnsi="Arial" w:cs="Arial"/>
-          <w:sz w:val="20"/>
-          <w:szCs w:val="20"/>
-          <w:lang w:val="nl-NL"/>
-        </w:rPr>
-        <w:t xml:space="preserve"> aanwezig</w:t>
+      <w:r>
+        <w:rPr>
+          <w:rFonts w:ascii="Arial" w:eastAsia="Times New Roman" w:hAnsi="Arial" w:cs="Arial"/>
+          <w:sz w:val="20"/>
+          <w:szCs w:val="20"/>
+          <w:lang w:val="nl-NL"/>
+        </w:rPr>
+        <w:t>Favicon aanwezig</w:t>
       </w:r>
       <w:r>
         <w:rPr>
@@ -1078,8 +917,7 @@
         </w:rPr>
         <w:t xml:space="preserve"> (</w:t>
       </w:r>
-      <w:hyperlink r:id="rId9" w:history="1">
-        <w:proofErr w:type="spellStart"/>
+      <w:hyperlink r:id="rId8" w:history="1">
         <w:r>
           <w:rPr>
             <w:rStyle w:val="Hyperlink"/>
@@ -1087,17 +925,7 @@
             <w:sz w:val="20"/>
             <w:szCs w:val="20"/>
           </w:rPr>
-          <w:t>genereer</w:t>
-        </w:r>
-        <w:proofErr w:type="spellEnd"/>
-        <w:r>
-          <w:rPr>
-            <w:rStyle w:val="Hyperlink"/>
-            <w:rFonts w:ascii="Arial" w:eastAsia="Times New Roman" w:hAnsi="Arial" w:cs="Arial"/>
-            <w:sz w:val="20"/>
-            <w:szCs w:val="20"/>
-          </w:rPr>
-          <w:t>/test</w:t>
+          <w:t>genereer/test</w:t>
         </w:r>
       </w:hyperlink>
       <w:r>
@@ -1150,7 +978,7 @@
         </w:rPr>
         <w:t xml:space="preserve"> (</w:t>
       </w:r>
-      <w:hyperlink r:id="rId10" w:history="1">
+      <w:hyperlink r:id="rId9" w:history="1">
         <w:r>
           <w:rPr>
             <w:rStyle w:val="Hyperlink"/>
@@ -1186,25 +1014,14 @@
           <w:lang w:val="nl-NL"/>
         </w:rPr>
       </w:pPr>
-      <w:proofErr w:type="spellStart"/>
-      <w:r>
-        <w:rPr>
-          <w:rFonts w:ascii="Arial" w:eastAsia="Times New Roman" w:hAnsi="Arial" w:cs="Arial"/>
-          <w:sz w:val="20"/>
-          <w:szCs w:val="20"/>
-          <w:lang w:val="nl-NL"/>
-        </w:rPr>
-        <w:t>Redirects</w:t>
-      </w:r>
-      <w:proofErr w:type="spellEnd"/>
-      <w:r>
-        <w:rPr>
-          <w:rFonts w:ascii="Arial" w:eastAsia="Times New Roman" w:hAnsi="Arial" w:cs="Arial"/>
-          <w:sz w:val="20"/>
-          <w:szCs w:val="20"/>
-          <w:lang w:val="nl-NL"/>
-        </w:rPr>
-        <w:t xml:space="preserve"> oude URL's naar juiste nieuwe URL's ingesteld?</w:t>
+      <w:r>
+        <w:rPr>
+          <w:rFonts w:ascii="Arial" w:eastAsia="Times New Roman" w:hAnsi="Arial" w:cs="Arial"/>
+          <w:sz w:val="20"/>
+          <w:szCs w:val="20"/>
+          <w:lang w:val="nl-NL"/>
+        </w:rPr>
+        <w:t>Redirects oude URL's naar juiste nieuwe URL's ingesteld?</w:t>
       </w:r>
     </w:p>
     <w:p>
@@ -1276,47 +1093,7 @@
           <w:szCs w:val="20"/>
           <w:lang w:val="nl-NL"/>
         </w:rPr>
-        <w:t xml:space="preserve">Overbodige </w:t>
-      </w:r>
-      <w:proofErr w:type="spellStart"/>
-      <w:r>
-        <w:rPr>
-          <w:rFonts w:ascii="Arial" w:eastAsia="Times New Roman" w:hAnsi="Arial" w:cs="Arial"/>
-          <w:sz w:val="20"/>
-          <w:szCs w:val="20"/>
-          <w:lang w:val="nl-NL"/>
-        </w:rPr>
-        <w:t>zoekplugins</w:t>
-      </w:r>
-      <w:proofErr w:type="spellEnd"/>
-      <w:r>
-        <w:rPr>
-          <w:rFonts w:ascii="Arial" w:eastAsia="Times New Roman" w:hAnsi="Arial" w:cs="Arial"/>
-          <w:sz w:val="20"/>
-          <w:szCs w:val="20"/>
-          <w:lang w:val="nl-NL"/>
-        </w:rPr>
-        <w:t xml:space="preserve"> uit gezet, ook slim zoeken content </w:t>
-      </w:r>
-      <w:proofErr w:type="spellStart"/>
-      <w:r>
-        <w:rPr>
-          <w:rFonts w:ascii="Arial" w:eastAsia="Times New Roman" w:hAnsi="Arial" w:cs="Arial"/>
-          <w:sz w:val="20"/>
-          <w:szCs w:val="20"/>
-          <w:lang w:val="nl-NL"/>
-        </w:rPr>
-        <w:t>plugin</w:t>
-      </w:r>
-      <w:proofErr w:type="spellEnd"/>
-      <w:r>
-        <w:rPr>
-          <w:rFonts w:ascii="Arial" w:eastAsia="Times New Roman" w:hAnsi="Arial" w:cs="Arial"/>
-          <w:sz w:val="20"/>
-          <w:szCs w:val="20"/>
-          <w:lang w:val="nl-NL"/>
-        </w:rPr>
-        <w:t>?</w:t>
+        <w:t>Overbodige zoekplugins uit gezet, ook slim zoeken content plugin?</w:t>
       </w:r>
     </w:p>
     <w:p>
@@ -1333,25 +1110,14 @@
           <w:lang w:val="nl-NL"/>
         </w:rPr>
       </w:pPr>
-      <w:proofErr w:type="spellStart"/>
-      <w:r>
-        <w:rPr>
-          <w:rFonts w:ascii="Arial" w:eastAsia="Times New Roman" w:hAnsi="Arial" w:cs="Arial"/>
-          <w:sz w:val="20"/>
-          <w:szCs w:val="20"/>
-          <w:lang w:val="nl-NL"/>
-        </w:rPr>
-        <w:t>Zoekplugins</w:t>
-      </w:r>
-      <w:proofErr w:type="spellEnd"/>
-      <w:r>
-        <w:rPr>
-          <w:rFonts w:ascii="Arial" w:eastAsia="Times New Roman" w:hAnsi="Arial" w:cs="Arial"/>
-          <w:sz w:val="20"/>
-          <w:szCs w:val="20"/>
-          <w:lang w:val="nl-NL"/>
-        </w:rPr>
-        <w:t xml:space="preserve"> in de juiste volgorde?</w:t>
+      <w:r>
+        <w:rPr>
+          <w:rFonts w:ascii="Arial" w:eastAsia="Times New Roman" w:hAnsi="Arial" w:cs="Arial"/>
+          <w:sz w:val="20"/>
+          <w:szCs w:val="20"/>
+          <w:lang w:val="nl-NL"/>
+        </w:rPr>
+        <w:t>Zoekplugins in de juiste volgorde?</w:t>
       </w:r>
     </w:p>
     <w:p>
@@ -1417,27 +1183,7 @@
           <w:szCs w:val="20"/>
           <w:lang w:val="nl-NL"/>
         </w:rPr>
-        <w:t xml:space="preserve">Alle </w:t>
-      </w:r>
-      <w:proofErr w:type="spellStart"/>
-      <w:r>
-        <w:rPr>
-          <w:rFonts w:ascii="Arial" w:eastAsia="Times New Roman" w:hAnsi="Arial" w:cs="Arial"/>
-          <w:sz w:val="20"/>
-          <w:szCs w:val="20"/>
-          <w:lang w:val="nl-NL"/>
-        </w:rPr>
-        <w:t>webformulieren</w:t>
-      </w:r>
-      <w:proofErr w:type="spellEnd"/>
-      <w:r>
-        <w:rPr>
-          <w:rFonts w:ascii="Arial" w:eastAsia="Times New Roman" w:hAnsi="Arial" w:cs="Arial"/>
-          <w:sz w:val="20"/>
-          <w:szCs w:val="20"/>
-          <w:lang w:val="nl-NL"/>
-        </w:rPr>
-        <w:t xml:space="preserve"> hebben e-mail afhandeling en de e-mailadressen goed ingesteld?</w:t>
+        <w:t>Alle webformulieren hebben e-mail afhandeling en de e-mailadressen goed ingesteld?</w:t>
       </w:r>
     </w:p>
     <w:p>
@@ -1503,7 +1249,6 @@
       </w:pPr>
       <w:bookmarkStart w:id="4" w:name="user-content-htaccess"/>
       <w:bookmarkEnd w:id="4"/>
-      <w:proofErr w:type="spellStart"/>
       <w:r>
         <w:rPr>
           <w:rFonts w:ascii="Arial" w:eastAsia="Times New Roman" w:hAnsi="Arial" w:cs="Arial"/>
@@ -1515,7 +1260,6 @@
         </w:rPr>
         <w:t>Layout</w:t>
       </w:r>
-      <w:proofErr w:type="spellEnd"/>
     </w:p>
     <w:p>
       <w:pPr>
@@ -1538,67 +1282,7 @@
           <w:szCs w:val="20"/>
           <w:lang w:val="nl-NL"/>
         </w:rPr>
-        <w:t xml:space="preserve">Website getest in alle hoofdbrowsers (OSX: Safari, </w:t>
-      </w:r>
-      <w:proofErr w:type="spellStart"/>
-      <w:r>
-        <w:rPr>
-          <w:rFonts w:ascii="Arial" w:eastAsia="Times New Roman" w:hAnsi="Arial" w:cs="Arial"/>
-          <w:sz w:val="20"/>
-          <w:szCs w:val="20"/>
-          <w:lang w:val="nl-NL"/>
-        </w:rPr>
-        <w:t>Chrome</w:t>
-      </w:r>
-      <w:proofErr w:type="spellEnd"/>
-      <w:r>
-        <w:rPr>
-          <w:rFonts w:ascii="Arial" w:eastAsia="Times New Roman" w:hAnsi="Arial" w:cs="Arial"/>
-          <w:sz w:val="20"/>
-          <w:szCs w:val="20"/>
-          <w:lang w:val="nl-NL"/>
-        </w:rPr>
-        <w:t xml:space="preserve">, Firefox. Windows: IE, </w:t>
-      </w:r>
-      <w:proofErr w:type="spellStart"/>
-      <w:r>
-        <w:rPr>
-          <w:rFonts w:ascii="Arial" w:eastAsia="Times New Roman" w:hAnsi="Arial" w:cs="Arial"/>
-          <w:sz w:val="20"/>
-          <w:szCs w:val="20"/>
-          <w:lang w:val="nl-NL"/>
-        </w:rPr>
-        <w:t>Edge</w:t>
-      </w:r>
-      <w:proofErr w:type="spellEnd"/>
-      <w:r>
-        <w:rPr>
-          <w:rFonts w:ascii="Arial" w:eastAsia="Times New Roman" w:hAnsi="Arial" w:cs="Arial"/>
-          <w:sz w:val="20"/>
-          <w:szCs w:val="20"/>
-          <w:lang w:val="nl-NL"/>
-        </w:rPr>
-        <w:t xml:space="preserve">, </w:t>
-      </w:r>
-      <w:proofErr w:type="spellStart"/>
-      <w:r>
-        <w:rPr>
-          <w:rFonts w:ascii="Arial" w:eastAsia="Times New Roman" w:hAnsi="Arial" w:cs="Arial"/>
-          <w:sz w:val="20"/>
-          <w:szCs w:val="20"/>
-          <w:lang w:val="nl-NL"/>
-        </w:rPr>
-        <w:t>Chrome</w:t>
-      </w:r>
-      <w:proofErr w:type="spellEnd"/>
-      <w:r>
-        <w:rPr>
-          <w:rFonts w:ascii="Arial" w:eastAsia="Times New Roman" w:hAnsi="Arial" w:cs="Arial"/>
-          <w:sz w:val="20"/>
-          <w:szCs w:val="20"/>
-          <w:lang w:val="nl-NL"/>
-        </w:rPr>
-        <w:t>, Firefox.)</w:t>
+        <w:t>Website getest in alle hoofdbrowsers (OSX: Safari, Chrome, Firefox. Windows: IE, Edge, Chrome, Firefox.)</w:t>
       </w:r>
     </w:p>
     <w:p>
@@ -1624,8 +1308,6 @@
         </w:rPr>
         <w:t>Mobiele template aanwezig en getest?</w:t>
       </w:r>
-      <w:bookmarkStart w:id="5" w:name="_GoBack"/>
-      <w:bookmarkEnd w:id="5"/>
     </w:p>
     <w:p>
       <w:pPr>
@@ -1650,21 +1332,8 @@
           <w:lang w:val="nl-NL"/>
         </w:rPr>
         <w:lastRenderedPageBreak/>
-        <w:t>.</w:t>
-      </w:r>
-      <w:proofErr w:type="spellStart"/>
-      <w:r>
-        <w:rPr>
-          <w:rFonts w:ascii="Arial" w:eastAsia="Times New Roman" w:hAnsi="Arial" w:cs="Arial"/>
-          <w:b/>
-          <w:bCs/>
-          <w:sz w:val="36"/>
-          <w:szCs w:val="36"/>
-          <w:lang w:val="nl-NL"/>
-        </w:rPr>
-        <w:t>htaccess</w:t>
-      </w:r>
-      <w:proofErr w:type="spellEnd"/>
+        <w:t>.htaccess</w:t>
+      </w:r>
     </w:p>
     <w:p>
       <w:pPr>
@@ -1687,7 +1356,6 @@
         </w:rPr>
         <w:t xml:space="preserve">Redirect non-www </w:t>
       </w:r>
-      <w:proofErr w:type="spellStart"/>
       <w:r>
         <w:rPr>
           <w:rFonts w:ascii="Arial" w:eastAsia="Times New Roman" w:hAnsi="Arial" w:cs="Arial"/>
@@ -1696,60 +1364,13 @@
         </w:rPr>
         <w:t>naar</w:t>
       </w:r>
-      <w:proofErr w:type="spellEnd"/>
-      <w:r>
-        <w:rPr>
-          <w:rFonts w:ascii="Arial" w:eastAsia="Times New Roman" w:hAnsi="Arial" w:cs="Arial"/>
-          <w:sz w:val="20"/>
-          <w:szCs w:val="20"/>
-        </w:rPr>
-        <w:t xml:space="preserve"> www </w:t>
-      </w:r>
-      <w:proofErr w:type="spellStart"/>
-      <w:r>
-        <w:rPr>
-          <w:rFonts w:ascii="Arial" w:eastAsia="Times New Roman" w:hAnsi="Arial" w:cs="Arial"/>
-          <w:sz w:val="20"/>
-          <w:szCs w:val="20"/>
-        </w:rPr>
-        <w:t>ingesteld</w:t>
-      </w:r>
-      <w:proofErr w:type="spellEnd"/>
-      <w:r>
-        <w:rPr>
-          <w:rFonts w:ascii="Arial" w:eastAsia="Times New Roman" w:hAnsi="Arial" w:cs="Arial"/>
-          <w:sz w:val="20"/>
-          <w:szCs w:val="20"/>
-        </w:rPr>
-        <w:t xml:space="preserve"> </w:t>
-      </w:r>
-      <w:proofErr w:type="gramStart"/>
-      <w:r>
-        <w:rPr>
-          <w:rFonts w:ascii="Arial" w:eastAsia="Times New Roman" w:hAnsi="Arial" w:cs="Arial"/>
-          <w:sz w:val="20"/>
-          <w:szCs w:val="20"/>
-        </w:rPr>
-        <w:t>in .</w:t>
-      </w:r>
-      <w:proofErr w:type="spellStart"/>
-      <w:r>
-        <w:rPr>
-          <w:rFonts w:ascii="Arial" w:eastAsia="Times New Roman" w:hAnsi="Arial" w:cs="Arial"/>
-          <w:sz w:val="20"/>
-          <w:szCs w:val="20"/>
-        </w:rPr>
-        <w:t>htaccess</w:t>
-      </w:r>
-      <w:proofErr w:type="spellEnd"/>
-      <w:proofErr w:type="gramEnd"/>
-      <w:r>
-        <w:rPr>
-          <w:rFonts w:ascii="Arial" w:eastAsia="Times New Roman" w:hAnsi="Arial" w:cs="Arial"/>
-          <w:sz w:val="20"/>
-          <w:szCs w:val="20"/>
-        </w:rPr>
-        <w:t>?</w:t>
+      <w:r>
+        <w:rPr>
+          <w:rFonts w:ascii="Arial" w:eastAsia="Times New Roman" w:hAnsi="Arial" w:cs="Arial"/>
+          <w:sz w:val="20"/>
+          <w:szCs w:val="20"/>
+        </w:rPr>
+        <w:t xml:space="preserve"> www ingesteld in .htaccess?</w:t>
       </w:r>
     </w:p>
     <w:p>
@@ -1771,63 +1392,8 @@
           <w:sz w:val="20"/>
           <w:szCs w:val="20"/>
         </w:rPr>
-        <w:t>Redirect non-</w:t>
-      </w:r>
-      <w:proofErr w:type="spellStart"/>
-      <w:r>
-        <w:rPr>
-          <w:rFonts w:ascii="Arial" w:eastAsia="Times New Roman" w:hAnsi="Arial" w:cs="Arial"/>
-          <w:sz w:val="20"/>
-          <w:szCs w:val="20"/>
-        </w:rPr>
-        <w:t>ssl</w:t>
-      </w:r>
-      <w:proofErr w:type="spellEnd"/>
-      <w:r>
-        <w:rPr>
-          <w:rFonts w:ascii="Arial" w:eastAsia="Times New Roman" w:hAnsi="Arial" w:cs="Arial"/>
-          <w:sz w:val="20"/>
-          <w:szCs w:val="20"/>
-        </w:rPr>
-        <w:t xml:space="preserve"> </w:t>
-      </w:r>
-      <w:proofErr w:type="spellStart"/>
-      <w:r>
-        <w:rPr>
-          <w:rFonts w:ascii="Arial" w:eastAsia="Times New Roman" w:hAnsi="Arial" w:cs="Arial"/>
-          <w:sz w:val="20"/>
-          <w:szCs w:val="20"/>
-        </w:rPr>
-        <w:t>naar</w:t>
-      </w:r>
-      <w:proofErr w:type="spellEnd"/>
-      <w:r>
-        <w:rPr>
-          <w:rFonts w:ascii="Arial" w:eastAsia="Times New Roman" w:hAnsi="Arial" w:cs="Arial"/>
-          <w:sz w:val="20"/>
-          <w:szCs w:val="20"/>
-        </w:rPr>
-        <w:t xml:space="preserve"> </w:t>
-      </w:r>
-      <w:proofErr w:type="spellStart"/>
-      <w:r>
-        <w:rPr>
-          <w:rFonts w:ascii="Arial" w:eastAsia="Times New Roman" w:hAnsi="Arial" w:cs="Arial"/>
-          <w:sz w:val="20"/>
-          <w:szCs w:val="20"/>
-        </w:rPr>
-        <w:t>ssl</w:t>
-      </w:r>
-      <w:proofErr w:type="spellEnd"/>
-      <w:r>
-        <w:rPr>
-          <w:rFonts w:ascii="Arial" w:eastAsia="Times New Roman" w:hAnsi="Arial" w:cs="Arial"/>
-          <w:sz w:val="20"/>
-          <w:szCs w:val="20"/>
-        </w:rPr>
-        <w:t xml:space="preserve"> </w:t>
-      </w:r>
-      <w:proofErr w:type="spellStart"/>
+        <w:t xml:space="preserve">Redirect non-ssl naar ssl </w:t>
+      </w:r>
       <w:r>
         <w:rPr>
           <w:rFonts w:ascii="Arial" w:eastAsia="Times New Roman" w:hAnsi="Arial" w:cs="Arial"/>
@@ -1836,42 +1402,13 @@
         </w:rPr>
         <w:t>ingesteld</w:t>
       </w:r>
-      <w:proofErr w:type="spellEnd"/>
-      <w:r>
-        <w:rPr>
-          <w:rFonts w:ascii="Arial" w:eastAsia="Times New Roman" w:hAnsi="Arial" w:cs="Arial"/>
-          <w:sz w:val="20"/>
-          <w:szCs w:val="20"/>
-        </w:rPr>
-        <w:t xml:space="preserve"> </w:t>
-      </w:r>
-      <w:proofErr w:type="gramStart"/>
-      <w:r>
-        <w:rPr>
-          <w:rFonts w:ascii="Arial" w:eastAsia="Times New Roman" w:hAnsi="Arial" w:cs="Arial"/>
-          <w:sz w:val="20"/>
-          <w:szCs w:val="20"/>
-        </w:rPr>
-        <w:t>in .</w:t>
-      </w:r>
-      <w:proofErr w:type="spellStart"/>
-      <w:r>
-        <w:rPr>
-          <w:rFonts w:ascii="Arial" w:eastAsia="Times New Roman" w:hAnsi="Arial" w:cs="Arial"/>
-          <w:sz w:val="20"/>
-          <w:szCs w:val="20"/>
-        </w:rPr>
-        <w:t>htaccess</w:t>
-      </w:r>
-      <w:proofErr w:type="spellEnd"/>
-      <w:proofErr w:type="gramEnd"/>
-      <w:r>
-        <w:rPr>
-          <w:rFonts w:ascii="Arial" w:eastAsia="Times New Roman" w:hAnsi="Arial" w:cs="Arial"/>
-          <w:sz w:val="20"/>
-          <w:szCs w:val="20"/>
-        </w:rPr>
-        <w:t>?</w:t>
+      <w:r>
+        <w:rPr>
+          <w:rFonts w:ascii="Arial" w:eastAsia="Times New Roman" w:hAnsi="Arial" w:cs="Arial"/>
+          <w:sz w:val="20"/>
+          <w:szCs w:val="20"/>
+        </w:rPr>
+        <w:t xml:space="preserve"> in .htaccess?</w:t>
       </w:r>
     </w:p>
     <w:p>
@@ -1887,8 +1424,8 @@
           <w:lang w:val="nl-NL"/>
         </w:rPr>
       </w:pPr>
-      <w:bookmarkStart w:id="6" w:name="user-content-beveiliging"/>
-      <w:bookmarkEnd w:id="6"/>
+      <w:bookmarkStart w:id="5" w:name="user-content-beveiliging"/>
+      <w:bookmarkEnd w:id="5"/>
       <w:r>
         <w:rPr>
           <w:rFonts w:ascii="Arial" w:eastAsia="Times New Roman" w:hAnsi="Arial" w:cs="Arial"/>
@@ -1915,74 +1452,23 @@
           <w:lang w:val="nl-NL"/>
         </w:rPr>
       </w:pPr>
-      <w:proofErr w:type="spellStart"/>
-      <w:r>
-        <w:rPr>
-          <w:rFonts w:ascii="Arial" w:eastAsia="Times New Roman" w:hAnsi="Arial" w:cs="Arial"/>
-          <w:sz w:val="20"/>
-          <w:szCs w:val="20"/>
-          <w:lang w:val="nl-NL"/>
-        </w:rPr>
-        <w:t>Admin</w:t>
-      </w:r>
-      <w:proofErr w:type="spellEnd"/>
-      <w:r>
-        <w:rPr>
-          <w:rFonts w:ascii="Arial" w:eastAsia="Times New Roman" w:hAnsi="Arial" w:cs="Arial"/>
-          <w:sz w:val="20"/>
-          <w:szCs w:val="20"/>
-          <w:lang w:val="nl-NL"/>
-        </w:rPr>
-        <w:t xml:space="preserve"> Tools Pro / </w:t>
-      </w:r>
-      <w:proofErr w:type="spellStart"/>
-      <w:r>
-        <w:rPr>
-          <w:rFonts w:ascii="Arial" w:eastAsia="Times New Roman" w:hAnsi="Arial" w:cs="Arial"/>
-          <w:sz w:val="20"/>
-          <w:szCs w:val="20"/>
-          <w:lang w:val="nl-NL"/>
-        </w:rPr>
-        <w:t>jHackGuard</w:t>
-      </w:r>
-      <w:proofErr w:type="spellEnd"/>
-      <w:r>
-        <w:rPr>
-          <w:rFonts w:ascii="Arial" w:eastAsia="Times New Roman" w:hAnsi="Arial" w:cs="Arial"/>
-          <w:sz w:val="20"/>
-          <w:szCs w:val="20"/>
-          <w:lang w:val="nl-NL"/>
-        </w:rPr>
-        <w:t xml:space="preserve"> </w:t>
-      </w:r>
-      <w:r>
-        <w:rPr>
-          <w:rFonts w:ascii="Arial" w:eastAsia="Times New Roman" w:hAnsi="Arial" w:cs="Arial"/>
-          <w:sz w:val="20"/>
-          <w:szCs w:val="20"/>
-          <w:lang w:val="nl-NL"/>
-        </w:rPr>
-        <w:t xml:space="preserve"> / </w:t>
-      </w:r>
-      <w:proofErr w:type="spellStart"/>
-      <w:r>
-        <w:rPr>
-          <w:rFonts w:ascii="Arial" w:eastAsia="Times New Roman" w:hAnsi="Arial" w:cs="Arial"/>
-          <w:sz w:val="20"/>
-          <w:szCs w:val="20"/>
-          <w:lang w:val="nl-NL"/>
-        </w:rPr>
-        <w:t>AdminExile</w:t>
-      </w:r>
-      <w:proofErr w:type="spellEnd"/>
-      <w:r>
-        <w:rPr>
-          <w:rFonts w:ascii="Arial" w:eastAsia="Times New Roman" w:hAnsi="Arial" w:cs="Arial"/>
-          <w:sz w:val="20"/>
-          <w:szCs w:val="20"/>
-          <w:lang w:val="nl-NL"/>
-        </w:rPr>
-        <w:t xml:space="preserve"> </w:t>
+      <w:r>
+        <w:rPr>
+          <w:rFonts w:ascii="Arial" w:eastAsia="Times New Roman" w:hAnsi="Arial" w:cs="Arial"/>
+          <w:sz w:val="20"/>
+          <w:szCs w:val="20"/>
+          <w:lang w:val="nl-NL"/>
+        </w:rPr>
+        <w:t xml:space="preserve">Admin Tools Pro / jHackGuard </w:t>
+      </w:r>
+      <w:r>
+        <w:rPr>
+          <w:rFonts w:ascii="Arial" w:eastAsia="Times New Roman" w:hAnsi="Arial" w:cs="Arial"/>
+          <w:sz w:val="20"/>
+          <w:szCs w:val="20"/>
+          <w:lang w:val="nl-NL"/>
+        </w:rPr>
+        <w:t xml:space="preserve"> / AdminExile </w:t>
       </w:r>
       <w:r>
         <w:rPr>
@@ -2007,70 +1493,14 @@
           <w:szCs w:val="20"/>
         </w:rPr>
       </w:pPr>
-      <w:proofErr w:type="spellStart"/>
-      <w:r>
-        <w:rPr>
-          <w:rFonts w:ascii="Arial" w:eastAsia="Times New Roman" w:hAnsi="Arial" w:cs="Arial"/>
-          <w:sz w:val="20"/>
-          <w:szCs w:val="20"/>
-        </w:rPr>
-        <w:t>Voorkom</w:t>
-      </w:r>
-      <w:proofErr w:type="spellEnd"/>
-      <w:r>
-        <w:rPr>
-          <w:rFonts w:ascii="Arial" w:eastAsia="Times New Roman" w:hAnsi="Arial" w:cs="Arial"/>
-          <w:sz w:val="20"/>
-          <w:szCs w:val="20"/>
-        </w:rPr>
-        <w:t xml:space="preserve"> </w:t>
-      </w:r>
-      <w:proofErr w:type="spellStart"/>
-      <w:r>
-        <w:rPr>
-          <w:rFonts w:ascii="Arial" w:eastAsia="Times New Roman" w:hAnsi="Arial" w:cs="Arial"/>
-          <w:sz w:val="20"/>
-          <w:szCs w:val="20"/>
-        </w:rPr>
-        <w:t>blokkade</w:t>
-      </w:r>
-      <w:proofErr w:type="spellEnd"/>
-      <w:r>
-        <w:rPr>
-          <w:rFonts w:ascii="Arial" w:eastAsia="Times New Roman" w:hAnsi="Arial" w:cs="Arial"/>
-          <w:sz w:val="20"/>
-          <w:szCs w:val="20"/>
-        </w:rPr>
-        <w:t xml:space="preserve"> </w:t>
-      </w:r>
-      <w:proofErr w:type="spellStart"/>
-      <w:r>
-        <w:rPr>
-          <w:rFonts w:ascii="Arial" w:eastAsia="Times New Roman" w:hAnsi="Arial" w:cs="Arial"/>
-          <w:sz w:val="20"/>
-          <w:szCs w:val="20"/>
-        </w:rPr>
-        <w:t>eigen</w:t>
-      </w:r>
-      <w:proofErr w:type="spellEnd"/>
-      <w:r>
-        <w:rPr>
-          <w:rFonts w:ascii="Arial" w:eastAsia="Times New Roman" w:hAnsi="Arial" w:cs="Arial"/>
-          <w:sz w:val="20"/>
-          <w:szCs w:val="20"/>
-        </w:rPr>
-        <w:t xml:space="preserve"> IP-</w:t>
-      </w:r>
-      <w:proofErr w:type="spellStart"/>
-      <w:r>
-        <w:rPr>
-          <w:rFonts w:ascii="Arial" w:eastAsia="Times New Roman" w:hAnsi="Arial" w:cs="Arial"/>
-          <w:sz w:val="20"/>
-          <w:szCs w:val="20"/>
-        </w:rPr>
-        <w:t>adressen</w:t>
-      </w:r>
-      <w:proofErr w:type="spellEnd"/>
+      <w:r>
+        <w:rPr>
+          <w:rFonts w:ascii="Arial" w:eastAsia="Times New Roman" w:hAnsi="Arial" w:cs="Arial"/>
+          <w:sz w:val="20"/>
+          <w:szCs w:val="20"/>
+        </w:rPr>
+        <w:t>Voorkom blokkade eigen IP-adressen</w:t>
+      </w:r>
     </w:p>
     <w:p>
       <w:pPr>
@@ -2093,27 +1523,7 @@
           <w:szCs w:val="20"/>
           <w:lang w:val="nl-NL"/>
         </w:rPr>
-        <w:t xml:space="preserve">Toegang blokkeren tot /administrator of IP </w:t>
-      </w:r>
-      <w:proofErr w:type="spellStart"/>
-      <w:r>
-        <w:rPr>
-          <w:rFonts w:ascii="Arial" w:eastAsia="Times New Roman" w:hAnsi="Arial" w:cs="Arial"/>
-          <w:sz w:val="20"/>
-          <w:szCs w:val="20"/>
-          <w:lang w:val="nl-NL"/>
-        </w:rPr>
-        <w:t>whitelist</w:t>
-      </w:r>
-      <w:proofErr w:type="spellEnd"/>
-      <w:r>
-        <w:rPr>
-          <w:rFonts w:ascii="Arial" w:eastAsia="Times New Roman" w:hAnsi="Arial" w:cs="Arial"/>
-          <w:sz w:val="20"/>
-          <w:szCs w:val="20"/>
-          <w:lang w:val="nl-NL"/>
-        </w:rPr>
-        <w:t xml:space="preserve"> gebruiken voor /administrator</w:t>
+        <w:t>Toegang blokkeren tot /administrator of IP whitelist gebruiken voor /administrator</w:t>
       </w:r>
     </w:p>
     <w:p>
@@ -2129,8 +1539,8 @@
           <w:lang w:val="nl-NL"/>
         </w:rPr>
       </w:pPr>
-      <w:bookmarkStart w:id="7" w:name="user-content-jce-editor"/>
-      <w:bookmarkEnd w:id="7"/>
+      <w:bookmarkStart w:id="6" w:name="user-content-jce-editor"/>
+      <w:bookmarkEnd w:id="6"/>
       <w:r>
         <w:rPr>
           <w:rFonts w:ascii="Arial" w:eastAsia="Times New Roman" w:hAnsi="Arial" w:cs="Arial"/>
@@ -2164,27 +1574,7 @@
           <w:szCs w:val="20"/>
           <w:lang w:val="nl-NL"/>
         </w:rPr>
-        <w:t>"</w:t>
-      </w:r>
-      <w:proofErr w:type="spellStart"/>
-      <w:r>
-        <w:rPr>
-          <w:rFonts w:ascii="Arial" w:eastAsia="Times New Roman" w:hAnsi="Arial" w:cs="Arial"/>
-          <w:sz w:val="20"/>
-          <w:szCs w:val="20"/>
-          <w:lang w:val="nl-NL"/>
-        </w:rPr>
-        <w:t>optimized</w:t>
-      </w:r>
-      <w:proofErr w:type="spellEnd"/>
-      <w:r>
-        <w:rPr>
-          <w:rFonts w:ascii="Arial" w:eastAsia="Times New Roman" w:hAnsi="Arial" w:cs="Arial"/>
-          <w:sz w:val="20"/>
-          <w:szCs w:val="20"/>
-          <w:lang w:val="nl-NL"/>
-        </w:rPr>
-        <w:t>" profi</w:t>
+        <w:t>"optimized" profi</w:t>
       </w:r>
       <w:r>
         <w:rPr>
@@ -2240,43 +1630,7 @@
           <w:sz w:val="20"/>
           <w:szCs w:val="20"/>
         </w:rPr>
-        <w:t xml:space="preserve">a! - </w:t>
-      </w:r>
-      <w:proofErr w:type="gramStart"/>
-      <w:r>
-        <w:rPr>
-          <w:rFonts w:ascii="Arial" w:eastAsia="Times New Roman" w:hAnsi="Arial" w:cs="Arial"/>
-          <w:sz w:val="20"/>
-          <w:szCs w:val="20"/>
-        </w:rPr>
-        <w:t>editors</w:t>
-      </w:r>
-      <w:proofErr w:type="gramEnd"/>
-      <w:r>
-        <w:rPr>
-          <w:rFonts w:ascii="Arial" w:eastAsia="Times New Roman" w:hAnsi="Arial" w:cs="Arial"/>
-          <w:sz w:val="20"/>
-          <w:szCs w:val="20"/>
-        </w:rPr>
-        <w:t>-</w:t>
-      </w:r>
-      <w:proofErr w:type="spellStart"/>
-      <w:r>
-        <w:rPr>
-          <w:rFonts w:ascii="Arial" w:eastAsia="Times New Roman" w:hAnsi="Arial" w:cs="Arial"/>
-          <w:sz w:val="20"/>
-          <w:szCs w:val="20"/>
-        </w:rPr>
-        <w:t>xtd</w:t>
-      </w:r>
-      <w:proofErr w:type="spellEnd"/>
-      <w:r>
-        <w:rPr>
-          <w:rFonts w:ascii="Arial" w:eastAsia="Times New Roman" w:hAnsi="Arial" w:cs="Arial"/>
-          <w:sz w:val="20"/>
-          <w:szCs w:val="20"/>
-        </w:rPr>
-        <w:t xml:space="preserve"> plugins unpublished?</w:t>
+        <w:t>a! - editors-xtd plugins unpublished?</w:t>
       </w:r>
     </w:p>
     <w:p>
@@ -2292,9 +1646,8 @@
           <w:lang w:val="nl-NL"/>
         </w:rPr>
       </w:pPr>
-      <w:bookmarkStart w:id="8" w:name="user-content-xmap"/>
-      <w:bookmarkEnd w:id="8"/>
-      <w:proofErr w:type="spellStart"/>
+      <w:bookmarkStart w:id="7" w:name="user-content-xmap"/>
+      <w:bookmarkEnd w:id="7"/>
       <w:r>
         <w:rPr>
           <w:rFonts w:ascii="Arial" w:eastAsia="Times New Roman" w:hAnsi="Arial" w:cs="Arial"/>
@@ -2317,7 +1670,6 @@
         </w:rPr>
         <w:t>Map</w:t>
       </w:r>
-      <w:proofErr w:type="spellEnd"/>
     </w:p>
     <w:p>
       <w:pPr>
@@ -2333,25 +1685,14 @@
           <w:lang w:val="nl-NL"/>
         </w:rPr>
       </w:pPr>
-      <w:proofErr w:type="spellStart"/>
-      <w:r>
-        <w:rPr>
-          <w:rFonts w:ascii="Arial" w:eastAsia="Times New Roman" w:hAnsi="Arial" w:cs="Arial"/>
-          <w:sz w:val="20"/>
-          <w:szCs w:val="20"/>
-          <w:lang w:val="nl-NL"/>
-        </w:rPr>
-        <w:t>Sitemap</w:t>
-      </w:r>
-      <w:proofErr w:type="spellEnd"/>
-      <w:r>
-        <w:rPr>
-          <w:rFonts w:ascii="Arial" w:eastAsia="Times New Roman" w:hAnsi="Arial" w:cs="Arial"/>
-          <w:sz w:val="20"/>
-          <w:szCs w:val="20"/>
-          <w:lang w:val="nl-NL"/>
-        </w:rPr>
-        <w:t xml:space="preserve"> voor menu's aangemaakt?</w:t>
+      <w:r>
+        <w:rPr>
+          <w:rFonts w:ascii="Arial" w:eastAsia="Times New Roman" w:hAnsi="Arial" w:cs="Arial"/>
+          <w:sz w:val="20"/>
+          <w:szCs w:val="20"/>
+          <w:lang w:val="nl-NL"/>
+        </w:rPr>
+        <w:t>Sitemap voor menu's aangemaakt?</w:t>
       </w:r>
     </w:p>
     <w:p>
@@ -2375,47 +1716,7 @@
           <w:szCs w:val="20"/>
           <w:lang w:val="nl-NL"/>
         </w:rPr>
-        <w:t xml:space="preserve">Regel </w:t>
-      </w:r>
-      <w:proofErr w:type="spellStart"/>
-      <w:r>
-        <w:rPr>
-          <w:rFonts w:ascii="Arial" w:eastAsia="Times New Roman" w:hAnsi="Arial" w:cs="Arial"/>
-          <w:sz w:val="20"/>
-          <w:szCs w:val="20"/>
-          <w:lang w:val="nl-NL"/>
-        </w:rPr>
-        <w:t>toegevoegen</w:t>
-      </w:r>
-      <w:proofErr w:type="spellEnd"/>
-      <w:r>
-        <w:rPr>
-          <w:rFonts w:ascii="Arial" w:eastAsia="Times New Roman" w:hAnsi="Arial" w:cs="Arial"/>
-          <w:sz w:val="20"/>
-          <w:szCs w:val="20"/>
-          <w:lang w:val="nl-NL"/>
-        </w:rPr>
-        <w:t xml:space="preserve"> aan .</w:t>
-      </w:r>
-      <w:proofErr w:type="spellStart"/>
-      <w:r>
-        <w:rPr>
-          <w:rFonts w:ascii="Arial" w:eastAsia="Times New Roman" w:hAnsi="Arial" w:cs="Arial"/>
-          <w:sz w:val="20"/>
-          <w:szCs w:val="20"/>
-          <w:lang w:val="nl-NL"/>
-        </w:rPr>
-        <w:t>htaccess</w:t>
-      </w:r>
-      <w:proofErr w:type="spellEnd"/>
-      <w:r>
-        <w:rPr>
-          <w:rFonts w:ascii="Arial" w:eastAsia="Times New Roman" w:hAnsi="Arial" w:cs="Arial"/>
-          <w:sz w:val="20"/>
-          <w:szCs w:val="20"/>
-          <w:lang w:val="nl-NL"/>
-        </w:rPr>
-        <w:t xml:space="preserve"> zodat </w:t>
+        <w:t xml:space="preserve">Regel toegevoegen aan .htaccess zodat </w:t>
       </w:r>
       <w:r>
         <w:rPr>
@@ -2433,27 +1734,7 @@
           <w:szCs w:val="20"/>
           <w:lang w:val="nl-NL"/>
         </w:rPr>
-        <w:t xml:space="preserve">MAP </w:t>
-      </w:r>
-      <w:proofErr w:type="spellStart"/>
-      <w:r>
-        <w:rPr>
-          <w:rFonts w:ascii="Arial" w:eastAsia="Times New Roman" w:hAnsi="Arial" w:cs="Arial"/>
-          <w:sz w:val="20"/>
-          <w:szCs w:val="20"/>
-          <w:lang w:val="nl-NL"/>
-        </w:rPr>
-        <w:t>sitemap</w:t>
-      </w:r>
-      <w:proofErr w:type="spellEnd"/>
-      <w:r>
-        <w:rPr>
-          <w:rFonts w:ascii="Arial" w:eastAsia="Times New Roman" w:hAnsi="Arial" w:cs="Arial"/>
-          <w:sz w:val="20"/>
-          <w:szCs w:val="20"/>
-          <w:lang w:val="nl-NL"/>
-        </w:rPr>
-        <w:t xml:space="preserve"> getoond kan worden als sitemap.xml?</w:t>
+        <w:t>MAP sitemap getoond kan worden als sitemap.xml?</w:t>
       </w:r>
       <w:r>
         <w:rPr>
@@ -2464,7 +1745,7 @@
         </w:rPr>
         <w:t xml:space="preserve"> (</w:t>
       </w:r>
-      <w:hyperlink r:id="rId11" w:history="1">
+      <w:hyperlink r:id="rId10" w:history="1">
         <w:r>
           <w:rPr>
             <w:rStyle w:val="Hyperlink"/>
@@ -2525,27 +1806,7 @@
           <w:szCs w:val="20"/>
           <w:lang w:val="nl-NL"/>
         </w:rPr>
-        <w:t xml:space="preserve">XML </w:t>
-      </w:r>
-      <w:proofErr w:type="spellStart"/>
-      <w:r>
-        <w:rPr>
-          <w:rFonts w:ascii="Arial" w:eastAsia="Times New Roman" w:hAnsi="Arial" w:cs="Arial"/>
-          <w:sz w:val="20"/>
-          <w:szCs w:val="20"/>
-          <w:lang w:val="nl-NL"/>
-        </w:rPr>
-        <w:t>Sitemap</w:t>
-      </w:r>
-      <w:proofErr w:type="spellEnd"/>
-      <w:r>
-        <w:rPr>
-          <w:rFonts w:ascii="Arial" w:eastAsia="Times New Roman" w:hAnsi="Arial" w:cs="Arial"/>
-          <w:sz w:val="20"/>
-          <w:szCs w:val="20"/>
-          <w:lang w:val="nl-NL"/>
-        </w:rPr>
-        <w:t xml:space="preserve"> aan Google Webmaster Tools toegevoegd?</w:t>
+        <w:t>XML Sitemap aan Google Webmaster Tools toegevoegd?</w:t>
       </w:r>
     </w:p>
     <w:p>
@@ -2561,8 +1822,8 @@
           <w:lang w:val="nl-NL"/>
         </w:rPr>
       </w:pPr>
-      <w:bookmarkStart w:id="9" w:name="user-content-https"/>
-      <w:bookmarkEnd w:id="9"/>
+      <w:bookmarkStart w:id="8" w:name="user-content-https"/>
+      <w:bookmarkEnd w:id="8"/>
       <w:r>
         <w:rPr>
           <w:rFonts w:ascii="Arial" w:eastAsia="Times New Roman" w:hAnsi="Arial" w:cs="Arial"/>
@@ -2636,8 +1897,8 @@
           <w:lang w:val="nl-NL"/>
         </w:rPr>
       </w:pPr>
-      <w:bookmarkStart w:id="10" w:name="user-content-optimalisatie--seo"/>
-      <w:bookmarkEnd w:id="10"/>
+      <w:bookmarkStart w:id="9" w:name="user-content-optimalisatie--seo"/>
+      <w:bookmarkEnd w:id="9"/>
       <w:r>
         <w:rPr>
           <w:rFonts w:ascii="Arial" w:eastAsia="Times New Roman" w:hAnsi="Arial" w:cs="Arial"/>
@@ -2688,65 +1949,14 @@
           <w:lang w:val="nl-NL"/>
         </w:rPr>
       </w:pPr>
-      <w:proofErr w:type="spellStart"/>
-      <w:r>
-        <w:rPr>
-          <w:rFonts w:ascii="Arial" w:eastAsia="Times New Roman" w:hAnsi="Arial" w:cs="Arial"/>
-          <w:sz w:val="20"/>
-          <w:szCs w:val="20"/>
-          <w:lang w:val="nl-NL"/>
-        </w:rPr>
-        <w:t>Mootools</w:t>
-      </w:r>
-      <w:proofErr w:type="spellEnd"/>
-      <w:r>
-        <w:rPr>
-          <w:rFonts w:ascii="Arial" w:eastAsia="Times New Roman" w:hAnsi="Arial" w:cs="Arial"/>
-          <w:sz w:val="20"/>
-          <w:szCs w:val="20"/>
-          <w:lang w:val="nl-NL"/>
-        </w:rPr>
-        <w:t xml:space="preserve"> </w:t>
-      </w:r>
-      <w:proofErr w:type="spellStart"/>
-      <w:r>
-        <w:rPr>
-          <w:rFonts w:ascii="Arial" w:eastAsia="Times New Roman" w:hAnsi="Arial" w:cs="Arial"/>
-          <w:sz w:val="20"/>
-          <w:szCs w:val="20"/>
-          <w:lang w:val="nl-NL"/>
-        </w:rPr>
-        <w:t>enabler</w:t>
-      </w:r>
-      <w:proofErr w:type="spellEnd"/>
-      <w:r>
-        <w:rPr>
-          <w:rFonts w:ascii="Arial" w:eastAsia="Times New Roman" w:hAnsi="Arial" w:cs="Arial"/>
-          <w:sz w:val="20"/>
-          <w:szCs w:val="20"/>
-          <w:lang w:val="nl-NL"/>
-        </w:rPr>
-        <w:t>/</w:t>
-      </w:r>
-      <w:proofErr w:type="spellStart"/>
-      <w:r>
-        <w:rPr>
-          <w:rFonts w:ascii="Arial" w:eastAsia="Times New Roman" w:hAnsi="Arial" w:cs="Arial"/>
-          <w:sz w:val="20"/>
-          <w:szCs w:val="20"/>
-          <w:lang w:val="nl-NL"/>
-        </w:rPr>
-        <w:t>disabler</w:t>
-      </w:r>
-      <w:proofErr w:type="spellEnd"/>
-      <w:r>
-        <w:rPr>
-          <w:rFonts w:ascii="Arial" w:eastAsia="Times New Roman" w:hAnsi="Arial" w:cs="Arial"/>
-          <w:sz w:val="20"/>
-          <w:szCs w:val="20"/>
-          <w:lang w:val="nl-NL"/>
-        </w:rPr>
-        <w:t xml:space="preserve"> actief?</w:t>
+      <w:r>
+        <w:rPr>
+          <w:rFonts w:ascii="Arial" w:eastAsia="Times New Roman" w:hAnsi="Arial" w:cs="Arial"/>
+          <w:sz w:val="20"/>
+          <w:szCs w:val="20"/>
+          <w:lang w:val="nl-NL"/>
+        </w:rPr>
+        <w:t>Mootools enabler/disabler actief?</w:t>
       </w:r>
       <w:r>
         <w:rPr>
@@ -2757,8 +1967,7 @@
         </w:rPr>
         <w:t xml:space="preserve"> (</w:t>
       </w:r>
-      <w:hyperlink r:id="rId12" w:history="1">
-        <w:proofErr w:type="spellStart"/>
+      <w:hyperlink r:id="rId11" w:history="1">
         <w:r>
           <w:rPr>
             <w:rStyle w:val="Hyperlink"/>
@@ -2767,53 +1976,8 @@
             <w:szCs w:val="20"/>
             <w:lang w:val="nl-NL"/>
           </w:rPr>
-          <w:t>Mootools</w:t>
+          <w:t>Mootools Enabler/Disabler</w:t>
         </w:r>
-        <w:proofErr w:type="spellEnd"/>
-        <w:r>
-          <w:rPr>
-            <w:rStyle w:val="Hyperlink"/>
-            <w:rFonts w:ascii="Arial" w:eastAsia="Times New Roman" w:hAnsi="Arial" w:cs="Arial"/>
-            <w:sz w:val="20"/>
-            <w:szCs w:val="20"/>
-            <w:lang w:val="nl-NL"/>
-          </w:rPr>
-          <w:t xml:space="preserve"> </w:t>
-        </w:r>
-        <w:proofErr w:type="spellStart"/>
-        <w:r>
-          <w:rPr>
-            <w:rStyle w:val="Hyperlink"/>
-            <w:rFonts w:ascii="Arial" w:eastAsia="Times New Roman" w:hAnsi="Arial" w:cs="Arial"/>
-            <w:sz w:val="20"/>
-            <w:szCs w:val="20"/>
-            <w:lang w:val="nl-NL"/>
-          </w:rPr>
-          <w:t>Enabler</w:t>
-        </w:r>
-        <w:proofErr w:type="spellEnd"/>
-        <w:r>
-          <w:rPr>
-            <w:rStyle w:val="Hyperlink"/>
-            <w:rFonts w:ascii="Arial" w:eastAsia="Times New Roman" w:hAnsi="Arial" w:cs="Arial"/>
-            <w:sz w:val="20"/>
-            <w:szCs w:val="20"/>
-            <w:lang w:val="nl-NL"/>
-          </w:rPr>
-          <w:t>/</w:t>
-        </w:r>
-        <w:proofErr w:type="spellStart"/>
-        <w:r>
-          <w:rPr>
-            <w:rStyle w:val="Hyperlink"/>
-            <w:rFonts w:ascii="Arial" w:eastAsia="Times New Roman" w:hAnsi="Arial" w:cs="Arial"/>
-            <w:sz w:val="20"/>
-            <w:szCs w:val="20"/>
-            <w:lang w:val="nl-NL"/>
-          </w:rPr>
-          <w:t>Disabler</w:t>
-        </w:r>
-        <w:proofErr w:type="spellEnd"/>
       </w:hyperlink>
       <w:r>
         <w:rPr>
@@ -2839,25 +2003,14 @@
           <w:lang w:val="nl-NL"/>
         </w:rPr>
       </w:pPr>
-      <w:proofErr w:type="spellStart"/>
-      <w:r>
-        <w:rPr>
-          <w:rFonts w:ascii="Arial" w:eastAsia="Times New Roman" w:hAnsi="Arial" w:cs="Arial"/>
-          <w:sz w:val="20"/>
-          <w:szCs w:val="20"/>
-          <w:lang w:val="nl-NL"/>
-        </w:rPr>
-        <w:t>Caching</w:t>
-      </w:r>
-      <w:proofErr w:type="spellEnd"/>
-      <w:r>
-        <w:rPr>
-          <w:rFonts w:ascii="Arial" w:eastAsia="Times New Roman" w:hAnsi="Arial" w:cs="Arial"/>
-          <w:sz w:val="20"/>
-          <w:szCs w:val="20"/>
-          <w:lang w:val="nl-NL"/>
-        </w:rPr>
-        <w:t xml:space="preserve"> ingesteld?</w:t>
+      <w:r>
+        <w:rPr>
+          <w:rFonts w:ascii="Arial" w:eastAsia="Times New Roman" w:hAnsi="Arial" w:cs="Arial"/>
+          <w:sz w:val="20"/>
+          <w:szCs w:val="20"/>
+          <w:lang w:val="nl-NL"/>
+        </w:rPr>
+        <w:t>Caching ingesteld?</w:t>
       </w:r>
     </w:p>
     <w:p>
@@ -2881,27 +2034,7 @@
           <w:szCs w:val="20"/>
           <w:lang w:val="nl-NL"/>
         </w:rPr>
-        <w:t>Leegmaken cache/</w:t>
-      </w:r>
-      <w:proofErr w:type="spellStart"/>
-      <w:r>
-        <w:rPr>
-          <w:rFonts w:ascii="Arial" w:eastAsia="Times New Roman" w:hAnsi="Arial" w:cs="Arial"/>
-          <w:sz w:val="20"/>
-          <w:szCs w:val="20"/>
-          <w:lang w:val="nl-NL"/>
-        </w:rPr>
-        <w:t>tmp</w:t>
-      </w:r>
-      <w:proofErr w:type="spellEnd"/>
-      <w:r>
-        <w:rPr>
-          <w:rFonts w:ascii="Arial" w:eastAsia="Times New Roman" w:hAnsi="Arial" w:cs="Arial"/>
-          <w:sz w:val="20"/>
-          <w:szCs w:val="20"/>
-          <w:lang w:val="nl-NL"/>
-        </w:rPr>
-        <w:t xml:space="preserve"> mappen?</w:t>
+        <w:t>Leegmaken cache/tmp mappen?</w:t>
       </w:r>
     </w:p>
     <w:p>
@@ -2918,25 +2051,14 @@
           <w:lang w:val="nl-NL"/>
         </w:rPr>
       </w:pPr>
-      <w:proofErr w:type="spellStart"/>
-      <w:r>
-        <w:rPr>
-          <w:rFonts w:ascii="Arial" w:eastAsia="Times New Roman" w:hAnsi="Arial" w:cs="Arial"/>
-          <w:sz w:val="20"/>
-          <w:szCs w:val="20"/>
-          <w:lang w:val="nl-NL"/>
-        </w:rPr>
-        <w:t>Varnish</w:t>
-      </w:r>
-      <w:proofErr w:type="spellEnd"/>
-      <w:r>
-        <w:rPr>
-          <w:rFonts w:ascii="Arial" w:eastAsia="Times New Roman" w:hAnsi="Arial" w:cs="Arial"/>
-          <w:sz w:val="20"/>
-          <w:szCs w:val="20"/>
-          <w:lang w:val="nl-NL"/>
-        </w:rPr>
-        <w:t xml:space="preserve"> ingesteld?</w:t>
+      <w:r>
+        <w:rPr>
+          <w:rFonts w:ascii="Arial" w:eastAsia="Times New Roman" w:hAnsi="Arial" w:cs="Arial"/>
+          <w:sz w:val="20"/>
+          <w:szCs w:val="20"/>
+          <w:lang w:val="nl-NL"/>
+        </w:rPr>
+        <w:t>Varnish ingesteld?</w:t>
       </w:r>
     </w:p>
     <w:p>
@@ -2960,47 +2082,7 @@
           <w:szCs w:val="20"/>
           <w:lang w:val="nl-NL"/>
         </w:rPr>
-        <w:t xml:space="preserve">CSS/Javascript </w:t>
-      </w:r>
-      <w:proofErr w:type="spellStart"/>
-      <w:r>
-        <w:rPr>
-          <w:rFonts w:ascii="Arial" w:eastAsia="Times New Roman" w:hAnsi="Arial" w:cs="Arial"/>
-          <w:sz w:val="20"/>
-          <w:szCs w:val="20"/>
-          <w:lang w:val="nl-NL"/>
-        </w:rPr>
-        <w:t>compress</w:t>
-      </w:r>
-      <w:proofErr w:type="spellEnd"/>
-      <w:r>
-        <w:rPr>
-          <w:rFonts w:ascii="Arial" w:eastAsia="Times New Roman" w:hAnsi="Arial" w:cs="Arial"/>
-          <w:sz w:val="20"/>
-          <w:szCs w:val="20"/>
-          <w:lang w:val="nl-NL"/>
-        </w:rPr>
-        <w:t>/</w:t>
-      </w:r>
-      <w:proofErr w:type="spellStart"/>
-      <w:r>
-        <w:rPr>
-          <w:rFonts w:ascii="Arial" w:eastAsia="Times New Roman" w:hAnsi="Arial" w:cs="Arial"/>
-          <w:sz w:val="20"/>
-          <w:szCs w:val="20"/>
-          <w:lang w:val="nl-NL"/>
-        </w:rPr>
-        <w:t>merge</w:t>
-      </w:r>
-      <w:proofErr w:type="spellEnd"/>
-      <w:r>
-        <w:rPr>
-          <w:rFonts w:ascii="Arial" w:eastAsia="Times New Roman" w:hAnsi="Arial" w:cs="Arial"/>
-          <w:sz w:val="20"/>
-          <w:szCs w:val="20"/>
-          <w:lang w:val="nl-NL"/>
-        </w:rPr>
-        <w:t xml:space="preserve"> geïnstalleerd en geconfigureerd?</w:t>
+        <w:t>CSS/Javascript compress/merge geïnstalleerd en geconfigureerd?</w:t>
       </w:r>
     </w:p>
     <w:p>
@@ -3048,27 +2130,7 @@
           <w:szCs w:val="20"/>
           <w:lang w:val="nl-NL"/>
         </w:rPr>
-        <w:t xml:space="preserve">Cookie </w:t>
-      </w:r>
-      <w:proofErr w:type="spellStart"/>
-      <w:r>
-        <w:rPr>
-          <w:rFonts w:ascii="Arial" w:eastAsia="Times New Roman" w:hAnsi="Arial" w:cs="Arial"/>
-          <w:sz w:val="20"/>
-          <w:szCs w:val="20"/>
-          <w:lang w:val="nl-NL"/>
-        </w:rPr>
-        <w:t>Law</w:t>
-      </w:r>
-      <w:proofErr w:type="spellEnd"/>
-      <w:r>
-        <w:rPr>
-          <w:rFonts w:ascii="Arial" w:eastAsia="Times New Roman" w:hAnsi="Arial" w:cs="Arial"/>
-          <w:sz w:val="20"/>
-          <w:szCs w:val="20"/>
-          <w:lang w:val="nl-NL"/>
-        </w:rPr>
-        <w:t xml:space="preserve"> / Cookie alert</w:t>
+        <w:t>Cookie Law / Cookie alert</w:t>
       </w:r>
     </w:p>
     <w:p>
@@ -3085,45 +2147,14 @@
           <w:lang w:val="nl-NL"/>
         </w:rPr>
       </w:pPr>
-      <w:proofErr w:type="spellStart"/>
-      <w:r>
-        <w:rPr>
-          <w:rFonts w:ascii="Arial" w:eastAsia="Times New Roman" w:hAnsi="Arial" w:cs="Arial"/>
-          <w:sz w:val="20"/>
-          <w:szCs w:val="20"/>
-          <w:lang w:val="nl-NL"/>
-        </w:rPr>
-        <w:t>Social</w:t>
-      </w:r>
-      <w:proofErr w:type="spellEnd"/>
-      <w:r>
-        <w:rPr>
-          <w:rFonts w:ascii="Arial" w:eastAsia="Times New Roman" w:hAnsi="Arial" w:cs="Arial"/>
-          <w:sz w:val="20"/>
-          <w:szCs w:val="20"/>
-          <w:lang w:val="nl-NL"/>
-        </w:rPr>
-        <w:t xml:space="preserve"> Share / </w:t>
-      </w:r>
-      <w:proofErr w:type="spellStart"/>
-      <w:r>
-        <w:rPr>
-          <w:rFonts w:ascii="Arial" w:eastAsia="Times New Roman" w:hAnsi="Arial" w:cs="Arial"/>
-          <w:sz w:val="20"/>
-          <w:szCs w:val="20"/>
-          <w:lang w:val="nl-NL"/>
-        </w:rPr>
-        <w:t>AddThis</w:t>
-      </w:r>
-      <w:proofErr w:type="spellEnd"/>
-      <w:r>
-        <w:rPr>
-          <w:rFonts w:ascii="Arial" w:eastAsia="Times New Roman" w:hAnsi="Arial" w:cs="Arial"/>
-          <w:sz w:val="20"/>
-          <w:szCs w:val="20"/>
-          <w:lang w:val="nl-NL"/>
-        </w:rPr>
-        <w:t xml:space="preserve"> geïnstalleerd en geconfigureerd?</w:t>
+      <w:r>
+        <w:rPr>
+          <w:rFonts w:ascii="Arial" w:eastAsia="Times New Roman" w:hAnsi="Arial" w:cs="Arial"/>
+          <w:sz w:val="20"/>
+          <w:szCs w:val="20"/>
+          <w:lang w:val="nl-NL"/>
+        </w:rPr>
+        <w:t>Social Share / AddThis geïnstalleerd en geconfigureerd?</w:t>
       </w:r>
     </w:p>
     <w:p>
@@ -3139,8 +2170,8 @@
           <w:lang w:val="nl-NL"/>
         </w:rPr>
       </w:pPr>
-      <w:bookmarkStart w:id="11" w:name="user-content-diversen"/>
-      <w:bookmarkEnd w:id="11"/>
+      <w:bookmarkStart w:id="10" w:name="user-content-diversen"/>
+      <w:bookmarkEnd w:id="10"/>
       <w:r>
         <w:rPr>
           <w:rFonts w:ascii="Arial" w:eastAsia="Times New Roman" w:hAnsi="Arial" w:cs="Arial"/>
@@ -3209,7 +2240,7 @@
         </w:rPr>
         <w:t xml:space="preserve"> (</w:t>
       </w:r>
-      <w:hyperlink r:id="rId13" w:history="1">
+      <w:hyperlink r:id="rId12" w:history="1">
         <w:r>
           <w:rPr>
             <w:rStyle w:val="Hyperlink"/>
@@ -3245,25 +2276,34 @@
           <w:lang w:val="nl-NL"/>
         </w:rPr>
       </w:pPr>
-      <w:proofErr w:type="spellStart"/>
-      <w:r>
-        <w:rPr>
-          <w:rFonts w:ascii="Arial" w:eastAsia="Times New Roman" w:hAnsi="Arial" w:cs="Arial"/>
-          <w:sz w:val="20"/>
-          <w:szCs w:val="20"/>
-          <w:lang w:val="nl-NL"/>
-        </w:rPr>
-        <w:t>Backupschema</w:t>
-      </w:r>
-      <w:proofErr w:type="spellEnd"/>
-      <w:r>
-        <w:rPr>
-          <w:rFonts w:ascii="Arial" w:eastAsia="Times New Roman" w:hAnsi="Arial" w:cs="Arial"/>
-          <w:sz w:val="20"/>
-          <w:szCs w:val="20"/>
-          <w:lang w:val="nl-NL"/>
-        </w:rPr>
-        <w:t xml:space="preserve"> actief?</w:t>
+      <w:proofErr w:type="gramStart"/>
+      <w:r>
+        <w:rPr>
+          <w:rFonts w:ascii="Arial" w:eastAsia="Times New Roman" w:hAnsi="Arial" w:cs="Arial"/>
+          <w:sz w:val="20"/>
+          <w:szCs w:val="20"/>
+          <w:lang w:val="nl-NL"/>
+        </w:rPr>
+        <w:t>myJoomla</w:t>
+      </w:r>
+      <w:proofErr w:type="gramEnd"/>
+      <w:r>
+        <w:rPr>
+          <w:rFonts w:ascii="Arial" w:eastAsia="Times New Roman" w:hAnsi="Arial" w:cs="Arial"/>
+          <w:sz w:val="20"/>
+          <w:szCs w:val="20"/>
+          <w:lang w:val="nl-NL"/>
+        </w:rPr>
+        <w:t xml:space="preserve"> audit gedaan</w:t>
+      </w:r>
+      <w:r>
+        <w:rPr>
+          <w:rFonts w:ascii="Arial" w:eastAsia="Times New Roman" w:hAnsi="Arial" w:cs="Arial"/>
+          <w:sz w:val="20"/>
+          <w:szCs w:val="20"/>
+          <w:lang w:val="nl-NL"/>
+        </w:rPr>
+        <w:t>?</w:t>
       </w:r>
       <w:r>
         <w:rPr>
@@ -3274,7 +2314,7 @@
         </w:rPr>
         <w:t xml:space="preserve"> (</w:t>
       </w:r>
-      <w:hyperlink r:id="rId14" w:history="1">
+      <w:hyperlink r:id="rId13" w:history="1">
         <w:r>
           <w:rPr>
             <w:rStyle w:val="Hyperlink"/>
@@ -3283,223 +2323,217 @@
             <w:szCs w:val="20"/>
             <w:lang w:val="nl-NL"/>
           </w:rPr>
-          <w:t>{manage}.</w:t>
+          <w:t>{manage}.myJoomla</w:t>
         </w:r>
-        <w:proofErr w:type="spellStart"/>
+      </w:hyperlink>
+      <w:r>
+        <w:rPr>
+          <w:rFonts w:ascii="Arial" w:eastAsia="Times New Roman" w:hAnsi="Arial" w:cs="Arial"/>
+          <w:sz w:val="20"/>
+          <w:szCs w:val="20"/>
+          <w:lang w:val="nl-NL"/>
+        </w:rPr>
+        <w:t>)</w:t>
+      </w:r>
+    </w:p>
+    <w:p>
+      <w:pPr>
+        <w:numPr>
+          <w:ilvl w:val="0"/>
+          <w:numId w:val="37"/>
+        </w:numPr>
+        <w:spacing w:before="100" w:beforeAutospacing="1" w:after="100" w:afterAutospacing="1"/>
+        <w:rPr>
+          <w:rFonts w:ascii="Arial" w:eastAsia="Times New Roman" w:hAnsi="Arial" w:cs="Arial"/>
+          <w:sz w:val="20"/>
+          <w:szCs w:val="20"/>
+          <w:lang w:val="nl-NL"/>
+        </w:rPr>
+      </w:pPr>
+      <w:r>
+        <w:rPr>
+          <w:rFonts w:ascii="Arial" w:eastAsia="Times New Roman" w:hAnsi="Arial" w:cs="Arial"/>
+          <w:sz w:val="20"/>
+          <w:szCs w:val="20"/>
+          <w:lang w:val="nl-NL"/>
+        </w:rPr>
+        <w:t>Backupschema actief?</w:t>
+      </w:r>
+    </w:p>
+    <w:p>
+      <w:pPr>
+        <w:numPr>
+          <w:ilvl w:val="0"/>
+          <w:numId w:val="37"/>
+        </w:numPr>
+        <w:spacing w:before="100" w:beforeAutospacing="1" w:after="100" w:afterAutospacing="1"/>
+        <w:rPr>
+          <w:rFonts w:ascii="Arial" w:eastAsia="Times New Roman" w:hAnsi="Arial" w:cs="Arial"/>
+          <w:sz w:val="20"/>
+          <w:szCs w:val="20"/>
+          <w:lang w:val="nl-NL"/>
+        </w:rPr>
+      </w:pPr>
+      <w:r>
+        <w:rPr>
+          <w:rFonts w:ascii="Arial" w:eastAsia="Times New Roman" w:hAnsi="Arial" w:cs="Arial"/>
+          <w:sz w:val="20"/>
+          <w:szCs w:val="20"/>
+          <w:lang w:val="nl-NL"/>
+        </w:rPr>
+        <w:t xml:space="preserve">Backup </w:t>
+      </w:r>
+      <w:proofErr w:type="gramStart"/>
+      <w:r>
+        <w:rPr>
+          <w:rFonts w:ascii="Arial" w:eastAsia="Times New Roman" w:hAnsi="Arial" w:cs="Arial"/>
+          <w:sz w:val="20"/>
+          <w:szCs w:val="20"/>
+          <w:lang w:val="nl-NL"/>
+        </w:rPr>
+        <w:t>EN</w:t>
+      </w:r>
+      <w:proofErr w:type="gramEnd"/>
+      <w:r>
+        <w:rPr>
+          <w:rFonts w:ascii="Arial" w:eastAsia="Times New Roman" w:hAnsi="Arial" w:cs="Arial"/>
+          <w:sz w:val="20"/>
+          <w:szCs w:val="20"/>
+          <w:lang w:val="nl-NL"/>
+        </w:rPr>
+        <w:t xml:space="preserve"> restore getest?</w:t>
+      </w:r>
+    </w:p>
+    <w:p>
+      <w:pPr>
+        <w:numPr>
+          <w:ilvl w:val="0"/>
+          <w:numId w:val="37"/>
+        </w:numPr>
+        <w:spacing w:before="100" w:beforeAutospacing="1" w:after="100" w:afterAutospacing="1"/>
+        <w:rPr>
+          <w:rFonts w:ascii="Arial" w:eastAsia="Times New Roman" w:hAnsi="Arial" w:cs="Arial"/>
+          <w:sz w:val="20"/>
+          <w:szCs w:val="20"/>
+          <w:lang w:val="nl-NL"/>
+        </w:rPr>
+      </w:pPr>
+      <w:r>
+        <w:rPr>
+          <w:rFonts w:ascii="Arial" w:eastAsia="Times New Roman" w:hAnsi="Arial" w:cs="Arial"/>
+          <w:sz w:val="20"/>
+          <w:szCs w:val="20"/>
+          <w:lang w:val="nl-NL"/>
+        </w:rPr>
+        <w:t>(S)</w:t>
+      </w:r>
+      <w:r>
+        <w:rPr>
+          <w:rFonts w:ascii="Arial" w:eastAsia="Times New Roman" w:hAnsi="Arial" w:cs="Arial"/>
+          <w:sz w:val="20"/>
+          <w:szCs w:val="20"/>
+          <w:lang w:val="nl-NL"/>
+        </w:rPr>
+        <w:t>FTP login aangemaakt voor beheer?</w:t>
+      </w:r>
+    </w:p>
+    <w:p>
+      <w:pPr>
+        <w:numPr>
+          <w:ilvl w:val="0"/>
+          <w:numId w:val="37"/>
+        </w:numPr>
+        <w:spacing w:before="100" w:beforeAutospacing="1" w:after="100" w:afterAutospacing="1"/>
+        <w:rPr>
+          <w:rFonts w:ascii="Arial" w:eastAsia="Times New Roman" w:hAnsi="Arial" w:cs="Arial"/>
+          <w:sz w:val="20"/>
+          <w:szCs w:val="20"/>
+          <w:lang w:val="nl-NL"/>
+        </w:rPr>
+      </w:pPr>
+      <w:r>
+        <w:rPr>
+          <w:rFonts w:ascii="Arial" w:eastAsia="Times New Roman" w:hAnsi="Arial" w:cs="Arial"/>
+          <w:sz w:val="20"/>
+          <w:szCs w:val="20"/>
+          <w:lang w:val="nl-NL"/>
+        </w:rPr>
+        <w:t>Trainingswebsite gearchiveerd en verwijderd?</w:t>
+      </w:r>
+    </w:p>
+    <w:p>
+      <w:pPr>
+        <w:numPr>
+          <w:ilvl w:val="0"/>
+          <w:numId w:val="37"/>
+        </w:numPr>
+        <w:spacing w:before="100" w:beforeAutospacing="1" w:after="100" w:afterAutospacing="1"/>
+        <w:rPr>
+          <w:rFonts w:ascii="Arial" w:eastAsia="Times New Roman" w:hAnsi="Arial" w:cs="Arial"/>
+          <w:sz w:val="20"/>
+          <w:szCs w:val="20"/>
+          <w:lang w:val="nl-NL"/>
+        </w:rPr>
+      </w:pPr>
+      <w:r>
+        <w:rPr>
+          <w:rFonts w:ascii="Arial" w:eastAsia="Times New Roman" w:hAnsi="Arial" w:cs="Arial"/>
+          <w:sz w:val="20"/>
+          <w:szCs w:val="20"/>
+          <w:lang w:val="nl-NL"/>
+        </w:rPr>
+        <w:t>Website getest buiten je eigen netwerk/dns?</w:t>
+      </w:r>
+    </w:p>
+    <w:p>
+      <w:pPr>
+        <w:numPr>
+          <w:ilvl w:val="0"/>
+          <w:numId w:val="37"/>
+        </w:numPr>
+        <w:spacing w:before="100" w:beforeAutospacing="1" w:after="100" w:afterAutospacing="1"/>
+        <w:rPr>
+          <w:rFonts w:ascii="Arial" w:eastAsia="Times New Roman" w:hAnsi="Arial" w:cs="Arial"/>
+          <w:sz w:val="20"/>
+          <w:szCs w:val="20"/>
+        </w:rPr>
+      </w:pPr>
+      <w:r>
+        <w:rPr>
+          <w:rFonts w:ascii="Arial" w:eastAsia="Times New Roman" w:hAnsi="Arial" w:cs="Arial"/>
+          <w:sz w:val="20"/>
+          <w:szCs w:val="20"/>
+        </w:rPr>
+        <w:t>Snelheid getest van de website?</w:t>
+      </w:r>
+      <w:r>
+        <w:rPr>
+          <w:rFonts w:ascii="Arial" w:eastAsia="Times New Roman" w:hAnsi="Arial" w:cs="Arial"/>
+          <w:sz w:val="20"/>
+          <w:szCs w:val="20"/>
+        </w:rPr>
+        <w:t xml:space="preserve"> (</w:t>
+      </w:r>
+      <w:hyperlink r:id="rId14" w:history="1">
         <w:r>
           <w:rPr>
             <w:rStyle w:val="Hyperlink"/>
             <w:rFonts w:ascii="Arial" w:eastAsia="Times New Roman" w:hAnsi="Arial" w:cs="Arial"/>
             <w:sz w:val="20"/>
             <w:szCs w:val="20"/>
-            <w:lang w:val="nl-NL"/>
           </w:rPr>
-          <w:t>myJoomla</w:t>
+          <w:t>GTMetrix</w:t>
         </w:r>
-        <w:proofErr w:type="spellEnd"/>
       </w:hyperlink>
-      <w:r>
-        <w:rPr>
-          <w:rFonts w:ascii="Arial" w:eastAsia="Times New Roman" w:hAnsi="Arial" w:cs="Arial"/>
-          <w:sz w:val="20"/>
-          <w:szCs w:val="20"/>
-          <w:lang w:val="nl-NL"/>
-        </w:rPr>
-        <w:t>)</w:t>
-      </w:r>
-    </w:p>
-    <w:p>
-      <w:pPr>
-        <w:numPr>
-          <w:ilvl w:val="0"/>
-          <w:numId w:val="37"/>
-        </w:numPr>
-        <w:spacing w:before="100" w:beforeAutospacing="1" w:after="100" w:afterAutospacing="1"/>
-        <w:rPr>
-          <w:rFonts w:ascii="Arial" w:eastAsia="Times New Roman" w:hAnsi="Arial" w:cs="Arial"/>
-          <w:sz w:val="20"/>
-          <w:szCs w:val="20"/>
-          <w:lang w:val="nl-NL"/>
-        </w:rPr>
-      </w:pPr>
-      <w:proofErr w:type="spellStart"/>
-      <w:r>
-        <w:rPr>
-          <w:rFonts w:ascii="Arial" w:eastAsia="Times New Roman" w:hAnsi="Arial" w:cs="Arial"/>
-          <w:sz w:val="20"/>
-          <w:szCs w:val="20"/>
-          <w:lang w:val="nl-NL"/>
-        </w:rPr>
-        <w:t>Backup</w:t>
-      </w:r>
-      <w:proofErr w:type="spellEnd"/>
-      <w:r>
-        <w:rPr>
-          <w:rFonts w:ascii="Arial" w:eastAsia="Times New Roman" w:hAnsi="Arial" w:cs="Arial"/>
-          <w:sz w:val="20"/>
-          <w:szCs w:val="20"/>
-          <w:lang w:val="nl-NL"/>
-        </w:rPr>
-        <w:t xml:space="preserve"> EN </w:t>
-      </w:r>
-      <w:proofErr w:type="spellStart"/>
-      <w:r>
-        <w:rPr>
-          <w:rFonts w:ascii="Arial" w:eastAsia="Times New Roman" w:hAnsi="Arial" w:cs="Arial"/>
-          <w:sz w:val="20"/>
-          <w:szCs w:val="20"/>
-          <w:lang w:val="nl-NL"/>
-        </w:rPr>
-        <w:t>restore</w:t>
-      </w:r>
-      <w:proofErr w:type="spellEnd"/>
-      <w:r>
-        <w:rPr>
-          <w:rFonts w:ascii="Arial" w:eastAsia="Times New Roman" w:hAnsi="Arial" w:cs="Arial"/>
-          <w:sz w:val="20"/>
-          <w:szCs w:val="20"/>
-          <w:lang w:val="nl-NL"/>
-        </w:rPr>
-        <w:t xml:space="preserve"> getest?</w:t>
-      </w:r>
-    </w:p>
-    <w:p>
-      <w:pPr>
-        <w:numPr>
-          <w:ilvl w:val="0"/>
-          <w:numId w:val="37"/>
-        </w:numPr>
-        <w:spacing w:before="100" w:beforeAutospacing="1" w:after="100" w:afterAutospacing="1"/>
-        <w:rPr>
-          <w:rFonts w:ascii="Arial" w:eastAsia="Times New Roman" w:hAnsi="Arial" w:cs="Arial"/>
-          <w:sz w:val="20"/>
-          <w:szCs w:val="20"/>
-          <w:lang w:val="nl-NL"/>
-        </w:rPr>
-      </w:pPr>
-      <w:r>
-        <w:rPr>
-          <w:rFonts w:ascii="Arial" w:eastAsia="Times New Roman" w:hAnsi="Arial" w:cs="Arial"/>
-          <w:sz w:val="20"/>
-          <w:szCs w:val="20"/>
-          <w:lang w:val="nl-NL"/>
-        </w:rPr>
-        <w:t>(S)</w:t>
-      </w:r>
-      <w:r>
-        <w:rPr>
-          <w:rFonts w:ascii="Arial" w:eastAsia="Times New Roman" w:hAnsi="Arial" w:cs="Arial"/>
-          <w:sz w:val="20"/>
-          <w:szCs w:val="20"/>
-          <w:lang w:val="nl-NL"/>
-        </w:rPr>
-        <w:t>FTP login aangemaakt voor beheer?</w:t>
-      </w:r>
-    </w:p>
-    <w:p>
-      <w:pPr>
-        <w:numPr>
-          <w:ilvl w:val="0"/>
-          <w:numId w:val="37"/>
-        </w:numPr>
-        <w:spacing w:before="100" w:beforeAutospacing="1" w:after="100" w:afterAutospacing="1"/>
-        <w:rPr>
-          <w:rFonts w:ascii="Arial" w:eastAsia="Times New Roman" w:hAnsi="Arial" w:cs="Arial"/>
-          <w:sz w:val="20"/>
-          <w:szCs w:val="20"/>
-          <w:lang w:val="nl-NL"/>
-        </w:rPr>
-      </w:pPr>
-      <w:r>
-        <w:rPr>
-          <w:rFonts w:ascii="Arial" w:eastAsia="Times New Roman" w:hAnsi="Arial" w:cs="Arial"/>
-          <w:sz w:val="20"/>
-          <w:szCs w:val="20"/>
-          <w:lang w:val="nl-NL"/>
-        </w:rPr>
-        <w:t>Trainingswebsite gearchiveerd en verwijderd?</w:t>
-      </w:r>
-    </w:p>
-    <w:p>
-      <w:pPr>
-        <w:numPr>
-          <w:ilvl w:val="0"/>
-          <w:numId w:val="37"/>
-        </w:numPr>
-        <w:spacing w:before="100" w:beforeAutospacing="1" w:after="100" w:afterAutospacing="1"/>
-        <w:rPr>
-          <w:rFonts w:ascii="Arial" w:eastAsia="Times New Roman" w:hAnsi="Arial" w:cs="Arial"/>
-          <w:sz w:val="20"/>
-          <w:szCs w:val="20"/>
-          <w:lang w:val="nl-NL"/>
-        </w:rPr>
-      </w:pPr>
-      <w:r>
-        <w:rPr>
-          <w:rFonts w:ascii="Arial" w:eastAsia="Times New Roman" w:hAnsi="Arial" w:cs="Arial"/>
-          <w:sz w:val="20"/>
-          <w:szCs w:val="20"/>
-          <w:lang w:val="nl-NL"/>
-        </w:rPr>
-        <w:t>Website getest buiten je eigen netwerk/dns?</w:t>
-      </w:r>
-    </w:p>
-    <w:p>
-      <w:pPr>
-        <w:numPr>
-          <w:ilvl w:val="0"/>
-          <w:numId w:val="37"/>
-        </w:numPr>
-        <w:spacing w:before="100" w:beforeAutospacing="1" w:after="100" w:afterAutospacing="1"/>
-        <w:rPr>
-          <w:rFonts w:ascii="Arial" w:eastAsia="Times New Roman" w:hAnsi="Arial" w:cs="Arial"/>
-          <w:sz w:val="20"/>
-          <w:szCs w:val="20"/>
-        </w:rPr>
-      </w:pPr>
-      <w:proofErr w:type="spellStart"/>
-      <w:r>
-        <w:rPr>
-          <w:rFonts w:ascii="Arial" w:eastAsia="Times New Roman" w:hAnsi="Arial" w:cs="Arial"/>
-          <w:sz w:val="20"/>
-          <w:szCs w:val="20"/>
-        </w:rPr>
-        <w:t>Snelheid</w:t>
-      </w:r>
-      <w:proofErr w:type="spellEnd"/>
-      <w:r>
-        <w:rPr>
-          <w:rFonts w:ascii="Arial" w:eastAsia="Times New Roman" w:hAnsi="Arial" w:cs="Arial"/>
-          <w:sz w:val="20"/>
-          <w:szCs w:val="20"/>
-        </w:rPr>
-        <w:t xml:space="preserve"> </w:t>
-      </w:r>
-      <w:proofErr w:type="spellStart"/>
-      <w:r>
-        <w:rPr>
-          <w:rFonts w:ascii="Arial" w:eastAsia="Times New Roman" w:hAnsi="Arial" w:cs="Arial"/>
-          <w:sz w:val="20"/>
-          <w:szCs w:val="20"/>
-        </w:rPr>
-        <w:t>getest</w:t>
-      </w:r>
-      <w:proofErr w:type="spellEnd"/>
-      <w:r>
-        <w:rPr>
-          <w:rFonts w:ascii="Arial" w:eastAsia="Times New Roman" w:hAnsi="Arial" w:cs="Arial"/>
-          <w:sz w:val="20"/>
-          <w:szCs w:val="20"/>
-        </w:rPr>
-        <w:t xml:space="preserve"> van de website?</w:t>
-      </w:r>
-      <w:r>
-        <w:rPr>
-          <w:rFonts w:ascii="Arial" w:eastAsia="Times New Roman" w:hAnsi="Arial" w:cs="Arial"/>
-          <w:sz w:val="20"/>
-          <w:szCs w:val="20"/>
-        </w:rPr>
-        <w:t xml:space="preserve"> (</w:t>
+      <w:bookmarkStart w:id="11" w:name="_GoBack"/>
+      <w:bookmarkEnd w:id="11"/>
+      <w:r>
+        <w:rPr>
+          <w:rFonts w:ascii="Arial" w:eastAsia="Times New Roman" w:hAnsi="Arial" w:cs="Arial"/>
+          <w:sz w:val="20"/>
+          <w:szCs w:val="20"/>
+        </w:rPr>
+        <w:t xml:space="preserve">, </w:t>
       </w:r>
       <w:hyperlink r:id="rId15" w:history="1">
         <w:r>
@@ -3509,7 +2543,7 @@
             <w:sz w:val="20"/>
             <w:szCs w:val="20"/>
           </w:rPr>
-          <w:t>YSLOW</w:t>
+          <w:t>PageSpeed Insights</w:t>
         </w:r>
       </w:hyperlink>
       <w:r>
@@ -3521,37 +2555,6 @@
         <w:t xml:space="preserve">, </w:t>
       </w:r>
       <w:hyperlink r:id="rId16" w:history="1">
-        <w:proofErr w:type="spellStart"/>
-        <w:r>
-          <w:rPr>
-            <w:rStyle w:val="Hyperlink"/>
-            <w:rFonts w:ascii="Arial" w:eastAsia="Times New Roman" w:hAnsi="Arial" w:cs="Arial"/>
-            <w:sz w:val="20"/>
-            <w:szCs w:val="20"/>
-          </w:rPr>
-          <w:t>PageSpeed</w:t>
-        </w:r>
-        <w:proofErr w:type="spellEnd"/>
-        <w:r>
-          <w:rPr>
-            <w:rStyle w:val="Hyperlink"/>
-            <w:rFonts w:ascii="Arial" w:eastAsia="Times New Roman" w:hAnsi="Arial" w:cs="Arial"/>
-            <w:sz w:val="20"/>
-            <w:szCs w:val="20"/>
-          </w:rPr>
-          <w:t xml:space="preserve"> Insights</w:t>
-        </w:r>
-      </w:hyperlink>
-      <w:r>
-        <w:rPr>
-          <w:rFonts w:ascii="Arial" w:eastAsia="Times New Roman" w:hAnsi="Arial" w:cs="Arial"/>
-          <w:sz w:val="20"/>
-          <w:szCs w:val="20"/>
-        </w:rPr>
-        <w:t xml:space="preserve">, </w:t>
-      </w:r>
-      <w:hyperlink r:id="rId17" w:history="1">
-        <w:proofErr w:type="spellStart"/>
         <w:r>
           <w:rPr>
             <w:rStyle w:val="Hyperlink"/>
@@ -3561,7 +2564,6 @@
           </w:rPr>
           <w:t>webpagetest</w:t>
         </w:r>
-        <w:proofErr w:type="spellEnd"/>
       </w:hyperlink>
       <w:r>
         <w:rPr>
@@ -3591,7 +2593,7 @@
 </file>
 
 <file path=word/endnotes.xml><?xml version="1.0" encoding="utf-8"?>
-<w:endnotes xmlns:wpc="http://schemas.microsoft.com/office/word/2010/wordprocessingCanvas" xmlns:mo="http://schemas.microsoft.com/office/mac/office/2008/main" xmlns:mc="http://schemas.openxmlformats.org/markup-compatibility/2006" xmlns:mv="urn:schemas-microsoft-com:mac:vml" xmlns:o="urn:schemas-microsoft-com:office:office" xmlns:r="http://schemas.openxmlformats.org/officeDocument/2006/relationships" xmlns:m="http://schemas.openxmlformats.org/officeDocument/2006/math" xmlns:v="urn:schemas-microsoft-com:vml" xmlns:wp14="http://schemas.microsoft.com/office/word/2010/wordprocessingDrawing" xmlns:wp="http://schemas.openxmlformats.org/drawingml/2006/wordprocessingDrawing" xmlns:w10="urn:schemas-microsoft-com:office:word" xmlns:w="http://schemas.openxmlformats.org/wordprocessingml/2006/main" xmlns:w14="http://schemas.microsoft.com/office/word/2010/wordml" xmlns:wpg="http://schemas.microsoft.com/office/word/2010/wordprocessingGroup" xmlns:wpi="http://schemas.microsoft.com/office/word/2010/wordprocessingInk" xmlns:wne="http://schemas.microsoft.com/office/word/2006/wordml" xmlns:wps="http://schemas.microsoft.com/office/word/2010/wordprocessingShape" mc:Ignorable="w14 wp14">
+<w:endnotes xmlns:wpc="http://schemas.microsoft.com/office/word/2010/wordprocessingCanvas" xmlns:mo="http://schemas.microsoft.com/office/mac/office/2008/main" xmlns:mc="http://schemas.openxmlformats.org/markup-compatibility/2006" xmlns:mv="urn:schemas-microsoft-com:mac:vml" xmlns:o="urn:schemas-microsoft-com:office:office" xmlns:r="http://schemas.openxmlformats.org/officeDocument/2006/relationships" xmlns:m="http://schemas.openxmlformats.org/officeDocument/2006/math" xmlns:v="urn:schemas-microsoft-com:vml" xmlns:wp14="http://schemas.microsoft.com/office/word/2010/wordprocessingDrawing" xmlns:wp="http://schemas.openxmlformats.org/drawingml/2006/wordprocessingDrawing" xmlns:w10="urn:schemas-microsoft-com:office:word" xmlns:w="http://schemas.openxmlformats.org/wordprocessingml/2006/main" xmlns:w14="http://schemas.microsoft.com/office/word/2010/wordml" xmlns:w15="http://schemas.microsoft.com/office/word/2012/wordml" xmlns:wpg="http://schemas.microsoft.com/office/word/2010/wordprocessingGroup" xmlns:wpi="http://schemas.microsoft.com/office/word/2010/wordprocessingInk" xmlns:wne="http://schemas.microsoft.com/office/word/2006/wordml" xmlns:wps="http://schemas.microsoft.com/office/word/2010/wordprocessingShape" mc:Ignorable="w14 w15 wp14">
   <w:endnote w:type="separator" w:id="-1">
     <w:p>
       <w:r>
@@ -3610,7 +2612,7 @@
 </file>
 
 <file path=word/footnotes.xml><?xml version="1.0" encoding="utf-8"?>
-<w:footnotes xmlns:wpc="http://schemas.microsoft.com/office/word/2010/wordprocessingCanvas" xmlns:mo="http://schemas.microsoft.com/office/mac/office/2008/main" xmlns:mc="http://schemas.openxmlformats.org/markup-compatibility/2006" xmlns:mv="urn:schemas-microsoft-com:mac:vml" xmlns:o="urn:schemas-microsoft-com:office:office" xmlns:r="http://schemas.openxmlformats.org/officeDocument/2006/relationships" xmlns:m="http://schemas.openxmlformats.org/officeDocument/2006/math" xmlns:v="urn:schemas-microsoft-com:vml" xmlns:wp14="http://schemas.microsoft.com/office/word/2010/wordprocessingDrawing" xmlns:wp="http://schemas.openxmlformats.org/drawingml/2006/wordprocessingDrawing" xmlns:w10="urn:schemas-microsoft-com:office:word" xmlns:w="http://schemas.openxmlformats.org/wordprocessingml/2006/main" xmlns:w14="http://schemas.microsoft.com/office/word/2010/wordml" xmlns:wpg="http://schemas.microsoft.com/office/word/2010/wordprocessingGroup" xmlns:wpi="http://schemas.microsoft.com/office/word/2010/wordprocessingInk" xmlns:wne="http://schemas.microsoft.com/office/word/2006/wordml" xmlns:wps="http://schemas.microsoft.com/office/word/2010/wordprocessingShape" mc:Ignorable="w14 wp14">
+<w:footnotes xmlns:wpc="http://schemas.microsoft.com/office/word/2010/wordprocessingCanvas" xmlns:mo="http://schemas.microsoft.com/office/mac/office/2008/main" xmlns:mc="http://schemas.openxmlformats.org/markup-compatibility/2006" xmlns:mv="urn:schemas-microsoft-com:mac:vml" xmlns:o="urn:schemas-microsoft-com:office:office" xmlns:r="http://schemas.openxmlformats.org/officeDocument/2006/relationships" xmlns:m="http://schemas.openxmlformats.org/officeDocument/2006/math" xmlns:v="urn:schemas-microsoft-com:vml" xmlns:wp14="http://schemas.microsoft.com/office/word/2010/wordprocessingDrawing" xmlns:wp="http://schemas.openxmlformats.org/drawingml/2006/wordprocessingDrawing" xmlns:w10="urn:schemas-microsoft-com:office:word" xmlns:w="http://schemas.openxmlformats.org/wordprocessingml/2006/main" xmlns:w14="http://schemas.microsoft.com/office/word/2010/wordml" xmlns:w15="http://schemas.microsoft.com/office/word/2012/wordml" xmlns:wpg="http://schemas.microsoft.com/office/word/2010/wordprocessingGroup" xmlns:wpi="http://schemas.microsoft.com/office/word/2010/wordprocessingInk" xmlns:wne="http://schemas.microsoft.com/office/word/2006/wordml" xmlns:wps="http://schemas.microsoft.com/office/word/2010/wordprocessingShape" mc:Ignorable="w14 w15 wp14">
   <w:footnote w:type="separator" w:id="-1">
     <w:p>
       <w:r>
@@ -3629,7 +2631,7 @@
 </file>
 
 <file path=word/numbering.xml><?xml version="1.0" encoding="utf-8"?>
-<w:numbering xmlns:wpc="http://schemas.microsoft.com/office/word/2010/wordprocessingCanvas" xmlns:mo="http://schemas.microsoft.com/office/mac/office/2008/main" xmlns:mc="http://schemas.openxmlformats.org/markup-compatibility/2006" xmlns:mv="urn:schemas-microsoft-com:mac:vml" xmlns:o="urn:schemas-microsoft-com:office:office" xmlns:r="http://schemas.openxmlformats.org/officeDocument/2006/relationships" xmlns:m="http://schemas.openxmlformats.org/officeDocument/2006/math" xmlns:v="urn:schemas-microsoft-com:vml" xmlns:wp14="http://schemas.microsoft.com/office/word/2010/wordprocessingDrawing" xmlns:wp="http://schemas.openxmlformats.org/drawingml/2006/wordprocessingDrawing" xmlns:w10="urn:schemas-microsoft-com:office:word" xmlns:w="http://schemas.openxmlformats.org/wordprocessingml/2006/main" xmlns:w14="http://schemas.microsoft.com/office/word/2010/wordml" xmlns:wpg="http://schemas.microsoft.com/office/word/2010/wordprocessingGroup" xmlns:wpi="http://schemas.microsoft.com/office/word/2010/wordprocessingInk" xmlns:wne="http://schemas.microsoft.com/office/word/2006/wordml" xmlns:wps="http://schemas.microsoft.com/office/word/2010/wordprocessingShape" mc:Ignorable="w14 wp14">
+<w:numbering xmlns:wpc="http://schemas.microsoft.com/office/word/2010/wordprocessingCanvas" xmlns:mo="http://schemas.microsoft.com/office/mac/office/2008/main" xmlns:mc="http://schemas.openxmlformats.org/markup-compatibility/2006" xmlns:mv="urn:schemas-microsoft-com:mac:vml" xmlns:o="urn:schemas-microsoft-com:office:office" xmlns:r="http://schemas.openxmlformats.org/officeDocument/2006/relationships" xmlns:m="http://schemas.openxmlformats.org/officeDocument/2006/math" xmlns:v="urn:schemas-microsoft-com:vml" xmlns:wp14="http://schemas.microsoft.com/office/word/2010/wordprocessingDrawing" xmlns:wp="http://schemas.openxmlformats.org/drawingml/2006/wordprocessingDrawing" xmlns:w10="urn:schemas-microsoft-com:office:word" xmlns:w="http://schemas.openxmlformats.org/wordprocessingml/2006/main" xmlns:w14="http://schemas.microsoft.com/office/word/2010/wordml" xmlns:w15="http://schemas.microsoft.com/office/word/2012/wordml" xmlns:wpg="http://schemas.microsoft.com/office/word/2010/wordprocessingGroup" xmlns:wpi="http://schemas.microsoft.com/office/word/2010/wordprocessingInk" xmlns:wne="http://schemas.microsoft.com/office/word/2006/wordml" xmlns:wps="http://schemas.microsoft.com/office/word/2010/wordprocessingShape" mc:Ignorable="w14 w15 wp14">
   <w:abstractNum w:abstractNumId="0">
     <w:nsid w:val="007A7885"/>
     <w:multiLevelType w:val="multilevel"/>
@@ -9410,7 +8412,7 @@
 </file>
 
 <file path=word/styles.xml><?xml version="1.0" encoding="utf-8"?>
-<w:styles xmlns:mc="http://schemas.openxmlformats.org/markup-compatibility/2006" xmlns:r="http://schemas.openxmlformats.org/officeDocument/2006/relationships" xmlns:w="http://schemas.openxmlformats.org/wordprocessingml/2006/main" xmlns:w14="http://schemas.microsoft.com/office/word/2010/wordml" mc:Ignorable="w14">
+<w:styles xmlns:mc="http://schemas.openxmlformats.org/markup-compatibility/2006" xmlns:r="http://schemas.openxmlformats.org/officeDocument/2006/relationships" xmlns:w="http://schemas.openxmlformats.org/wordprocessingml/2006/main" xmlns:w14="http://schemas.microsoft.com/office/word/2010/wordml" xmlns:w15="http://schemas.microsoft.com/office/word/2012/wordml" mc:Ignorable="w14 w15">
   <w:docDefaults>
     <w:rPrDefault>
       <w:rPr>
@@ -9422,153 +8424,398 @@
     </w:rPrDefault>
     <w:pPrDefault/>
   </w:docDefaults>
-  <w:latentStyles w:defLockedState="0" w:defUIPriority="99" w:defSemiHidden="1" w:defUnhideWhenUsed="1" w:defQFormat="0" w:count="276">
-    <w:lsdException w:name="Normal" w:semiHidden="0" w:uiPriority="0" w:unhideWhenUsed="0" w:qFormat="1"/>
-    <w:lsdException w:name="heading 1" w:semiHidden="0" w:uiPriority="9" w:unhideWhenUsed="0" w:qFormat="1"/>
-    <w:lsdException w:name="heading 2" w:uiPriority="9" w:qFormat="1"/>
-    <w:lsdException w:name="heading 3" w:uiPriority="9" w:qFormat="1"/>
-    <w:lsdException w:name="heading 4" w:uiPriority="9" w:qFormat="1"/>
-    <w:lsdException w:name="heading 5" w:uiPriority="9" w:qFormat="1"/>
-    <w:lsdException w:name="heading 6" w:uiPriority="9" w:qFormat="1"/>
-    <w:lsdException w:name="heading 7" w:uiPriority="9" w:qFormat="1"/>
-    <w:lsdException w:name="heading 8" w:uiPriority="9" w:qFormat="1"/>
-    <w:lsdException w:name="heading 9" w:uiPriority="9" w:qFormat="1"/>
-    <w:lsdException w:name="toc 1" w:uiPriority="39"/>
-    <w:lsdException w:name="toc 2" w:uiPriority="39"/>
-    <w:lsdException w:name="toc 3" w:uiPriority="39"/>
-    <w:lsdException w:name="toc 4" w:uiPriority="39"/>
-    <w:lsdException w:name="toc 5" w:uiPriority="39"/>
-    <w:lsdException w:name="toc 6" w:uiPriority="39"/>
-    <w:lsdException w:name="toc 7" w:uiPriority="39"/>
-    <w:lsdException w:name="toc 8" w:uiPriority="39"/>
-    <w:lsdException w:name="toc 9" w:uiPriority="39"/>
-    <w:lsdException w:name="caption" w:uiPriority="35" w:qFormat="1"/>
-    <w:lsdException w:name="Title" w:semiHidden="0" w:uiPriority="10" w:unhideWhenUsed="0" w:qFormat="1"/>
-    <w:lsdException w:name="Default Paragraph Font" w:uiPriority="1"/>
-    <w:lsdException w:name="Subtitle" w:semiHidden="0" w:uiPriority="11" w:unhideWhenUsed="0" w:qFormat="1"/>
-    <w:lsdException w:name="Strong" w:semiHidden="0" w:uiPriority="22" w:unhideWhenUsed="0" w:qFormat="1"/>
-    <w:lsdException w:name="Emphasis" w:semiHidden="0" w:uiPriority="20" w:unhideWhenUsed="0" w:qFormat="1"/>
-    <w:lsdException w:name="Table Grid" w:semiHidden="0" w:uiPriority="59" w:unhideWhenUsed="0"/>
-    <w:lsdException w:name="Placeholder Text" w:unhideWhenUsed="0"/>
-    <w:lsdException w:name="No Spacing" w:semiHidden="0" w:uiPriority="1" w:unhideWhenUsed="0" w:qFormat="1"/>
-    <w:lsdException w:name="Light Shading" w:semiHidden="0" w:uiPriority="60" w:unhideWhenUsed="0"/>
-    <w:lsdException w:name="Light List" w:semiHidden="0" w:uiPriority="61" w:unhideWhenUsed="0"/>
-    <w:lsdException w:name="Light Grid" w:semiHidden="0" w:uiPriority="62" w:unhideWhenUsed="0"/>
-    <w:lsdException w:name="Medium Shading 1" w:semiHidden="0" w:uiPriority="63" w:unhideWhenUsed="0"/>
-    <w:lsdException w:name="Medium Shading 2" w:semiHidden="0" w:uiPriority="64" w:unhideWhenUsed="0"/>
-    <w:lsdException w:name="Medium List 1" w:semiHidden="0" w:uiPriority="65" w:unhideWhenUsed="0"/>
-    <w:lsdException w:name="Medium List 2" w:semiHidden="0" w:uiPriority="66" w:unhideWhenUsed="0"/>
-    <w:lsdException w:name="Medium Grid 1" w:semiHidden="0" w:uiPriority="67" w:unhideWhenUsed="0"/>
-    <w:lsdException w:name="Medium Grid 2" w:semiHidden="0" w:uiPriority="68" w:unhideWhenUsed="0"/>
-    <w:lsdException w:name="Medium Grid 3" w:semiHidden="0" w:uiPriority="69" w:unhideWhenUsed="0"/>
-    <w:lsdException w:name="Dark List" w:semiHidden="0" w:uiPriority="70" w:unhideWhenUsed="0"/>
-    <w:lsdException w:name="Colorful Shading" w:semiHidden="0" w:uiPriority="71" w:unhideWhenUsed="0"/>
-    <w:lsdException w:name="Colorful List" w:semiHidden="0" w:uiPriority="72" w:unhideWhenUsed="0"/>
-    <w:lsdException w:name="Colorful Grid" w:semiHidden="0" w:uiPriority="73" w:unhideWhenUsed="0"/>
-    <w:lsdException w:name="Light Shading Accent 1" w:semiHidden="0" w:uiPriority="60" w:unhideWhenUsed="0"/>
-    <w:lsdException w:name="Light List Accent 1" w:semiHidden="0" w:uiPriority="61" w:unhideWhenUsed="0"/>
-    <w:lsdException w:name="Light Grid Accent 1" w:semiHidden="0" w:uiPriority="62" w:unhideWhenUsed="0"/>
-    <w:lsdException w:name="Medium Shading 1 Accent 1" w:semiHidden="0" w:uiPriority="63" w:unhideWhenUsed="0"/>
-    <w:lsdException w:name="Medium Shading 2 Accent 1" w:semiHidden="0" w:uiPriority="64" w:unhideWhenUsed="0"/>
-    <w:lsdException w:name="Medium List 1 Accent 1" w:semiHidden="0" w:uiPriority="65" w:unhideWhenUsed="0"/>
-    <w:lsdException w:name="Revision" w:unhideWhenUsed="0"/>
-    <w:lsdException w:name="List Paragraph" w:semiHidden="0" w:uiPriority="34" w:unhideWhenUsed="0" w:qFormat="1"/>
-    <w:lsdException w:name="Quote" w:semiHidden="0" w:uiPriority="29" w:unhideWhenUsed="0" w:qFormat="1"/>
-    <w:lsdException w:name="Intense Quote" w:semiHidden="0" w:uiPriority="30" w:unhideWhenUsed="0" w:qFormat="1"/>
-    <w:lsdException w:name="Medium List 2 Accent 1" w:semiHidden="0" w:uiPriority="66" w:unhideWhenUsed="0"/>
-    <w:lsdException w:name="Medium Grid 1 Accent 1" w:semiHidden="0" w:uiPriority="67" w:unhideWhenUsed="0"/>
-    <w:lsdException w:name="Medium Grid 2 Accent 1" w:semiHidden="0" w:uiPriority="68" w:unhideWhenUsed="0"/>
-    <w:lsdException w:name="Medium Grid 3 Accent 1" w:semiHidden="0" w:uiPriority="69" w:unhideWhenUsed="0"/>
-    <w:lsdException w:name="Dark List Accent 1" w:semiHidden="0" w:uiPriority="70" w:unhideWhenUsed="0"/>
-    <w:lsdException w:name="Colorful Shading Accent 1" w:semiHidden="0" w:uiPriority="71" w:unhideWhenUsed="0"/>
-    <w:lsdException w:name="Colorful List Accent 1" w:semiHidden="0" w:uiPriority="72" w:unhideWhenUsed="0"/>
-    <w:lsdException w:name="Colorful Grid Accent 1" w:semiHidden="0" w:uiPriority="73" w:unhideWhenUsed="0"/>
-    <w:lsdException w:name="Light Shading Accent 2" w:semiHidden="0" w:uiPriority="60" w:unhideWhenUsed="0"/>
-    <w:lsdException w:name="Light List Accent 2" w:semiHidden="0" w:uiPriority="61" w:unhideWhenUsed="0"/>
-    <w:lsdException w:name="Light Grid Accent 2" w:semiHidden="0" w:uiPriority="62" w:unhideWhenUsed="0"/>
-    <w:lsdException w:name="Medium Shading 1 Accent 2" w:semiHidden="0" w:uiPriority="63" w:unhideWhenUsed="0"/>
-    <w:lsdException w:name="Medium Shading 2 Accent 2" w:semiHidden="0" w:uiPriority="64" w:unhideWhenUsed="0"/>
-    <w:lsdException w:name="Medium List 1 Accent 2" w:semiHidden="0" w:uiPriority="65" w:unhideWhenUsed="0"/>
-    <w:lsdException w:name="Medium List 2 Accent 2" w:semiHidden="0" w:uiPriority="66" w:unhideWhenUsed="0"/>
-    <w:lsdException w:name="Medium Grid 1 Accent 2" w:semiHidden="0" w:uiPriority="67" w:unhideWhenUsed="0"/>
-    <w:lsdException w:name="Medium Grid 2 Accent 2" w:semiHidden="0" w:uiPriority="68" w:unhideWhenUsed="0"/>
-    <w:lsdException w:name="Medium Grid 3 Accent 2" w:semiHidden="0" w:uiPriority="69" w:unhideWhenUsed="0"/>
-    <w:lsdException w:name="Dark List Accent 2" w:semiHidden="0" w:uiPriority="70" w:unhideWhenUsed="0"/>
-    <w:lsdException w:name="Colorful Shading Accent 2" w:semiHidden="0" w:uiPriority="71" w:unhideWhenUsed="0"/>
-    <w:lsdException w:name="Colorful List Accent 2" w:semiHidden="0" w:uiPriority="72" w:unhideWhenUsed="0"/>
-    <w:lsdException w:name="Colorful Grid Accent 2" w:semiHidden="0" w:uiPriority="73" w:unhideWhenUsed="0"/>
-    <w:lsdException w:name="Light Shading Accent 3" w:semiHidden="0" w:uiPriority="60" w:unhideWhenUsed="0"/>
-    <w:lsdException w:name="Light List Accent 3" w:semiHidden="0" w:uiPriority="61" w:unhideWhenUsed="0"/>
-    <w:lsdException w:name="Light Grid Accent 3" w:semiHidden="0" w:uiPriority="62" w:unhideWhenUsed="0"/>
-    <w:lsdException w:name="Medium Shading 1 Accent 3" w:semiHidden="0" w:uiPriority="63" w:unhideWhenUsed="0"/>
-    <w:lsdException w:name="Medium Shading 2 Accent 3" w:semiHidden="0" w:uiPriority="64" w:unhideWhenUsed="0"/>
-    <w:lsdException w:name="Medium List 1 Accent 3" w:semiHidden="0" w:uiPriority="65" w:unhideWhenUsed="0"/>
-    <w:lsdException w:name="Medium List 2 Accent 3" w:semiHidden="0" w:uiPriority="66" w:unhideWhenUsed="0"/>
-    <w:lsdException w:name="Medium Grid 1 Accent 3" w:semiHidden="0" w:uiPriority="67" w:unhideWhenUsed="0"/>
-    <w:lsdException w:name="Medium Grid 2 Accent 3" w:semiHidden="0" w:uiPriority="68" w:unhideWhenUsed="0"/>
-    <w:lsdException w:name="Medium Grid 3 Accent 3" w:semiHidden="0" w:uiPriority="69" w:unhideWhenUsed="0"/>
-    <w:lsdException w:name="Dark List Accent 3" w:semiHidden="0" w:uiPriority="70" w:unhideWhenUsed="0"/>
-    <w:lsdException w:name="Colorful Shading Accent 3" w:semiHidden="0" w:uiPriority="71" w:unhideWhenUsed="0"/>
-    <w:lsdException w:name="Colorful List Accent 3" w:semiHidden="0" w:uiPriority="72" w:unhideWhenUsed="0"/>
-    <w:lsdException w:name="Colorful Grid Accent 3" w:semiHidden="0" w:uiPriority="73" w:unhideWhenUsed="0"/>
-    <w:lsdException w:name="Light Shading Accent 4" w:semiHidden="0" w:uiPriority="60" w:unhideWhenUsed="0"/>
-    <w:lsdException w:name="Light List Accent 4" w:semiHidden="0" w:uiPriority="61" w:unhideWhenUsed="0"/>
-    <w:lsdException w:name="Light Grid Accent 4" w:semiHidden="0" w:uiPriority="62" w:unhideWhenUsed="0"/>
-    <w:lsdException w:name="Medium Shading 1 Accent 4" w:semiHidden="0" w:uiPriority="63" w:unhideWhenUsed="0"/>
-    <w:lsdException w:name="Medium Shading 2 Accent 4" w:semiHidden="0" w:uiPriority="64" w:unhideWhenUsed="0"/>
-    <w:lsdException w:name="Medium List 1 Accent 4" w:semiHidden="0" w:uiPriority="65" w:unhideWhenUsed="0"/>
-    <w:lsdException w:name="Medium List 2 Accent 4" w:semiHidden="0" w:uiPriority="66" w:unhideWhenUsed="0"/>
-    <w:lsdException w:name="Medium Grid 1 Accent 4" w:semiHidden="0" w:uiPriority="67" w:unhideWhenUsed="0"/>
-    <w:lsdException w:name="Medium Grid 2 Accent 4" w:semiHidden="0" w:uiPriority="68" w:unhideWhenUsed="0"/>
-    <w:lsdException w:name="Medium Grid 3 Accent 4" w:semiHidden="0" w:uiPriority="69" w:unhideWhenUsed="0"/>
-    <w:lsdException w:name="Dark List Accent 4" w:semiHidden="0" w:uiPriority="70" w:unhideWhenUsed="0"/>
-    <w:lsdException w:name="Colorful Shading Accent 4" w:semiHidden="0" w:uiPriority="71" w:unhideWhenUsed="0"/>
-    <w:lsdException w:name="Colorful List Accent 4" w:semiHidden="0" w:uiPriority="72" w:unhideWhenUsed="0"/>
-    <w:lsdException w:name="Colorful Grid Accent 4" w:semiHidden="0" w:uiPriority="73" w:unhideWhenUsed="0"/>
-    <w:lsdException w:name="Light Shading Accent 5" w:semiHidden="0" w:uiPriority="60" w:unhideWhenUsed="0"/>
-    <w:lsdException w:name="Light List Accent 5" w:semiHidden="0" w:uiPriority="61" w:unhideWhenUsed="0"/>
-    <w:lsdException w:name="Light Grid Accent 5" w:semiHidden="0" w:uiPriority="62" w:unhideWhenUsed="0"/>
-    <w:lsdException w:name="Medium Shading 1 Accent 5" w:semiHidden="0" w:uiPriority="63" w:unhideWhenUsed="0"/>
-    <w:lsdException w:name="Medium Shading 2 Accent 5" w:semiHidden="0" w:uiPriority="64" w:unhideWhenUsed="0"/>
-    <w:lsdException w:name="Medium List 1 Accent 5" w:semiHidden="0" w:uiPriority="65" w:unhideWhenUsed="0"/>
-    <w:lsdException w:name="Medium List 2 Accent 5" w:semiHidden="0" w:uiPriority="66" w:unhideWhenUsed="0"/>
-    <w:lsdException w:name="Medium Grid 1 Accent 5" w:semiHidden="0" w:uiPriority="67" w:unhideWhenUsed="0"/>
-    <w:lsdException w:name="Medium Grid 2 Accent 5" w:semiHidden="0" w:uiPriority="68" w:unhideWhenUsed="0"/>
-    <w:lsdException w:name="Medium Grid 3 Accent 5" w:semiHidden="0" w:uiPriority="69" w:unhideWhenUsed="0"/>
-    <w:lsdException w:name="Dark List Accent 5" w:semiHidden="0" w:uiPriority="70" w:unhideWhenUsed="0"/>
-    <w:lsdException w:name="Colorful Shading Accent 5" w:semiHidden="0" w:uiPriority="71" w:unhideWhenUsed="0"/>
-    <w:lsdException w:name="Colorful List Accent 5" w:semiHidden="0" w:uiPriority="72" w:unhideWhenUsed="0"/>
-    <w:lsdException w:name="Colorful Grid Accent 5" w:semiHidden="0" w:uiPriority="73" w:unhideWhenUsed="0"/>
-    <w:lsdException w:name="Light Shading Accent 6" w:semiHidden="0" w:uiPriority="60" w:unhideWhenUsed="0"/>
-    <w:lsdException w:name="Light List Accent 6" w:semiHidden="0" w:uiPriority="61" w:unhideWhenUsed="0"/>
-    <w:lsdException w:name="Light Grid Accent 6" w:semiHidden="0" w:uiPriority="62" w:unhideWhenUsed="0"/>
-    <w:lsdException w:name="Medium Shading 1 Accent 6" w:semiHidden="0" w:uiPriority="63" w:unhideWhenUsed="0"/>
-    <w:lsdException w:name="Medium Shading 2 Accent 6" w:semiHidden="0" w:uiPriority="64" w:unhideWhenUsed="0"/>
-    <w:lsdException w:name="Medium List 1 Accent 6" w:semiHidden="0" w:uiPriority="65" w:unhideWhenUsed="0"/>
-    <w:lsdException w:name="Medium List 2 Accent 6" w:semiHidden="0" w:uiPriority="66" w:unhideWhenUsed="0"/>
-    <w:lsdException w:name="Medium Grid 1 Accent 6" w:semiHidden="0" w:uiPriority="67" w:unhideWhenUsed="0"/>
-    <w:lsdException w:name="Medium Grid 2 Accent 6" w:semiHidden="0" w:uiPriority="68" w:unhideWhenUsed="0"/>
-    <w:lsdException w:name="Medium Grid 3 Accent 6" w:semiHidden="0" w:uiPriority="69" w:unhideWhenUsed="0"/>
-    <w:lsdException w:name="Dark List Accent 6" w:semiHidden="0" w:uiPriority="70" w:unhideWhenUsed="0"/>
-    <w:lsdException w:name="Colorful Shading Accent 6" w:semiHidden="0" w:uiPriority="71" w:unhideWhenUsed="0"/>
-    <w:lsdException w:name="Colorful List Accent 6" w:semiHidden="0" w:uiPriority="72" w:unhideWhenUsed="0"/>
-    <w:lsdException w:name="Colorful Grid Accent 6" w:semiHidden="0" w:uiPriority="73" w:unhideWhenUsed="0"/>
-    <w:lsdException w:name="Subtle Emphasis" w:semiHidden="0" w:uiPriority="19" w:unhideWhenUsed="0" w:qFormat="1"/>
-    <w:lsdException w:name="Intense Emphasis" w:semiHidden="0" w:uiPriority="21" w:unhideWhenUsed="0" w:qFormat="1"/>
-    <w:lsdException w:name="Subtle Reference" w:semiHidden="0" w:uiPriority="31" w:unhideWhenUsed="0" w:qFormat="1"/>
-    <w:lsdException w:name="Intense Reference" w:semiHidden="0" w:uiPriority="32" w:unhideWhenUsed="0" w:qFormat="1"/>
-    <w:lsdException w:name="Book Title" w:semiHidden="0" w:uiPriority="33" w:unhideWhenUsed="0" w:qFormat="1"/>
-    <w:lsdException w:name="Bibliography" w:uiPriority="37"/>
-    <w:lsdException w:name="TOC Heading" w:uiPriority="39" w:qFormat="1"/>
+  <w:latentStyles w:defLockedState="0" w:defUIPriority="99" w:defSemiHidden="0" w:defUnhideWhenUsed="0" w:defQFormat="0" w:count="382">
+    <w:lsdException w:name="Normal" w:uiPriority="0" w:qFormat="1"/>
+    <w:lsdException w:name="heading 1" w:uiPriority="9" w:qFormat="1"/>
+    <w:lsdException w:name="heading 2" w:semiHidden="1" w:uiPriority="9" w:unhideWhenUsed="1" w:qFormat="1"/>
+    <w:lsdException w:name="heading 3" w:semiHidden="1" w:uiPriority="9" w:unhideWhenUsed="1" w:qFormat="1"/>
+    <w:lsdException w:name="heading 4" w:semiHidden="1" w:uiPriority="9" w:unhideWhenUsed="1" w:qFormat="1"/>
+    <w:lsdException w:name="heading 5" w:semiHidden="1" w:uiPriority="9" w:unhideWhenUsed="1" w:qFormat="1"/>
+    <w:lsdException w:name="heading 6" w:semiHidden="1" w:uiPriority="9" w:unhideWhenUsed="1" w:qFormat="1"/>
+    <w:lsdException w:name="heading 7" w:semiHidden="1" w:uiPriority="9" w:unhideWhenUsed="1" w:qFormat="1"/>
+    <w:lsdException w:name="heading 8" w:semiHidden="1" w:uiPriority="9" w:unhideWhenUsed="1" w:qFormat="1"/>
+    <w:lsdException w:name="heading 9" w:semiHidden="1" w:uiPriority="9" w:unhideWhenUsed="1" w:qFormat="1"/>
+    <w:lsdException w:name="index 1" w:semiHidden="1" w:unhideWhenUsed="1"/>
+    <w:lsdException w:name="index 2" w:semiHidden="1" w:unhideWhenUsed="1"/>
+    <w:lsdException w:name="index 3" w:semiHidden="1" w:unhideWhenUsed="1"/>
+    <w:lsdException w:name="index 4" w:semiHidden="1" w:unhideWhenUsed="1"/>
+    <w:lsdException w:name="index 5" w:semiHidden="1" w:unhideWhenUsed="1"/>
+    <w:lsdException w:name="index 6" w:semiHidden="1" w:unhideWhenUsed="1"/>
+    <w:lsdException w:name="index 7" w:semiHidden="1" w:unhideWhenUsed="1"/>
+    <w:lsdException w:name="index 8" w:semiHidden="1" w:unhideWhenUsed="1"/>
+    <w:lsdException w:name="index 9" w:semiHidden="1" w:unhideWhenUsed="1"/>
+    <w:lsdException w:name="toc 1" w:semiHidden="1" w:uiPriority="39" w:unhideWhenUsed="1"/>
+    <w:lsdException w:name="toc 2" w:semiHidden="1" w:uiPriority="39" w:unhideWhenUsed="1"/>
+    <w:lsdException w:name="toc 3" w:semiHidden="1" w:uiPriority="39" w:unhideWhenUsed="1"/>
+    <w:lsdException w:name="toc 4" w:semiHidden="1" w:uiPriority="39" w:unhideWhenUsed="1"/>
+    <w:lsdException w:name="toc 5" w:semiHidden="1" w:uiPriority="39" w:unhideWhenUsed="1"/>
+    <w:lsdException w:name="toc 6" w:semiHidden="1" w:uiPriority="39" w:unhideWhenUsed="1"/>
+    <w:lsdException w:name="toc 7" w:semiHidden="1" w:uiPriority="39" w:unhideWhenUsed="1"/>
+    <w:lsdException w:name="toc 8" w:semiHidden="1" w:uiPriority="39" w:unhideWhenUsed="1"/>
+    <w:lsdException w:name="toc 9" w:semiHidden="1" w:uiPriority="39" w:unhideWhenUsed="1"/>
+    <w:lsdException w:name="Normal Indent" w:semiHidden="1" w:unhideWhenUsed="1"/>
+    <w:lsdException w:name="footnote text" w:semiHidden="1" w:unhideWhenUsed="1"/>
+    <w:lsdException w:name="annotation text" w:semiHidden="1" w:unhideWhenUsed="1"/>
+    <w:lsdException w:name="header" w:semiHidden="1" w:unhideWhenUsed="1"/>
+    <w:lsdException w:name="footer" w:semiHidden="1" w:unhideWhenUsed="1"/>
+    <w:lsdException w:name="index heading" w:semiHidden="1" w:unhideWhenUsed="1"/>
+    <w:lsdException w:name="caption" w:semiHidden="1" w:uiPriority="35" w:unhideWhenUsed="1" w:qFormat="1"/>
+    <w:lsdException w:name="table of figures" w:semiHidden="1" w:unhideWhenUsed="1"/>
+    <w:lsdException w:name="envelope address" w:semiHidden="1" w:unhideWhenUsed="1"/>
+    <w:lsdException w:name="envelope return" w:semiHidden="1" w:unhideWhenUsed="1"/>
+    <w:lsdException w:name="footnote reference" w:semiHidden="1" w:unhideWhenUsed="1"/>
+    <w:lsdException w:name="annotation reference" w:semiHidden="1" w:unhideWhenUsed="1"/>
+    <w:lsdException w:name="line number" w:semiHidden="1" w:unhideWhenUsed="1"/>
+    <w:lsdException w:name="page number" w:semiHidden="1" w:unhideWhenUsed="1"/>
+    <w:lsdException w:name="endnote reference" w:semiHidden="1" w:unhideWhenUsed="1"/>
+    <w:lsdException w:name="endnote text" w:semiHidden="1" w:unhideWhenUsed="1"/>
+    <w:lsdException w:name="table of authorities" w:semiHidden="1" w:unhideWhenUsed="1"/>
+    <w:lsdException w:name="macro" w:semiHidden="1" w:unhideWhenUsed="1"/>
+    <w:lsdException w:name="toa heading" w:semiHidden="1" w:unhideWhenUsed="1"/>
+    <w:lsdException w:name="List" w:semiHidden="1" w:unhideWhenUsed="1"/>
+    <w:lsdException w:name="List Bullet" w:semiHidden="1" w:unhideWhenUsed="1"/>
+    <w:lsdException w:name="List Number" w:semiHidden="1" w:unhideWhenUsed="1"/>
+    <w:lsdException w:name="List 2" w:semiHidden="1" w:unhideWhenUsed="1"/>
+    <w:lsdException w:name="List 3" w:semiHidden="1" w:unhideWhenUsed="1"/>
+    <w:lsdException w:name="List 4" w:semiHidden="1" w:unhideWhenUsed="1"/>
+    <w:lsdException w:name="List 5" w:semiHidden="1" w:unhideWhenUsed="1"/>
+    <w:lsdException w:name="List Bullet 2" w:semiHidden="1" w:unhideWhenUsed="1"/>
+    <w:lsdException w:name="List Bullet 3" w:semiHidden="1" w:unhideWhenUsed="1"/>
+    <w:lsdException w:name="List Bullet 4" w:semiHidden="1" w:unhideWhenUsed="1"/>
+    <w:lsdException w:name="List Bullet 5" w:semiHidden="1" w:unhideWhenUsed="1"/>
+    <w:lsdException w:name="List Number 2" w:semiHidden="1" w:unhideWhenUsed="1"/>
+    <w:lsdException w:name="List Number 3" w:semiHidden="1" w:unhideWhenUsed="1"/>
+    <w:lsdException w:name="List Number 4" w:semiHidden="1" w:unhideWhenUsed="1"/>
+    <w:lsdException w:name="List Number 5" w:semiHidden="1" w:unhideWhenUsed="1"/>
+    <w:lsdException w:name="Title" w:uiPriority="10" w:qFormat="1"/>
+    <w:lsdException w:name="Closing" w:semiHidden="1" w:unhideWhenUsed="1"/>
+    <w:lsdException w:name="Signature" w:semiHidden="1" w:unhideWhenUsed="1"/>
+    <w:lsdException w:name="Default Paragraph Font" w:semiHidden="1" w:uiPriority="1" w:unhideWhenUsed="1"/>
+    <w:lsdException w:name="Body Text" w:semiHidden="1" w:unhideWhenUsed="1"/>
+    <w:lsdException w:name="Body Text Indent" w:semiHidden="1" w:unhideWhenUsed="1"/>
+    <w:lsdException w:name="List Continue" w:semiHidden="1" w:unhideWhenUsed="1"/>
+    <w:lsdException w:name="List Continue 2" w:semiHidden="1" w:unhideWhenUsed="1"/>
+    <w:lsdException w:name="List Continue 3" w:semiHidden="1" w:unhideWhenUsed="1"/>
+    <w:lsdException w:name="List Continue 4" w:semiHidden="1" w:unhideWhenUsed="1"/>
+    <w:lsdException w:name="List Continue 5" w:semiHidden="1" w:unhideWhenUsed="1"/>
+    <w:lsdException w:name="Message Header" w:semiHidden="1" w:unhideWhenUsed="1"/>
+    <w:lsdException w:name="Subtitle" w:uiPriority="11" w:qFormat="1"/>
+    <w:lsdException w:name="Salutation" w:semiHidden="1" w:unhideWhenUsed="1"/>
+    <w:lsdException w:name="Date" w:semiHidden="1" w:unhideWhenUsed="1"/>
+    <w:lsdException w:name="Body Text First Indent" w:semiHidden="1" w:unhideWhenUsed="1"/>
+    <w:lsdException w:name="Body Text First Indent 2" w:semiHidden="1" w:unhideWhenUsed="1"/>
+    <w:lsdException w:name="Note Heading" w:semiHidden="1" w:unhideWhenUsed="1"/>
+    <w:lsdException w:name="Body Text 2" w:semiHidden="1" w:unhideWhenUsed="1"/>
+    <w:lsdException w:name="Body Text 3" w:semiHidden="1" w:unhideWhenUsed="1"/>
+    <w:lsdException w:name="Body Text Indent 2" w:semiHidden="1" w:unhideWhenUsed="1"/>
+    <w:lsdException w:name="Body Text Indent 3" w:semiHidden="1" w:unhideWhenUsed="1"/>
+    <w:lsdException w:name="Block Text" w:semiHidden="1" w:unhideWhenUsed="1"/>
+    <w:lsdException w:name="Hyperlink" w:semiHidden="1" w:unhideWhenUsed="1"/>
+    <w:lsdException w:name="FollowedHyperlink" w:semiHidden="1" w:unhideWhenUsed="1"/>
+    <w:lsdException w:name="Strong" w:uiPriority="22" w:qFormat="1"/>
+    <w:lsdException w:name="Emphasis" w:uiPriority="20" w:qFormat="1"/>
+    <w:lsdException w:name="Document Map" w:semiHidden="1" w:unhideWhenUsed="1"/>
+    <w:lsdException w:name="Plain Text" w:semiHidden="1" w:unhideWhenUsed="1"/>
+    <w:lsdException w:name="E-mail Signature" w:semiHidden="1" w:unhideWhenUsed="1"/>
+    <w:lsdException w:name="HTML Top of Form" w:semiHidden="1" w:unhideWhenUsed="1"/>
+    <w:lsdException w:name="HTML Bottom of Form" w:semiHidden="1" w:unhideWhenUsed="1"/>
+    <w:lsdException w:name="Normal (Web)" w:semiHidden="1" w:unhideWhenUsed="1"/>
+    <w:lsdException w:name="HTML Acronym" w:semiHidden="1" w:unhideWhenUsed="1"/>
+    <w:lsdException w:name="HTML Address" w:semiHidden="1" w:unhideWhenUsed="1"/>
+    <w:lsdException w:name="HTML Cite" w:semiHidden="1" w:unhideWhenUsed="1"/>
+    <w:lsdException w:name="HTML Code" w:semiHidden="1" w:unhideWhenUsed="1"/>
+    <w:lsdException w:name="HTML Definition" w:semiHidden="1" w:unhideWhenUsed="1"/>
+    <w:lsdException w:name="HTML Keyboard" w:semiHidden="1" w:unhideWhenUsed="1"/>
+    <w:lsdException w:name="HTML Preformatted" w:semiHidden="1" w:unhideWhenUsed="1"/>
+    <w:lsdException w:name="HTML Sample" w:semiHidden="1" w:unhideWhenUsed="1"/>
+    <w:lsdException w:name="HTML Typewriter" w:semiHidden="1" w:unhideWhenUsed="1"/>
+    <w:lsdException w:name="HTML Variable" w:semiHidden="1" w:unhideWhenUsed="1"/>
+    <w:lsdException w:name="Normal Table" w:semiHidden="1" w:unhideWhenUsed="1"/>
+    <w:lsdException w:name="annotation subject" w:semiHidden="1" w:unhideWhenUsed="1"/>
+    <w:lsdException w:name="No List" w:semiHidden="1" w:unhideWhenUsed="1"/>
+    <w:lsdException w:name="Outline List 1" w:semiHidden="1" w:unhideWhenUsed="1"/>
+    <w:lsdException w:name="Outline List 2" w:semiHidden="1" w:unhideWhenUsed="1"/>
+    <w:lsdException w:name="Outline List 3" w:semiHidden="1" w:unhideWhenUsed="1"/>
+    <w:lsdException w:name="Table Simple 1" w:semiHidden="1" w:unhideWhenUsed="1"/>
+    <w:lsdException w:name="Table Simple 2" w:semiHidden="1" w:unhideWhenUsed="1"/>
+    <w:lsdException w:name="Table Simple 3" w:semiHidden="1" w:unhideWhenUsed="1"/>
+    <w:lsdException w:name="Table Classic 1" w:semiHidden="1" w:unhideWhenUsed="1"/>
+    <w:lsdException w:name="Table Classic 2" w:semiHidden="1" w:unhideWhenUsed="1"/>
+    <w:lsdException w:name="Table Classic 3" w:semiHidden="1" w:unhideWhenUsed="1"/>
+    <w:lsdException w:name="Table Classic 4" w:semiHidden="1" w:unhideWhenUsed="1"/>
+    <w:lsdException w:name="Table Colorful 1" w:semiHidden="1" w:unhideWhenUsed="1"/>
+    <w:lsdException w:name="Table Colorful 2" w:semiHidden="1" w:unhideWhenUsed="1"/>
+    <w:lsdException w:name="Table Colorful 3" w:semiHidden="1" w:unhideWhenUsed="1"/>
+    <w:lsdException w:name="Table Columns 1" w:semiHidden="1" w:unhideWhenUsed="1"/>
+    <w:lsdException w:name="Table Columns 2" w:semiHidden="1" w:unhideWhenUsed="1"/>
+    <w:lsdException w:name="Table Columns 3" w:semiHidden="1" w:unhideWhenUsed="1"/>
+    <w:lsdException w:name="Table Columns 4" w:semiHidden="1" w:unhideWhenUsed="1"/>
+    <w:lsdException w:name="Table Columns 5" w:semiHidden="1" w:unhideWhenUsed="1"/>
+    <w:lsdException w:name="Table Grid 1" w:semiHidden="1" w:unhideWhenUsed="1"/>
+    <w:lsdException w:name="Table Grid 2" w:semiHidden="1" w:unhideWhenUsed="1"/>
+    <w:lsdException w:name="Table Grid 3" w:semiHidden="1" w:unhideWhenUsed="1"/>
+    <w:lsdException w:name="Table Grid 4" w:semiHidden="1" w:unhideWhenUsed="1"/>
+    <w:lsdException w:name="Table Grid 5" w:semiHidden="1" w:unhideWhenUsed="1"/>
+    <w:lsdException w:name="Table Grid 6" w:semiHidden="1" w:unhideWhenUsed="1"/>
+    <w:lsdException w:name="Table Grid 7" w:semiHidden="1" w:unhideWhenUsed="1"/>
+    <w:lsdException w:name="Table Grid 8" w:semiHidden="1" w:unhideWhenUsed="1"/>
+    <w:lsdException w:name="Table List 1" w:semiHidden="1" w:unhideWhenUsed="1"/>
+    <w:lsdException w:name="Table List 2" w:semiHidden="1" w:unhideWhenUsed="1"/>
+    <w:lsdException w:name="Table List 3" w:semiHidden="1" w:unhideWhenUsed="1"/>
+    <w:lsdException w:name="Table List 4" w:semiHidden="1" w:unhideWhenUsed="1"/>
+    <w:lsdException w:name="Table List 5" w:semiHidden="1" w:unhideWhenUsed="1"/>
+    <w:lsdException w:name="Table List 6" w:semiHidden="1" w:unhideWhenUsed="1"/>
+    <w:lsdException w:name="Table List 7" w:semiHidden="1" w:unhideWhenUsed="1"/>
+    <w:lsdException w:name="Table List 8" w:semiHidden="1" w:unhideWhenUsed="1"/>
+    <w:lsdException w:name="Table 3D effects 1" w:semiHidden="1" w:unhideWhenUsed="1"/>
+    <w:lsdException w:name="Table 3D effects 2" w:semiHidden="1" w:unhideWhenUsed="1"/>
+    <w:lsdException w:name="Table 3D effects 3" w:semiHidden="1" w:unhideWhenUsed="1"/>
+    <w:lsdException w:name="Table Contemporary" w:semiHidden="1" w:unhideWhenUsed="1"/>
+    <w:lsdException w:name="Table Elegant" w:semiHidden="1" w:unhideWhenUsed="1"/>
+    <w:lsdException w:name="Table Professional" w:semiHidden="1" w:unhideWhenUsed="1"/>
+    <w:lsdException w:name="Table Subtle 1" w:semiHidden="1" w:unhideWhenUsed="1"/>
+    <w:lsdException w:name="Table Subtle 2" w:semiHidden="1" w:unhideWhenUsed="1"/>
+    <w:lsdException w:name="Table Web 1" w:semiHidden="1" w:unhideWhenUsed="1"/>
+    <w:lsdException w:name="Table Web 2" w:semiHidden="1" w:unhideWhenUsed="1"/>
+    <w:lsdException w:name="Table Web 3" w:semiHidden="1" w:unhideWhenUsed="1"/>
+    <w:lsdException w:name="Balloon Text" w:semiHidden="1" w:unhideWhenUsed="1"/>
+    <w:lsdException w:name="Table Grid" w:uiPriority="59"/>
+    <w:lsdException w:name="Table Theme" w:semiHidden="1" w:unhideWhenUsed="1"/>
+    <w:lsdException w:name="Note Level 1" w:semiHidden="1" w:unhideWhenUsed="1"/>
+    <w:lsdException w:name="Note Level 2" w:semiHidden="1" w:unhideWhenUsed="1"/>
+    <w:lsdException w:name="Note Level 3" w:semiHidden="1" w:unhideWhenUsed="1"/>
+    <w:lsdException w:name="Note Level 4" w:semiHidden="1" w:unhideWhenUsed="1"/>
+    <w:lsdException w:name="Note Level 5" w:semiHidden="1" w:unhideWhenUsed="1"/>
+    <w:lsdException w:name="Note Level 6" w:semiHidden="1" w:unhideWhenUsed="1"/>
+    <w:lsdException w:name="Note Level 7" w:semiHidden="1" w:unhideWhenUsed="1"/>
+    <w:lsdException w:name="Note Level 8" w:semiHidden="1" w:unhideWhenUsed="1"/>
+    <w:lsdException w:name="Note Level 9" w:semiHidden="1" w:unhideWhenUsed="1"/>
+    <w:lsdException w:name="Placeholder Text" w:semiHidden="1"/>
+    <w:lsdException w:name="No Spacing" w:uiPriority="1" w:qFormat="1"/>
+    <w:lsdException w:name="Light Shading" w:uiPriority="60"/>
+    <w:lsdException w:name="Light List" w:uiPriority="61"/>
+    <w:lsdException w:name="Light Grid" w:uiPriority="62"/>
+    <w:lsdException w:name="Medium Shading 1" w:uiPriority="63"/>
+    <w:lsdException w:name="Medium Shading 2" w:uiPriority="64"/>
+    <w:lsdException w:name="Medium List 1" w:uiPriority="65"/>
+    <w:lsdException w:name="Medium List 2" w:uiPriority="66"/>
+    <w:lsdException w:name="Medium Grid 1" w:uiPriority="67"/>
+    <w:lsdException w:name="Medium Grid 2" w:uiPriority="68"/>
+    <w:lsdException w:name="Medium Grid 3" w:uiPriority="69"/>
+    <w:lsdException w:name="Dark List" w:uiPriority="70"/>
+    <w:lsdException w:name="Colorful Shading" w:uiPriority="71"/>
+    <w:lsdException w:name="Colorful List" w:uiPriority="72"/>
+    <w:lsdException w:name="Colorful Grid" w:uiPriority="73"/>
+    <w:lsdException w:name="Light Shading Accent 1" w:uiPriority="60"/>
+    <w:lsdException w:name="Light List Accent 1" w:uiPriority="61"/>
+    <w:lsdException w:name="Light Grid Accent 1" w:uiPriority="62"/>
+    <w:lsdException w:name="Medium Shading 1 Accent 1" w:uiPriority="63"/>
+    <w:lsdException w:name="Medium Shading 2 Accent 1" w:uiPriority="64"/>
+    <w:lsdException w:name="Medium List 1 Accent 1" w:uiPriority="65"/>
+    <w:lsdException w:name="Revision" w:semiHidden="1"/>
+    <w:lsdException w:name="List Paragraph" w:uiPriority="34" w:qFormat="1"/>
+    <w:lsdException w:name="Quote" w:uiPriority="29" w:qFormat="1"/>
+    <w:lsdException w:name="Intense Quote" w:uiPriority="30" w:qFormat="1"/>
+    <w:lsdException w:name="Medium List 2 Accent 1" w:uiPriority="66"/>
+    <w:lsdException w:name="Medium Grid 1 Accent 1" w:uiPriority="67"/>
+    <w:lsdException w:name="Medium Grid 2 Accent 1" w:uiPriority="68"/>
+    <w:lsdException w:name="Medium Grid 3 Accent 1" w:uiPriority="69"/>
+    <w:lsdException w:name="Dark List Accent 1" w:uiPriority="70"/>
+    <w:lsdException w:name="Colorful Shading Accent 1" w:uiPriority="71"/>
+    <w:lsdException w:name="Colorful List Accent 1" w:uiPriority="72"/>
+    <w:lsdException w:name="Colorful Grid Accent 1" w:uiPriority="73"/>
+    <w:lsdException w:name="Light Shading Accent 2" w:uiPriority="60"/>
+    <w:lsdException w:name="Light List Accent 2" w:uiPriority="61"/>
+    <w:lsdException w:name="Light Grid Accent 2" w:uiPriority="62"/>
+    <w:lsdException w:name="Medium Shading 1 Accent 2" w:uiPriority="63"/>
+    <w:lsdException w:name="Medium Shading 2 Accent 2" w:uiPriority="64"/>
+    <w:lsdException w:name="Medium List 1 Accent 2" w:uiPriority="65"/>
+    <w:lsdException w:name="Medium List 2 Accent 2" w:uiPriority="66"/>
+    <w:lsdException w:name="Medium Grid 1 Accent 2" w:uiPriority="67"/>
+    <w:lsdException w:name="Medium Grid 2 Accent 2" w:uiPriority="68"/>
+    <w:lsdException w:name="Medium Grid 3 Accent 2" w:uiPriority="69"/>
+    <w:lsdException w:name="Dark List Accent 2" w:uiPriority="70"/>
+    <w:lsdException w:name="Colorful Shading Accent 2" w:uiPriority="71"/>
+    <w:lsdException w:name="Colorful List Accent 2" w:uiPriority="72"/>
+    <w:lsdException w:name="Colorful Grid Accent 2" w:uiPriority="73"/>
+    <w:lsdException w:name="Light Shading Accent 3" w:uiPriority="60"/>
+    <w:lsdException w:name="Light List Accent 3" w:uiPriority="61"/>
+    <w:lsdException w:name="Light Grid Accent 3" w:uiPriority="62"/>
+    <w:lsdException w:name="Medium Shading 1 Accent 3" w:uiPriority="63"/>
+    <w:lsdException w:name="Medium Shading 2 Accent 3" w:uiPriority="64"/>
+    <w:lsdException w:name="Medium List 1 Accent 3" w:uiPriority="65"/>
+    <w:lsdException w:name="Medium List 2 Accent 3" w:uiPriority="66"/>
+    <w:lsdException w:name="Medium Grid 1 Accent 3" w:uiPriority="67"/>
+    <w:lsdException w:name="Medium Grid 2 Accent 3" w:uiPriority="68"/>
+    <w:lsdException w:name="Medium Grid 3 Accent 3" w:uiPriority="69"/>
+    <w:lsdException w:name="Dark List Accent 3" w:uiPriority="70"/>
+    <w:lsdException w:name="Colorful Shading Accent 3" w:uiPriority="71"/>
+    <w:lsdException w:name="Colorful List Accent 3" w:uiPriority="72"/>
+    <w:lsdException w:name="Colorful Grid Accent 3" w:uiPriority="73"/>
+    <w:lsdException w:name="Light Shading Accent 4" w:uiPriority="60"/>
+    <w:lsdException w:name="Light List Accent 4" w:uiPriority="61"/>
+    <w:lsdException w:name="Light Grid Accent 4" w:uiPriority="62"/>
+    <w:lsdException w:name="Medium Shading 1 Accent 4" w:uiPriority="63"/>
+    <w:lsdException w:name="Medium Shading 2 Accent 4" w:uiPriority="64"/>
+    <w:lsdException w:name="Medium List 1 Accent 4" w:uiPriority="65"/>
+    <w:lsdException w:name="Medium List 2 Accent 4" w:uiPriority="66"/>
+    <w:lsdException w:name="Medium Grid 1 Accent 4" w:uiPriority="67"/>
+    <w:lsdException w:name="Medium Grid 2 Accent 4" w:uiPriority="68"/>
+    <w:lsdException w:name="Medium Grid 3 Accent 4" w:uiPriority="69"/>
+    <w:lsdException w:name="Dark List Accent 4" w:uiPriority="70"/>
+    <w:lsdException w:name="Colorful Shading Accent 4" w:uiPriority="71"/>
+    <w:lsdException w:name="Colorful List Accent 4" w:uiPriority="72"/>
+    <w:lsdException w:name="Colorful Grid Accent 4" w:uiPriority="73"/>
+    <w:lsdException w:name="Light Shading Accent 5" w:uiPriority="60"/>
+    <w:lsdException w:name="Light List Accent 5" w:uiPriority="61"/>
+    <w:lsdException w:name="Light Grid Accent 5" w:uiPriority="62"/>
+    <w:lsdException w:name="Medium Shading 1 Accent 5" w:uiPriority="63"/>
+    <w:lsdException w:name="Medium Shading 2 Accent 5" w:uiPriority="64"/>
+    <w:lsdException w:name="Medium List 1 Accent 5" w:uiPriority="65"/>
+    <w:lsdException w:name="Medium List 2 Accent 5" w:uiPriority="66"/>
+    <w:lsdException w:name="Medium Grid 1 Accent 5" w:uiPriority="67"/>
+    <w:lsdException w:name="Medium Grid 2 Accent 5" w:uiPriority="68"/>
+    <w:lsdException w:name="Medium Grid 3 Accent 5" w:uiPriority="69"/>
+    <w:lsdException w:name="Dark List Accent 5" w:uiPriority="70"/>
+    <w:lsdException w:name="Colorful Shading Accent 5" w:uiPriority="71"/>
+    <w:lsdException w:name="Colorful List Accent 5" w:uiPriority="72"/>
+    <w:lsdException w:name="Colorful Grid Accent 5" w:uiPriority="73"/>
+    <w:lsdException w:name="Light Shading Accent 6" w:uiPriority="60"/>
+    <w:lsdException w:name="Light List Accent 6" w:uiPriority="61"/>
+    <w:lsdException w:name="Light Grid Accent 6" w:uiPriority="62"/>
+    <w:lsdException w:name="Medium Shading 1 Accent 6" w:uiPriority="63"/>
+    <w:lsdException w:name="Medium Shading 2 Accent 6" w:uiPriority="64"/>
+    <w:lsdException w:name="Medium List 1 Accent 6" w:uiPriority="65"/>
+    <w:lsdException w:name="Medium List 2 Accent 6" w:uiPriority="66"/>
+    <w:lsdException w:name="Medium Grid 1 Accent 6" w:uiPriority="67"/>
+    <w:lsdException w:name="Medium Grid 2 Accent 6" w:uiPriority="68"/>
+    <w:lsdException w:name="Medium Grid 3 Accent 6" w:uiPriority="69"/>
+    <w:lsdException w:name="Dark List Accent 6" w:uiPriority="70"/>
+    <w:lsdException w:name="Colorful Shading Accent 6" w:uiPriority="71"/>
+    <w:lsdException w:name="Colorful List Accent 6" w:uiPriority="72"/>
+    <w:lsdException w:name="Colorful Grid Accent 6" w:uiPriority="73"/>
+    <w:lsdException w:name="Subtle Emphasis" w:uiPriority="19" w:qFormat="1"/>
+    <w:lsdException w:name="Intense Emphasis" w:uiPriority="21" w:qFormat="1"/>
+    <w:lsdException w:name="Subtle Reference" w:uiPriority="31" w:qFormat="1"/>
+    <w:lsdException w:name="Intense Reference" w:uiPriority="32" w:qFormat="1"/>
+    <w:lsdException w:name="Book Title" w:uiPriority="33" w:qFormat="1"/>
+    <w:lsdException w:name="Bibliography" w:semiHidden="1" w:uiPriority="37" w:unhideWhenUsed="1"/>
+    <w:lsdException w:name="TOC Heading" w:semiHidden="1" w:uiPriority="39" w:unhideWhenUsed="1" w:qFormat="1"/>
+    <w:lsdException w:name="Plain Table 1" w:uiPriority="41"/>
+    <w:lsdException w:name="Plain Table 2" w:uiPriority="42"/>
+    <w:lsdException w:name="Plain Table 3" w:uiPriority="43"/>
+    <w:lsdException w:name="Plain Table 4" w:uiPriority="44"/>
+    <w:lsdException w:name="Plain Table 5" w:uiPriority="45"/>
+    <w:lsdException w:name="Grid Table Light" w:uiPriority="40"/>
+    <w:lsdException w:name="Grid Table 1 Light" w:uiPriority="46"/>
+    <w:lsdException w:name="Grid Table 2" w:uiPriority="47"/>
+    <w:lsdException w:name="Grid Table 3" w:uiPriority="48"/>
+    <w:lsdException w:name="Grid Table 4" w:uiPriority="49"/>
+    <w:lsdException w:name="Grid Table 5 Dark" w:uiPriority="50"/>
+    <w:lsdException w:name="Grid Table 6 Colorful" w:uiPriority="51"/>
+    <w:lsdException w:name="Grid Table 7 Colorful" w:uiPriority="52"/>
+    <w:lsdException w:name="Grid Table 1 Light Accent 1" w:uiPriority="46"/>
+    <w:lsdException w:name="Grid Table 2 Accent 1" w:uiPriority="47"/>
+    <w:lsdException w:name="Grid Table 3 Accent 1" w:uiPriority="48"/>
+    <w:lsdException w:name="Grid Table 4 Accent 1" w:uiPriority="49"/>
+    <w:lsdException w:name="Grid Table 5 Dark Accent 1" w:uiPriority="50"/>
+    <w:lsdException w:name="Grid Table 6 Colorful Accent 1" w:uiPriority="51"/>
+    <w:lsdException w:name="Grid Table 7 Colorful Accent 1" w:uiPriority="52"/>
+    <w:lsdException w:name="Grid Table 1 Light Accent 2" w:uiPriority="46"/>
+    <w:lsdException w:name="Grid Table 2 Accent 2" w:uiPriority="47"/>
+    <w:lsdException w:name="Grid Table 3 Accent 2" w:uiPriority="48"/>
+    <w:lsdException w:name="Grid Table 4 Accent 2" w:uiPriority="49"/>
+    <w:lsdException w:name="Grid Table 5 Dark Accent 2" w:uiPriority="50"/>
+    <w:lsdException w:name="Grid Table 6 Colorful Accent 2" w:uiPriority="51"/>
+    <w:lsdException w:name="Grid Table 7 Colorful Accent 2" w:uiPriority="52"/>
+    <w:lsdException w:name="Grid Table 1 Light Accent 3" w:uiPriority="46"/>
+    <w:lsdException w:name="Grid Table 2 Accent 3" w:uiPriority="47"/>
+    <w:lsdException w:name="Grid Table 3 Accent 3" w:uiPriority="48"/>
+    <w:lsdException w:name="Grid Table 4 Accent 3" w:uiPriority="49"/>
+    <w:lsdException w:name="Grid Table 5 Dark Accent 3" w:uiPriority="50"/>
+    <w:lsdException w:name="Grid Table 6 Colorful Accent 3" w:uiPriority="51"/>
+    <w:lsdException w:name="Grid Table 7 Colorful Accent 3" w:uiPriority="52"/>
+    <w:lsdException w:name="Grid Table 1 Light Accent 4" w:uiPriority="46"/>
+    <w:lsdException w:name="Grid Table 2 Accent 4" w:uiPriority="47"/>
+    <w:lsdException w:name="Grid Table 3 Accent 4" w:uiPriority="48"/>
+    <w:lsdException w:name="Grid Table 4 Accent 4" w:uiPriority="49"/>
+    <w:lsdException w:name="Grid Table 5 Dark Accent 4" w:uiPriority="50"/>
+    <w:lsdException w:name="Grid Table 6 Colorful Accent 4" w:uiPriority="51"/>
+    <w:lsdException w:name="Grid Table 7 Colorful Accent 4" w:uiPriority="52"/>
+    <w:lsdException w:name="Grid Table 1 Light Accent 5" w:uiPriority="46"/>
+    <w:lsdException w:name="Grid Table 2 Accent 5" w:uiPriority="47"/>
+    <w:lsdException w:name="Grid Table 3 Accent 5" w:uiPriority="48"/>
+    <w:lsdException w:name="Grid Table 4 Accent 5" w:uiPriority="49"/>
+    <w:lsdException w:name="Grid Table 5 Dark Accent 5" w:uiPriority="50"/>
+    <w:lsdException w:name="Grid Table 6 Colorful Accent 5" w:uiPriority="51"/>
+    <w:lsdException w:name="Grid Table 7 Colorful Accent 5" w:uiPriority="52"/>
+    <w:lsdException w:name="Grid Table 1 Light Accent 6" w:uiPriority="46"/>
+    <w:lsdException w:name="Grid Table 2 Accent 6" w:uiPriority="47"/>
+    <w:lsdException w:name="Grid Table 3 Accent 6" w:uiPriority="48"/>
+    <w:lsdException w:name="Grid Table 4 Accent 6" w:uiPriority="49"/>
+    <w:lsdException w:name="Grid Table 5 Dark Accent 6" w:uiPriority="50"/>
+    <w:lsdException w:name="Grid Table 6 Colorful Accent 6" w:uiPriority="51"/>
+    <w:lsdException w:name="Grid Table 7 Colorful Accent 6" w:uiPriority="52"/>
+    <w:lsdException w:name="List Table 1 Light" w:uiPriority="46"/>
+    <w:lsdException w:name="List Table 2" w:uiPriority="47"/>
+    <w:lsdException w:name="List Table 3" w:uiPriority="48"/>
+    <w:lsdException w:name="List Table 4" w:uiPriority="49"/>
+    <w:lsdException w:name="List Table 5 Dark" w:uiPriority="50"/>
+    <w:lsdException w:name="List Table 6 Colorful" w:uiPriority="51"/>
+    <w:lsdException w:name="List Table 7 Colorful" w:uiPriority="52"/>
+    <w:lsdException w:name="List Table 1 Light Accent 1" w:uiPriority="46"/>
+    <w:lsdException w:name="List Table 2 Accent 1" w:uiPriority="47"/>
+    <w:lsdException w:name="List Table 3 Accent 1" w:uiPriority="48"/>
+    <w:lsdException w:name="List Table 4 Accent 1" w:uiPriority="49"/>
+    <w:lsdException w:name="List Table 5 Dark Accent 1" w:uiPriority="50"/>
+    <w:lsdException w:name="List Table 6 Colorful Accent 1" w:uiPriority="51"/>
+    <w:lsdException w:name="List Table 7 Colorful Accent 1" w:uiPriority="52"/>
+    <w:lsdException w:name="List Table 1 Light Accent 2" w:uiPriority="46"/>
+    <w:lsdException w:name="List Table 2 Accent 2" w:uiPriority="47"/>
+    <w:lsdException w:name="List Table 3 Accent 2" w:uiPriority="48"/>
+    <w:lsdException w:name="List Table 4 Accent 2" w:uiPriority="49"/>
+    <w:lsdException w:name="List Table 5 Dark Accent 2" w:uiPriority="50"/>
+    <w:lsdException w:name="List Table 6 Colorful Accent 2" w:uiPriority="51"/>
+    <w:lsdException w:name="List Table 7 Colorful Accent 2" w:uiPriority="52"/>
+    <w:lsdException w:name="List Table 1 Light Accent 3" w:uiPriority="46"/>
+    <w:lsdException w:name="List Table 2 Accent 3" w:uiPriority="47"/>
+    <w:lsdException w:name="List Table 3 Accent 3" w:uiPriority="48"/>
+    <w:lsdException w:name="List Table 4 Accent 3" w:uiPriority="49"/>
+    <w:lsdException w:name="List Table 5 Dark Accent 3" w:uiPriority="50"/>
+    <w:lsdException w:name="List Table 6 Colorful Accent 3" w:uiPriority="51"/>
+    <w:lsdException w:name="List Table 7 Colorful Accent 3" w:uiPriority="52"/>
+    <w:lsdException w:name="List Table 1 Light Accent 4" w:uiPriority="46"/>
+    <w:lsdException w:name="List Table 2 Accent 4" w:uiPriority="47"/>
+    <w:lsdException w:name="List Table 3 Accent 4" w:uiPriority="48"/>
+    <w:lsdException w:name="List Table 4 Accent 4" w:uiPriority="49"/>
+    <w:lsdException w:name="List Table 5 Dark Accent 4" w:uiPriority="50"/>
+    <w:lsdException w:name="List Table 6 Colorful Accent 4" w:uiPriority="51"/>
+    <w:lsdException w:name="List Table 7 Colorful Accent 4" w:uiPriority="52"/>
+    <w:lsdException w:name="List Table 1 Light Accent 5" w:uiPriority="46"/>
+    <w:lsdException w:name="List Table 2 Accent 5" w:uiPriority="47"/>
+    <w:lsdException w:name="List Table 3 Accent 5" w:uiPriority="48"/>
+    <w:lsdException w:name="List Table 4 Accent 5" w:uiPriority="49"/>
+    <w:lsdException w:name="List Table 5 Dark Accent 5" w:uiPriority="50"/>
+    <w:lsdException w:name="List Table 6 Colorful Accent 5" w:uiPriority="51"/>
+    <w:lsdException w:name="List Table 7 Colorful Accent 5" w:uiPriority="52"/>
+    <w:lsdException w:name="List Table 1 Light Accent 6" w:uiPriority="46"/>
+    <w:lsdException w:name="List Table 2 Accent 6" w:uiPriority="47"/>
+    <w:lsdException w:name="List Table 3 Accent 6" w:uiPriority="48"/>
+    <w:lsdException w:name="List Table 4 Accent 6" w:uiPriority="49"/>
+    <w:lsdException w:name="List Table 5 Dark Accent 6" w:uiPriority="50"/>
+    <w:lsdException w:name="List Table 6 Colorful Accent 6" w:uiPriority="51"/>
+    <w:lsdException w:name="List Table 7 Colorful Accent 6" w:uiPriority="52"/>
+    <w:lsdException w:name="Mention" w:semiHidden="1" w:unhideWhenUsed="1"/>
+    <w:lsdException w:name="Smart Hyperlink" w:semiHidden="1" w:unhideWhenUsed="1"/>
   </w:latentStyles>
-  <w:style w:type="paragraph" w:default="1" w:styleId="Normaal">
+  <w:style w:type="paragraph" w:default="1" w:styleId="Standaard">
     <w:name w:val="Normal"/>
     <w:qFormat/>
     <w:rsid w:val="0033104C"/>
   </w:style>
   <w:style w:type="paragraph" w:styleId="Kop2">
     <w:name w:val="heading 2"/>
-    <w:basedOn w:val="Normaal"/>
+    <w:basedOn w:val="Standaard"/>
     <w:link w:val="Kop2Teken"/>
     <w:uiPriority w:val="9"/>
     <w:qFormat/>
@@ -9628,7 +8875,7 @@
   </w:style>
   <w:style w:type="paragraph" w:styleId="Normaalweb">
     <w:name w:val="Normal (Web)"/>
-    <w:basedOn w:val="Normaal"/>
+    <w:basedOn w:val="Standaard"/>
     <w:uiPriority w:val="99"/>
     <w:semiHidden/>
     <w:unhideWhenUsed/>
@@ -9653,252 +8900,59 @@
       <w:u w:val="single"/>
     </w:rPr>
   </w:style>
-</w:styles>
-</file>
-
-<file path=word/stylesWithEffects.xml><?xml version="1.0" encoding="utf-8"?>
-<w:styles xmlns:wpc="http://schemas.microsoft.com/office/word/2010/wordprocessingCanvas" xmlns:mo="http://schemas.microsoft.com/office/mac/office/2008/main" xmlns:mc="http://schemas.openxmlformats.org/markup-compatibility/2006" xmlns:mv="urn:schemas-microsoft-com:mac:vml" xmlns:o="urn:schemas-microsoft-com:office:office" xmlns:r="http://schemas.openxmlformats.org/officeDocument/2006/relationships" xmlns:m="http://schemas.openxmlformats.org/officeDocument/2006/math" xmlns:v="urn:schemas-microsoft-com:vml" xmlns:wp14="http://schemas.microsoft.com/office/word/2010/wordprocessingDrawing" xmlns:wp="http://schemas.openxmlformats.org/drawingml/2006/wordprocessingDrawing" xmlns:w10="urn:schemas-microsoft-com:office:word" xmlns:w="http://schemas.openxmlformats.org/wordprocessingml/2006/main" xmlns:w14="http://schemas.microsoft.com/office/word/2010/wordml" xmlns:wpg="http://schemas.microsoft.com/office/word/2010/wordprocessingGroup" xmlns:wpi="http://schemas.microsoft.com/office/word/2010/wordprocessingInk" xmlns:wne="http://schemas.microsoft.com/office/word/2006/wordml" xmlns:wps="http://schemas.microsoft.com/office/word/2010/wordprocessingShape" mc:Ignorable="w14 wp14">
-  <w:docDefaults>
-    <w:rPrDefault>
-      <w:rPr>
-        <w:rFonts w:asciiTheme="minorHAnsi" w:eastAsiaTheme="minorEastAsia" w:hAnsiTheme="minorHAnsi" w:cstheme="minorBidi"/>
-        <w:sz w:val="24"/>
-        <w:szCs w:val="24"/>
-        <w:lang w:val="en-US" w:eastAsia="nl-NL" w:bidi="ar-SA"/>
-      </w:rPr>
-    </w:rPrDefault>
-    <w:pPrDefault/>
-  </w:docDefaults>
-  <w:latentStyles w:defLockedState="0" w:defUIPriority="99" w:defSemiHidden="1" w:defUnhideWhenUsed="1" w:defQFormat="0" w:count="276">
-    <w:lsdException w:name="Normal" w:semiHidden="0" w:uiPriority="0" w:unhideWhenUsed="0" w:qFormat="1"/>
-    <w:lsdException w:name="heading 1" w:semiHidden="0" w:uiPriority="9" w:unhideWhenUsed="0" w:qFormat="1"/>
-    <w:lsdException w:name="heading 2" w:uiPriority="9" w:qFormat="1"/>
-    <w:lsdException w:name="heading 3" w:uiPriority="9" w:qFormat="1"/>
-    <w:lsdException w:name="heading 4" w:uiPriority="9" w:qFormat="1"/>
-    <w:lsdException w:name="heading 5" w:uiPriority="9" w:qFormat="1"/>
-    <w:lsdException w:name="heading 6" w:uiPriority="9" w:qFormat="1"/>
-    <w:lsdException w:name="heading 7" w:uiPriority="9" w:qFormat="1"/>
-    <w:lsdException w:name="heading 8" w:uiPriority="9" w:qFormat="1"/>
-    <w:lsdException w:name="heading 9" w:uiPriority="9" w:qFormat="1"/>
-    <w:lsdException w:name="toc 1" w:uiPriority="39"/>
-    <w:lsdException w:name="toc 2" w:uiPriority="39"/>
-    <w:lsdException w:name="toc 3" w:uiPriority="39"/>
-    <w:lsdException w:name="toc 4" w:uiPriority="39"/>
-    <w:lsdException w:name="toc 5" w:uiPriority="39"/>
-    <w:lsdException w:name="toc 6" w:uiPriority="39"/>
-    <w:lsdException w:name="toc 7" w:uiPriority="39"/>
-    <w:lsdException w:name="toc 8" w:uiPriority="39"/>
-    <w:lsdException w:name="toc 9" w:uiPriority="39"/>
-    <w:lsdException w:name="caption" w:uiPriority="35" w:qFormat="1"/>
-    <w:lsdException w:name="Title" w:semiHidden="0" w:uiPriority="10" w:unhideWhenUsed="0" w:qFormat="1"/>
-    <w:lsdException w:name="Default Paragraph Font" w:uiPriority="1"/>
-    <w:lsdException w:name="Subtitle" w:semiHidden="0" w:uiPriority="11" w:unhideWhenUsed="0" w:qFormat="1"/>
-    <w:lsdException w:name="Strong" w:semiHidden="0" w:uiPriority="22" w:unhideWhenUsed="0" w:qFormat="1"/>
-    <w:lsdException w:name="Emphasis" w:semiHidden="0" w:uiPriority="20" w:unhideWhenUsed="0" w:qFormat="1"/>
-    <w:lsdException w:name="Table Grid" w:semiHidden="0" w:uiPriority="59" w:unhideWhenUsed="0"/>
-    <w:lsdException w:name="Placeholder Text" w:unhideWhenUsed="0"/>
-    <w:lsdException w:name="No Spacing" w:semiHidden="0" w:uiPriority="1" w:unhideWhenUsed="0" w:qFormat="1"/>
-    <w:lsdException w:name="Light Shading" w:semiHidden="0" w:uiPriority="60" w:unhideWhenUsed="0"/>
-    <w:lsdException w:name="Light List" w:semiHidden="0" w:uiPriority="61" w:unhideWhenUsed="0"/>
-    <w:lsdException w:name="Light Grid" w:semiHidden="0" w:uiPriority="62" w:unhideWhenUsed="0"/>
-    <w:lsdException w:name="Medium Shading 1" w:semiHidden="0" w:uiPriority="63" w:unhideWhenUsed="0"/>
-    <w:lsdException w:name="Medium Shading 2" w:semiHidden="0" w:uiPriority="64" w:unhideWhenUsed="0"/>
-    <w:lsdException w:name="Medium List 1" w:semiHidden="0" w:uiPriority="65" w:unhideWhenUsed="0"/>
-    <w:lsdException w:name="Medium List 2" w:semiHidden="0" w:uiPriority="66" w:unhideWhenUsed="0"/>
-    <w:lsdException w:name="Medium Grid 1" w:semiHidden="0" w:uiPriority="67" w:unhideWhenUsed="0"/>
-    <w:lsdException w:name="Medium Grid 2" w:semiHidden="0" w:uiPriority="68" w:unhideWhenUsed="0"/>
-    <w:lsdException w:name="Medium Grid 3" w:semiHidden="0" w:uiPriority="69" w:unhideWhenUsed="0"/>
-    <w:lsdException w:name="Dark List" w:semiHidden="0" w:uiPriority="70" w:unhideWhenUsed="0"/>
-    <w:lsdException w:name="Colorful Shading" w:semiHidden="0" w:uiPriority="71" w:unhideWhenUsed="0"/>
-    <w:lsdException w:name="Colorful List" w:semiHidden="0" w:uiPriority="72" w:unhideWhenUsed="0"/>
-    <w:lsdException w:name="Colorful Grid" w:semiHidden="0" w:uiPriority="73" w:unhideWhenUsed="0"/>
-    <w:lsdException w:name="Light Shading Accent 1" w:semiHidden="0" w:uiPriority="60" w:unhideWhenUsed="0"/>
-    <w:lsdException w:name="Light List Accent 1" w:semiHidden="0" w:uiPriority="61" w:unhideWhenUsed="0"/>
-    <w:lsdException w:name="Light Grid Accent 1" w:semiHidden="0" w:uiPriority="62" w:unhideWhenUsed="0"/>
-    <w:lsdException w:name="Medium Shading 1 Accent 1" w:semiHidden="0" w:uiPriority="63" w:unhideWhenUsed="0"/>
-    <w:lsdException w:name="Medium Shading 2 Accent 1" w:semiHidden="0" w:uiPriority="64" w:unhideWhenUsed="0"/>
-    <w:lsdException w:name="Medium List 1 Accent 1" w:semiHidden="0" w:uiPriority="65" w:unhideWhenUsed="0"/>
-    <w:lsdException w:name="Revision" w:unhideWhenUsed="0"/>
-    <w:lsdException w:name="List Paragraph" w:semiHidden="0" w:uiPriority="34" w:unhideWhenUsed="0" w:qFormat="1"/>
-    <w:lsdException w:name="Quote" w:semiHidden="0" w:uiPriority="29" w:unhideWhenUsed="0" w:qFormat="1"/>
-    <w:lsdException w:name="Intense Quote" w:semiHidden="0" w:uiPriority="30" w:unhideWhenUsed="0" w:qFormat="1"/>
-    <w:lsdException w:name="Medium List 2 Accent 1" w:semiHidden="0" w:uiPriority="66" w:unhideWhenUsed="0"/>
-    <w:lsdException w:name="Medium Grid 1 Accent 1" w:semiHidden="0" w:uiPriority="67" w:unhideWhenUsed="0"/>
-    <w:lsdException w:name="Medium Grid 2 Accent 1" w:semiHidden="0" w:uiPriority="68" w:unhideWhenUsed="0"/>
-    <w:lsdException w:name="Medium Grid 3 Accent 1" w:semiHidden="0" w:uiPriority="69" w:unhideWhenUsed="0"/>
-    <w:lsdException w:name="Dark List Accent 1" w:semiHidden="0" w:uiPriority="70" w:unhideWhenUsed="0"/>
-    <w:lsdException w:name="Colorful Shading Accent 1" w:semiHidden="0" w:uiPriority="71" w:unhideWhenUsed="0"/>
-    <w:lsdException w:name="Colorful List Accent 1" w:semiHidden="0" w:uiPriority="72" w:unhideWhenUsed="0"/>
-    <w:lsdException w:name="Colorful Grid Accent 1" w:semiHidden="0" w:uiPriority="73" w:unhideWhenUsed="0"/>
-    <w:lsdException w:name="Light Shading Accent 2" w:semiHidden="0" w:uiPriority="60" w:unhideWhenUsed="0"/>
-    <w:lsdException w:name="Light List Accent 2" w:semiHidden="0" w:uiPriority="61" w:unhideWhenUsed="0"/>
-    <w:lsdException w:name="Light Grid Accent 2" w:semiHidden="0" w:uiPriority="62" w:unhideWhenUsed="0"/>
-    <w:lsdException w:name="Medium Shading 1 Accent 2" w:semiHidden="0" w:uiPriority="63" w:unhideWhenUsed="0"/>
-    <w:lsdException w:name="Medium Shading 2 Accent 2" w:semiHidden="0" w:uiPriority="64" w:unhideWhenUsed="0"/>
-    <w:lsdException w:name="Medium List 1 Accent 2" w:semiHidden="0" w:uiPriority="65" w:unhideWhenUsed="0"/>
-    <w:lsdException w:name="Medium List 2 Accent 2" w:semiHidden="0" w:uiPriority="66" w:unhideWhenUsed="0"/>
-    <w:lsdException w:name="Medium Grid 1 Accent 2" w:semiHidden="0" w:uiPriority="67" w:unhideWhenUsed="0"/>
-    <w:lsdException w:name="Medium Grid 2 Accent 2" w:semiHidden="0" w:uiPriority="68" w:unhideWhenUsed="0"/>
-    <w:lsdException w:name="Medium Grid 3 Accent 2" w:semiHidden="0" w:uiPriority="69" w:unhideWhenUsed="0"/>
-    <w:lsdException w:name="Dark List Accent 2" w:semiHidden="0" w:uiPriority="70" w:unhideWhenUsed="0"/>
-    <w:lsdException w:name="Colorful Shading Accent 2" w:semiHidden="0" w:uiPriority="71" w:unhideWhenUsed="0"/>
-    <w:lsdException w:name="Colorful List Accent 2" w:semiHidden="0" w:uiPriority="72" w:unhideWhenUsed="0"/>
-    <w:lsdException w:name="Colorful Grid Accent 2" w:semiHidden="0" w:uiPriority="73" w:unhideWhenUsed="0"/>
-    <w:lsdException w:name="Light Shading Accent 3" w:semiHidden="0" w:uiPriority="60" w:unhideWhenUsed="0"/>
-    <w:lsdException w:name="Light List Accent 3" w:semiHidden="0" w:uiPriority="61" w:unhideWhenUsed="0"/>
-    <w:lsdException w:name="Light Grid Accent 3" w:semiHidden="0" w:uiPriority="62" w:unhideWhenUsed="0"/>
-    <w:lsdException w:name="Medium Shading 1 Accent 3" w:semiHidden="0" w:uiPriority="63" w:unhideWhenUsed="0"/>
-    <w:lsdException w:name="Medium Shading 2 Accent 3" w:semiHidden="0" w:uiPriority="64" w:unhideWhenUsed="0"/>
-    <w:lsdException w:name="Medium List 1 Accent 3" w:semiHidden="0" w:uiPriority="65" w:unhideWhenUsed="0"/>
-    <w:lsdException w:name="Medium List 2 Accent 3" w:semiHidden="0" w:uiPriority="66" w:unhideWhenUsed="0"/>
-    <w:lsdException w:name="Medium Grid 1 Accent 3" w:semiHidden="0" w:uiPriority="67" w:unhideWhenUsed="0"/>
-    <w:lsdException w:name="Medium Grid 2 Accent 3" w:semiHidden="0" w:uiPriority="68" w:unhideWhenUsed="0"/>
-    <w:lsdException w:name="Medium Grid 3 Accent 3" w:semiHidden="0" w:uiPriority="69" w:unhideWhenUsed="0"/>
-    <w:lsdException w:name="Dark List Accent 3" w:semiHidden="0" w:uiPriority="70" w:unhideWhenUsed="0"/>
-    <w:lsdException w:name="Colorful Shading Accent 3" w:semiHidden="0" w:uiPriority="71" w:unhideWhenUsed="0"/>
-    <w:lsdException w:name="Colorful List Accent 3" w:semiHidden="0" w:uiPriority="72" w:unhideWhenUsed="0"/>
-    <w:lsdException w:name="Colorful Grid Accent 3" w:semiHidden="0" w:uiPriority="73" w:unhideWhenUsed="0"/>
-    <w:lsdException w:name="Light Shading Accent 4" w:semiHidden="0" w:uiPriority="60" w:unhideWhenUsed="0"/>
-    <w:lsdException w:name="Light List Accent 4" w:semiHidden="0" w:uiPriority="61" w:unhideWhenUsed="0"/>
-    <w:lsdException w:name="Light Grid Accent 4" w:semiHidden="0" w:uiPriority="62" w:unhideWhenUsed="0"/>
-    <w:lsdException w:name="Medium Shading 1 Accent 4" w:semiHidden="0" w:uiPriority="63" w:unhideWhenUsed="0"/>
-    <w:lsdException w:name="Medium Shading 2 Accent 4" w:semiHidden="0" w:uiPriority="64" w:unhideWhenUsed="0"/>
-    <w:lsdException w:name="Medium List 1 Accent 4" w:semiHidden="0" w:uiPriority="65" w:unhideWhenUsed="0"/>
-    <w:lsdException w:name="Medium List 2 Accent 4" w:semiHidden="0" w:uiPriority="66" w:unhideWhenUsed="0"/>
-    <w:lsdException w:name="Medium Grid 1 Accent 4" w:semiHidden="0" w:uiPriority="67" w:unhideWhenUsed="0"/>
-    <w:lsdException w:name="Medium Grid 2 Accent 4" w:semiHidden="0" w:uiPriority="68" w:unhideWhenUsed="0"/>
-    <w:lsdException w:name="Medium Grid 3 Accent 4" w:semiHidden="0" w:uiPriority="69" w:unhideWhenUsed="0"/>
-    <w:lsdException w:name="Dark List Accent 4" w:semiHidden="0" w:uiPriority="70" w:unhideWhenUsed="0"/>
-    <w:lsdException w:name="Colorful Shading Accent 4" w:semiHidden="0" w:uiPriority="71" w:unhideWhenUsed="0"/>
-    <w:lsdException w:name="Colorful List Accent 4" w:semiHidden="0" w:uiPriority="72" w:unhideWhenUsed="0"/>
-    <w:lsdException w:name="Colorful Grid Accent 4" w:semiHidden="0" w:uiPriority="73" w:unhideWhenUsed="0"/>
-    <w:lsdException w:name="Light Shading Accent 5" w:semiHidden="0" w:uiPriority="60" w:unhideWhenUsed="0"/>
-    <w:lsdException w:name="Light List Accent 5" w:semiHidden="0" w:uiPriority="61" w:unhideWhenUsed="0"/>
-    <w:lsdException w:name="Light Grid Accent 5" w:semiHidden="0" w:uiPriority="62" w:unhideWhenUsed="0"/>
-    <w:lsdException w:name="Medium Shading 1 Accent 5" w:semiHidden="0" w:uiPriority="63" w:unhideWhenUsed="0"/>
-    <w:lsdException w:name="Medium Shading 2 Accent 5" w:semiHidden="0" w:uiPriority="64" w:unhideWhenUsed="0"/>
-    <w:lsdException w:name="Medium List 1 Accent 5" w:semiHidden="0" w:uiPriority="65" w:unhideWhenUsed="0"/>
-    <w:lsdException w:name="Medium List 2 Accent 5" w:semiHidden="0" w:uiPriority="66" w:unhideWhenUsed="0"/>
-    <w:lsdException w:name="Medium Grid 1 Accent 5" w:semiHidden="0" w:uiPriority="67" w:unhideWhenUsed="0"/>
-    <w:lsdException w:name="Medium Grid 2 Accent 5" w:semiHidden="0" w:uiPriority="68" w:unhideWhenUsed="0"/>
-    <w:lsdException w:name="Medium Grid 3 Accent 5" w:semiHidden="0" w:uiPriority="69" w:unhideWhenUsed="0"/>
-    <w:lsdException w:name="Dark List Accent 5" w:semiHidden="0" w:uiPriority="70" w:unhideWhenUsed="0"/>
-    <w:lsdException w:name="Colorful Shading Accent 5" w:semiHidden="0" w:uiPriority="71" w:unhideWhenUsed="0"/>
-    <w:lsdException w:name="Colorful List Accent 5" w:semiHidden="0" w:uiPriority="72" w:unhideWhenUsed="0"/>
-    <w:lsdException w:name="Colorful Grid Accent 5" w:semiHidden="0" w:uiPriority="73" w:unhideWhenUsed="0"/>
-    <w:lsdException w:name="Light Shading Accent 6" w:semiHidden="0" w:uiPriority="60" w:unhideWhenUsed="0"/>
-    <w:lsdException w:name="Light List Accent 6" w:semiHidden="0" w:uiPriority="61" w:unhideWhenUsed="0"/>
-    <w:lsdException w:name="Light Grid Accent 6" w:semiHidden="0" w:uiPriority="62" w:unhideWhenUsed="0"/>
-    <w:lsdException w:name="Medium Shading 1 Accent 6" w:semiHidden="0" w:uiPriority="63" w:unhideWhenUsed="0"/>
-    <w:lsdException w:name="Medium Shading 2 Accent 6" w:semiHidden="0" w:uiPriority="64" w:unhideWhenUsed="0"/>
-    <w:lsdException w:name="Medium List 1 Accent 6" w:semiHidden="0" w:uiPriority="65" w:unhideWhenUsed="0"/>
-    <w:lsdException w:name="Medium List 2 Accent 6" w:semiHidden="0" w:uiPriority="66" w:unhideWhenUsed="0"/>
-    <w:lsdException w:name="Medium Grid 1 Accent 6" w:semiHidden="0" w:uiPriority="67" w:unhideWhenUsed="0"/>
-    <w:lsdException w:name="Medium Grid 2 Accent 6" w:semiHidden="0" w:uiPriority="68" w:unhideWhenUsed="0"/>
-    <w:lsdException w:name="Medium Grid 3 Accent 6" w:semiHidden="0" w:uiPriority="69" w:unhideWhenUsed="0"/>
-    <w:lsdException w:name="Dark List Accent 6" w:semiHidden="0" w:uiPriority="70" w:unhideWhenUsed="0"/>
-    <w:lsdException w:name="Colorful Shading Accent 6" w:semiHidden="0" w:uiPriority="71" w:unhideWhenUsed="0"/>
-    <w:lsdException w:name="Colorful List Accent 6" w:semiHidden="0" w:uiPriority="72" w:unhideWhenUsed="0"/>
-    <w:lsdException w:name="Colorful Grid Accent 6" w:semiHidden="0" w:uiPriority="73" w:unhideWhenUsed="0"/>
-    <w:lsdException w:name="Subtle Emphasis" w:semiHidden="0" w:uiPriority="19" w:unhideWhenUsed="0" w:qFormat="1"/>
-    <w:lsdException w:name="Intense Emphasis" w:semiHidden="0" w:uiPriority="21" w:unhideWhenUsed="0" w:qFormat="1"/>
-    <w:lsdException w:name="Subtle Reference" w:semiHidden="0" w:uiPriority="31" w:unhideWhenUsed="0" w:qFormat="1"/>
-    <w:lsdException w:name="Intense Reference" w:semiHidden="0" w:uiPriority="32" w:unhideWhenUsed="0" w:qFormat="1"/>
-    <w:lsdException w:name="Book Title" w:semiHidden="0" w:uiPriority="33" w:unhideWhenUsed="0" w:qFormat="1"/>
-    <w:lsdException w:name="Bibliography" w:uiPriority="37"/>
-    <w:lsdException w:name="TOC Heading" w:uiPriority="39" w:qFormat="1"/>
-  </w:latentStyles>
-  <w:style w:type="paragraph" w:default="1" w:styleId="Normaal">
-    <w:name w:val="Normal"/>
-    <w:qFormat/>
-    <w:rsid w:val="0033104C"/>
-  </w:style>
-  <w:style w:type="paragraph" w:styleId="Kop2">
-    <w:name w:val="heading 2"/>
-    <w:basedOn w:val="Normaal"/>
-    <w:link w:val="Kop2Teken"/>
-    <w:uiPriority w:val="9"/>
-    <w:qFormat/>
-    <w:rsid w:val="005A66B4"/>
-    <w:pPr>
-      <w:spacing w:before="100" w:beforeAutospacing="1" w:after="100" w:afterAutospacing="1"/>
-      <w:outlineLvl w:val="1"/>
-    </w:pPr>
-    <w:rPr>
-      <w:rFonts w:ascii="Times" w:hAnsi="Times"/>
-      <w:b/>
-      <w:bCs/>
-      <w:sz w:val="36"/>
-      <w:szCs w:val="36"/>
-    </w:rPr>
-  </w:style>
-  <w:style w:type="character" w:default="1" w:styleId="Standaardalinea-lettertype">
-    <w:name w:val="Default Paragraph Font"/>
-    <w:uiPriority w:val="1"/>
-    <w:semiHidden/>
-    <w:unhideWhenUsed/>
-  </w:style>
-  <w:style w:type="table" w:default="1" w:styleId="Standaardtabel">
-    <w:name w:val="Normal Table"/>
+  <w:style w:type="character" w:styleId="GevolgdeHyperlink">
+    <w:name w:val="FollowedHyperlink"/>
+    <w:basedOn w:val="Standaardalinea-lettertype"/>
     <w:uiPriority w:val="99"/>
     <w:semiHidden/>
     <w:unhideWhenUsed/>
-    <w:tblPr>
-      <w:tblInd w:w="0" w:type="dxa"/>
-      <w:tblCellMar>
-        <w:top w:w="0" w:type="dxa"/>
-        <w:left w:w="108" w:type="dxa"/>
-        <w:bottom w:w="0" w:type="dxa"/>
-        <w:right w:w="108" w:type="dxa"/>
-      </w:tblCellMar>
-    </w:tblPr>
-  </w:style>
-  <w:style w:type="numbering" w:default="1" w:styleId="Geenlijst">
-    <w:name w:val="No List"/>
-    <w:uiPriority w:val="99"/>
-    <w:semiHidden/>
-    <w:unhideWhenUsed/>
-  </w:style>
-  <w:style w:type="character" w:customStyle="1" w:styleId="Kop2Teken">
-    <w:name w:val="Kop 2 Teken"/>
-    <w:basedOn w:val="Standaardalinea-lettertype"/>
-    <w:link w:val="Kop2"/>
-    <w:uiPriority w:val="9"/>
-    <w:rsid w:val="005A66B4"/>
+    <w:rsid w:val="0018258B"/>
     <w:rPr>
-      <w:rFonts w:ascii="Times" w:hAnsi="Times"/>
-      <w:b/>
-      <w:bCs/>
-      <w:sz w:val="36"/>
-      <w:szCs w:val="36"/>
+      <w:color w:val="800080" w:themeColor="followedHyperlink"/>
+      <w:u w:val="single"/>
     </w:rPr>
   </w:style>
-  <w:style w:type="paragraph" w:styleId="Normaalweb">
-    <w:name w:val="Normal (Web)"/>
-    <w:basedOn w:val="Normaal"/>
-    <w:uiPriority w:val="99"/>
-    <w:semiHidden/>
-    <w:unhideWhenUsed/>
-    <w:rsid w:val="005A66B4"/>
-    <w:pPr>
-      <w:spacing w:before="100" w:beforeAutospacing="1" w:after="100" w:afterAutospacing="1"/>
-    </w:pPr>
-    <w:rPr>
-      <w:rFonts w:ascii="Times" w:hAnsi="Times" w:cs="Times New Roman"/>
-      <w:sz w:val="20"/>
-      <w:szCs w:val="20"/>
-    </w:rPr>
-  </w:style>
-  <w:style w:type="character" w:styleId="Hyperlink">
-    <w:name w:val="Hyperlink"/>
-    <w:basedOn w:val="Standaardalinea-lettertype"/>
+  <w:style w:type="paragraph" w:styleId="Koptekst">
+    <w:name w:val="header"/>
+    <w:basedOn w:val="Standaard"/>
+    <w:link w:val="KoptekstTeken"/>
     <w:uiPriority w:val="99"/>
     <w:unhideWhenUsed/>
-    <w:rsid w:val="003A19F5"/>
-    <w:rPr>
-      <w:color w:val="0000FF" w:themeColor="hyperlink"/>
-      <w:u w:val="single"/>
-    </w:rPr>
+    <w:rsid w:val="0018258B"/>
+    <w:pPr>
+      <w:tabs>
+        <w:tab w:val="center" w:pos="4680"/>
+        <w:tab w:val="right" w:pos="9360"/>
+      </w:tabs>
+    </w:pPr>
+  </w:style>
+  <w:style w:type="character" w:customStyle="1" w:styleId="KoptekstTeken">
+    <w:name w:val="Koptekst Teken"/>
+    <w:basedOn w:val="Standaardalinea-lettertype"/>
+    <w:link w:val="Koptekst"/>
+    <w:uiPriority w:val="99"/>
+    <w:rsid w:val="0018258B"/>
+  </w:style>
+  <w:style w:type="paragraph" w:styleId="Voettekst">
+    <w:name w:val="footer"/>
+    <w:basedOn w:val="Standaard"/>
+    <w:link w:val="VoettekstTeken"/>
+    <w:uiPriority w:val="99"/>
+    <w:unhideWhenUsed/>
+    <w:rsid w:val="0018258B"/>
+    <w:pPr>
+      <w:tabs>
+        <w:tab w:val="center" w:pos="4680"/>
+        <w:tab w:val="right" w:pos="9360"/>
+      </w:tabs>
+    </w:pPr>
+  </w:style>
+  <w:style w:type="character" w:customStyle="1" w:styleId="VoettekstTeken">
+    <w:name w:val="Voettekst Teken"/>
+    <w:basedOn w:val="Standaardalinea-lettertype"/>
+    <w:link w:val="Voettekst"/>
+    <w:uiPriority w:val="99"/>
+    <w:rsid w:val="0018258B"/>
   </w:style>
 </w:styles>
 </file>
@@ -10228,7 +9282,7 @@
 </file>
 
 <file path=customXml/itemProps1.xml><?xml version="1.0" encoding="utf-8"?>
-<ds:datastoreItem xmlns:ds="http://schemas.openxmlformats.org/officeDocument/2006/customXml" ds:itemID="{AD2A61A1-C211-444E-8AC9-C884F1D1DCB6}">
+<ds:datastoreItem xmlns:ds="http://schemas.openxmlformats.org/officeDocument/2006/customXml" ds:itemID="{EF1B6DE4-AFED-5040-BC22-82E41DDFF880}">
   <ds:schemaRefs>
     <ds:schemaRef ds:uri="http://schemas.openxmlformats.org/officeDocument/2006/bibliography"/>
   </ds:schemaRefs>

</xml_diff>